<commit_message>
Se termina el capitulo Establecer objetivos financieros más alla de SMART
</commit_message>
<xml_diff>
--- a/02. Curso de Finanzas Personales/utils/reto-09.docx
+++ b/02. Curso de Finanzas Personales/utils/reto-09.docx
@@ -1,6 +1,6 @@
 
 <file path=word/document.xml><?xml version="1.0" encoding="utf-8"?>
-<w:document xmlns:wpc="http://schemas.microsoft.com/office/word/2010/wordprocessingCanvas" xmlns:cx="http://schemas.microsoft.com/office/drawing/2014/chartex" xmlns:cx1="http://schemas.microsoft.com/office/drawing/2015/9/8/chartex" xmlns:cx2="http://schemas.microsoft.com/office/drawing/2015/10/21/chartex" xmlns:cx3="http://schemas.microsoft.com/office/drawing/2016/5/9/chartex" xmlns:cx4="http://schemas.microsoft.com/office/drawing/2016/5/10/chartex" xmlns:cx5="http://schemas.microsoft.com/office/drawing/2016/5/11/chartex" xmlns:cx6="http://schemas.microsoft.com/office/drawing/2016/5/12/chartex" xmlns:cx7="http://schemas.microsoft.com/office/drawing/2016/5/13/chartex" xmlns:cx8="http://schemas.microsoft.com/office/drawing/2016/5/14/chartex" xmlns:mc="http://schemas.openxmlformats.org/markup-compatibility/2006" xmlns:aink="http://schemas.microsoft.com/office/drawing/2016/ink" xmlns:am3d="http://schemas.microsoft.com/office/drawing/2017/model3d" xmlns:o="urn:schemas-microsoft-com:office:office" xmlns:r="http://schemas.openxmlformats.org/officeDocument/2006/relationships" xmlns:m="http://schemas.openxmlformats.org/officeDocument/2006/math" xmlns:v="urn:schemas-microsoft-com:vml" xmlns:wp14="http://schemas.microsoft.com/office/word/2010/wordprocessingDrawing" xmlns:wp="http://schemas.openxmlformats.org/drawingml/2006/wordprocessingDrawing" xmlns:w10="urn:schemas-microsoft-com:office:word" xmlns:w="http://schemas.openxmlformats.org/wordprocessingml/2006/main" xmlns:w14="http://schemas.microsoft.com/office/word/2010/wordml" xmlns:w15="http://schemas.microsoft.com/office/word/2012/wordml" xmlns:w16cex="http://schemas.microsoft.com/office/word/2018/wordml/cex" xmlns:w16cid="http://schemas.microsoft.com/office/word/2016/wordml/cid" xmlns:w16="http://schemas.microsoft.com/office/word/2018/wordml" xmlns:w16sdtdh="http://schemas.microsoft.com/office/word/2020/wordml/sdtdatahash" xmlns:w16se="http://schemas.microsoft.com/office/word/2015/wordml/symex" xmlns:wpg="http://schemas.microsoft.com/office/word/2010/wordprocessingGroup" xmlns:wpi="http://schemas.microsoft.com/office/word/2010/wordprocessingInk" xmlns:wne="http://schemas.microsoft.com/office/word/2006/wordml" xmlns:wps="http://schemas.microsoft.com/office/word/2010/wordprocessingShape" mc:Ignorable="w14 w15 w16se w16cid w16 w16cex w16sdtdh wp14">
+<w:document xmlns:wpc="http://schemas.microsoft.com/office/word/2010/wordprocessingCanvas" xmlns:mc="http://schemas.openxmlformats.org/markup-compatibility/2006" xmlns:o="urn:schemas-microsoft-com:office:office" xmlns:r="http://schemas.openxmlformats.org/officeDocument/2006/relationships" xmlns:m="http://schemas.openxmlformats.org/officeDocument/2006/math" xmlns:v="urn:schemas-microsoft-com:vml" xmlns:wp14="http://schemas.microsoft.com/office/word/2010/wordprocessingDrawing" xmlns:wp="http://schemas.openxmlformats.org/drawingml/2006/wordprocessingDrawing" xmlns:w10="urn:schemas-microsoft-com:office:word" xmlns:w="http://schemas.openxmlformats.org/wordprocessingml/2006/main" xmlns:w14="http://schemas.microsoft.com/office/word/2010/wordml" xmlns:w15="http://schemas.microsoft.com/office/word/2012/wordml" xmlns:wpg="http://schemas.microsoft.com/office/word/2010/wordprocessingGroup" xmlns:wpi="http://schemas.microsoft.com/office/word/2010/wordprocessingInk" xmlns:wne="http://schemas.microsoft.com/office/word/2006/wordml" xmlns:wps="http://schemas.microsoft.com/office/word/2010/wordprocessingShape" mc:Ignorable="w14 w15 wp14">
   <w:body>
     <w:p>
       <w:pPr>
@@ -12,6 +12,7 @@
           <w:noProof/>
           <w:color w:val="000000"/>
           <w:sz w:val="22"/>
+          <w:lang w:val="es-AR" w:eastAsia="es-AR"/>
         </w:rPr>
         <mc:AlternateContent>
           <mc:Choice Requires="wpg">
@@ -292,43 +293,60 @@
               </wp:anchor>
             </w:drawing>
           </mc:Choice>
-          <mc:Fallback xmlns:a="http://schemas.openxmlformats.org/drawingml/2006/main">
+          <mc:Fallback>
             <w:pict>
-              <v:group id="Group 1219" style="width:612pt;height:792pt;position:absolute;mso-position-horizontal-relative:page;mso-position-horizontal:absolute;margin-left:0pt;mso-position-vertical-relative:page;margin-top:0pt;" coordsize="77724,100583">
-                <v:shape id="Shape 1651" style="position:absolute;width:77724;height:100583;left:0;top:0;" coordsize="7772400,10058398" path="m0,0l7772400,0l7772400,10058398l0,10058398l0,0">
-                  <v:stroke weight="0pt" endcap="flat" joinstyle="miter" miterlimit="10" on="false" color="#000000" opacity="0"/>
-                  <v:fill on="true" color="#60c9ac"/>
+              <v:group w14:anchorId="36493D2F" id="Group 1219" o:spid="_x0000_s1026" style="position:absolute;left:0;text-align:left;margin-left:0;margin-top:0;width:612pt;height:11in;z-index:251658240;mso-position-horizontal-relative:page;mso-position-vertical-relative:page" coordsize="77724,100583" o:gfxdata="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">
+                <v:shape id="Shape 1644" o:spid="_x0000_s1027" style="position:absolute;width:77724;height:100583;visibility:visible;mso-wrap-style:square;v-text-anchor:top" coordsize="7772400,10058398" o:gfxdata="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" path="m,l7772400,r,10058398l,10058398,,e" fillcolor="#60c9ac" stroked="f" strokeweight="0">
+                  <v:stroke miterlimit="83231f" joinstyle="miter"/>
+                  <v:path arrowok="t" textboxrect="0,0,7772400,10058398"/>
                 </v:shape>
-                <v:shape id="Picture 8" style="position:absolute;width:5669;height:7074;left:37444;top:16706;" filled="f">
-                  <v:imagedata r:id="rId10"/>
+                <v:shapetype id="_x0000_t75" coordsize="21600,21600" o:spt="75" o:preferrelative="t" path="m@4@5l@4@11@9@11@9@5xe" filled="f" stroked="f">
+                  <v:stroke joinstyle="miter"/>
+                  <v:formulas>
+                    <v:f eqn="if lineDrawn pixelLineWidth 0"/>
+                    <v:f eqn="sum @0 1 0"/>
+                    <v:f eqn="sum 0 0 @1"/>
+                    <v:f eqn="prod @2 1 2"/>
+                    <v:f eqn="prod @3 21600 pixelWidth"/>
+                    <v:f eqn="prod @3 21600 pixelHeight"/>
+                    <v:f eqn="sum @0 0 1"/>
+                    <v:f eqn="prod @6 1 2"/>
+                    <v:f eqn="prod @7 21600 pixelWidth"/>
+                    <v:f eqn="sum @8 21600 0"/>
+                    <v:f eqn="prod @7 21600 pixelHeight"/>
+                    <v:f eqn="sum @10 21600 0"/>
+                  </v:formulas>
+                  <v:path o:extrusionok="f" gradientshapeok="t" o:connecttype="rect"/>
+                  <o:lock v:ext="edit" aspectratio="t"/>
+                </v:shapetype>
+                <v:shape id="Picture 8" o:spid="_x0000_s1028" type="#_x0000_t75" style="position:absolute;left:37444;top:16706;width:5669;height:7074;visibility:visible;mso-wrap-style:square" o:gfxdata="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">
+                  <v:imagedata r:id="rId10" o:title=""/>
                 </v:shape>
-                <v:shape id="Picture 10" style="position:absolute;width:37486;height:5516;left:21558;top:22533;" filled="f">
-                  <v:imagedata r:id="rId11"/>
+                <v:shape id="Picture 10" o:spid="_x0000_s1029" type="#_x0000_t75" style="position:absolute;left:21558;top:22533;width:37486;height:5517;visibility:visible;mso-wrap-style:square" o:gfxdata="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">
+                  <v:imagedata r:id="rId11" o:title=""/>
                 </v:shape>
-                <v:shape id="Picture 12" style="position:absolute;width:29662;height:5516;left:25002;top:26861;" filled="f">
-                  <v:imagedata r:id="rId12"/>
+                <v:shape id="Picture 12" o:spid="_x0000_s1030" type="#_x0000_t75" style="position:absolute;left:25002;top:26861;width:29662;height:5517;visibility:visible;mso-wrap-style:square" o:gfxdata="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">
+                  <v:imagedata r:id="rId12" o:title=""/>
                 </v:shape>
-                <v:rect id="Rectangle 13" style="position:absolute;width:18514;height:2305;left:31864;top:35173;" filled="f" stroked="f">
+                <v:rect id="Rectangle 13" o:spid="_x0000_s1031" style="position:absolute;left:31864;top:35173;width:18515;height:2306;visibility:visible;mso-wrap-style:square;v-text-anchor:top" o:gfxdata="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" filled="f" stroked="f">
                   <v:textbox inset="0,0,0,0">
                     <w:txbxContent>
                       <w:p>
                         <w:pPr>
-                          <w:spacing w:before="0" w:after="160" w:line="259" w:lineRule="auto"/>
+                          <w:spacing w:after="160" w:line="259" w:lineRule="auto"/>
                           <w:ind w:left="0" w:firstLine="0"/>
                         </w:pPr>
                         <w:r>
                           <w:rPr>
-                            <w:rFonts w:cs="Calibri" w:hAnsi="Calibri" w:eastAsia="Calibri" w:ascii="Calibri"/>
-                            <w:color w:val="ffffff"/>
+                            <w:color w:val="FFFFFF"/>
                             <w:w w:val="102"/>
                             <w:sz w:val="28"/>
                           </w:rPr>
-                          <w:t xml:space="preserve">¿Hacia</w:t>
+                          <w:t>¿Hacia</w:t>
                         </w:r>
                         <w:r>
                           <w:rPr>
-                            <w:rFonts w:cs="Calibri" w:hAnsi="Calibri" w:eastAsia="Calibri" w:ascii="Calibri"/>
-                            <w:color w:val="ffffff"/>
+                            <w:color w:val="FFFFFF"/>
                             <w:spacing w:val="15"/>
                             <w:w w:val="102"/>
                             <w:sz w:val="28"/>
@@ -337,17 +355,15 @@
                         </w:r>
                         <w:r>
                           <w:rPr>
-                            <w:rFonts w:cs="Calibri" w:hAnsi="Calibri" w:eastAsia="Calibri" w:ascii="Calibri"/>
-                            <w:color w:val="ffffff"/>
+                            <w:color w:val="FFFFFF"/>
                             <w:w w:val="102"/>
                             <w:sz w:val="28"/>
                           </w:rPr>
-                          <w:t xml:space="preserve">dónde</w:t>
+                          <w:t>dónde</w:t>
                         </w:r>
                         <w:r>
                           <w:rPr>
-                            <w:rFonts w:cs="Calibri" w:hAnsi="Calibri" w:eastAsia="Calibri" w:ascii="Calibri"/>
-                            <w:color w:val="ffffff"/>
+                            <w:color w:val="FFFFFF"/>
                             <w:spacing w:val="12"/>
                             <w:w w:val="102"/>
                             <w:sz w:val="28"/>
@@ -356,29 +372,27 @@
                         </w:r>
                         <w:r>
                           <w:rPr>
-                            <w:rFonts w:cs="Calibri" w:hAnsi="Calibri" w:eastAsia="Calibri" w:ascii="Calibri"/>
-                            <w:color w:val="ffffff"/>
+                            <w:color w:val="FFFFFF"/>
                             <w:w w:val="102"/>
                             <w:sz w:val="28"/>
                           </w:rPr>
-                          <w:t xml:space="preserve">voy?</w:t>
+                          <w:t>voy?</w:t>
                         </w:r>
                       </w:p>
                     </w:txbxContent>
                   </v:textbox>
                 </v:rect>
-                <v:rect id="Rectangle 14" style="position:absolute;width:645;height:2305;left:45829;top:35173;" filled="f" stroked="f">
+                <v:rect id="Rectangle 14" o:spid="_x0000_s1032" style="position:absolute;left:45829;top:35173;width:645;height:2306;visibility:visible;mso-wrap-style:square;v-text-anchor:top" o:gfxdata="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" filled="f" stroked="f">
                   <v:textbox inset="0,0,0,0">
                     <w:txbxContent>
                       <w:p>
                         <w:pPr>
-                          <w:spacing w:before="0" w:after="160" w:line="259" w:lineRule="auto"/>
+                          <w:spacing w:after="160" w:line="259" w:lineRule="auto"/>
                           <w:ind w:left="0" w:firstLine="0"/>
                         </w:pPr>
                         <w:r>
                           <w:rPr>
-                            <w:rFonts w:cs="Calibri" w:hAnsi="Calibri" w:eastAsia="Calibri" w:ascii="Calibri"/>
-                            <w:color w:val="ffffff"/>
+                            <w:color w:val="FFFFFF"/>
                             <w:sz w:val="28"/>
                           </w:rPr>
                           <w:t xml:space="preserve"> </w:t>
@@ -387,10 +401,10 @@
                     </w:txbxContent>
                   </v:textbox>
                 </v:rect>
-                <v:shape id="Picture 1527" style="position:absolute;width:16733;height:5334;left:5232;top:90220;" filled="f">
-                  <v:imagedata r:id="rId13"/>
+                <v:shape id="Picture 1527" o:spid="_x0000_s1033" type="#_x0000_t75" style="position:absolute;left:5232;top:90220;width:16733;height:5334;visibility:visible;mso-wrap-style:square" o:gfxdata="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">
+                  <v:imagedata r:id="rId13" o:title=""/>
                 </v:shape>
-                <w10:wrap type="topAndBottom"/>
+                <w10:wrap type="topAndBottom" anchorx="page" anchory="page"/>
               </v:group>
             </w:pict>
           </mc:Fallback>
@@ -423,6 +437,7 @@
           <w:noProof/>
           <w:color w:val="000000"/>
           <w:sz w:val="22"/>
+          <w:lang w:val="es-AR" w:eastAsia="es-AR"/>
         </w:rPr>
         <mc:AlternateContent>
           <mc:Choice Requires="wpg">
@@ -521,7 +536,7 @@
               </wp:anchor>
             </w:drawing>
           </mc:Choice>
-          <mc:Fallback xmlns:a="http://schemas.openxmlformats.org/drawingml/2006/main">
+          <mc:Fallback xmlns:a="http://schemas.openxmlformats.org/drawingml/2006/main" xmlns:w16se="http://schemas.microsoft.com/office/word/2015/wordml/symex" xmlns:w16sdtdh="http://schemas.microsoft.com/office/word/2020/wordml/sdtdatahash" xmlns:w16="http://schemas.microsoft.com/office/word/2018/wordml" xmlns:w16cid="http://schemas.microsoft.com/office/word/2016/wordml/cid" xmlns:w16cex="http://schemas.microsoft.com/office/word/2018/wordml/cex" xmlns:am3d="http://schemas.microsoft.com/office/drawing/2017/model3d" xmlns:aink="http://schemas.microsoft.com/office/drawing/2016/ink" xmlns:cx8="http://schemas.microsoft.com/office/drawing/2016/5/14/chartex" xmlns:cx7="http://schemas.microsoft.com/office/drawing/2016/5/13/chartex" xmlns:cx6="http://schemas.microsoft.com/office/drawing/2016/5/12/chartex" xmlns:cx5="http://schemas.microsoft.com/office/drawing/2016/5/11/chartex" xmlns:cx4="http://schemas.microsoft.com/office/drawing/2016/5/10/chartex" xmlns:cx3="http://schemas.microsoft.com/office/drawing/2016/5/9/chartex" xmlns:cx2="http://schemas.microsoft.com/office/drawing/2015/10/21/chartex" xmlns:cx1="http://schemas.microsoft.com/office/drawing/2015/9/8/chartex" xmlns:cx="http://schemas.microsoft.com/office/drawing/2014/chartex">
             <w:pict>
               <v:group id="Group 1249" style="width:265.1pt;height:71.28pt;position:absolute;mso-position-horizontal-relative:page;mso-position-horizontal:absolute;margin-left:43.944pt;mso-position-vertical-relative:page;margin-top:47.54pt;" coordsize="33667,9052">
                 <v:shape id="Picture 21" style="position:absolute;width:9373;height:2529;left:0;top:0;" filled="f">
@@ -542,6 +557,7 @@
       <w:r>
         <w:rPr>
           <w:noProof/>
+          <w:lang w:val="es-AR" w:eastAsia="es-AR"/>
         </w:rPr>
         <w:drawing>
           <wp:anchor distT="0" distB="0" distL="114300" distR="114300" simplePos="0" relativeHeight="251660288" behindDoc="0" locked="0" layoutInCell="1" allowOverlap="0" wp14:anchorId="0BFC1388" wp14:editId="6086108F">
@@ -586,21 +602,7 @@
         </w:drawing>
       </w:r>
       <w:r>
-        <w:t xml:space="preserve">Reflexionaste anteriormente sobre las cosas que pasaron y que te han traído hasta </w:t>
-      </w:r>
-      <w:proofErr w:type="spellStart"/>
-      <w:r>
-        <w:t>donde</w:t>
-      </w:r>
-      <w:proofErr w:type="spellEnd"/>
-      <w:r>
-        <w:t xml:space="preserve"> estás en este momento. También has reflexionado sobre tu presente y las cosas que son importantes para ti hoy. Es hora de definir, visualizar y decidir hacia dónde te d</w:t>
-      </w:r>
-      <w:r>
-        <w:t>irigirás en este nuevo año. En qué quieres convertirte, qué quieres lograr, qué recursos necesitas, quién te acompañará en este viaje, son algunas de las preguntas que contestarás en esta sección.</w:t>
-      </w:r>
-      <w:r>
-        <w:t xml:space="preserve"> </w:t>
+        <w:t xml:space="preserve">Reflexionaste anteriormente sobre las cosas que pasaron y que te han traído hasta donde estás en este momento. También has reflexionado sobre tu presente y las cosas que son importantes para ti hoy. Es hora de definir, visualizar y decidir hacia dónde te dirigirás en este nuevo año. En qué quieres convertirte, qué quieres lograr, qué recursos necesitas, quién te acompañará en este viaje, son algunas de las preguntas que contestarás en esta sección. </w:t>
       </w:r>
     </w:p>
     <w:p>
@@ -608,19 +610,47 @@
         <w:ind w:left="-5"/>
       </w:pPr>
       <w:r>
-        <w:t xml:space="preserve">Para empezar, imagina que es el último día del año. Estás </w:t>
+        <w:t xml:space="preserve">Para empezar, imagina que es el último día del año. Estás en la fiesta de fin de año y un amigo muy cercano te pregunta cómo te fue en 2020. Ahora imagina que 2020 fue el mejor año de tu vida. ¿Qué le contestarías a ese amigo? Realiza una lista de las cosas que debieron haber sucedido para que así sea. No filtres todavía, anota todo lo que se te venga a la cabeza: </w:t>
+      </w:r>
+    </w:p>
+    <w:p>
+      <w:pPr>
+        <w:ind w:left="-5"/>
+      </w:pPr>
+    </w:p>
+    <w:p>
+      <w:pPr>
+        <w:ind w:left="-5"/>
+      </w:pPr>
+      <w:r>
+        <w:t xml:space="preserve">Se termina la casa completamente como estaba diseñada inicialmente con los espacios como se habían pensado para inspirar a seguir trabajando en nuevos proyectos de innovación. Las piezas terminadas, los pisos de </w:t>
+      </w:r>
+      <w:proofErr w:type="spellStart"/>
+      <w:r>
+        <w:t>porcelanato</w:t>
+      </w:r>
+      <w:proofErr w:type="spellEnd"/>
+      <w:r>
+        <w:t xml:space="preserve">, las puertas y ventanas de </w:t>
+      </w:r>
+      <w:proofErr w:type="spellStart"/>
+      <w:r>
+        <w:t>blindex</w:t>
+      </w:r>
+      <w:proofErr w:type="spellEnd"/>
+      <w:r>
+        <w:t xml:space="preserve">, el balcón y la escalera con las barandas metálicas. Abajo también se coloca todo el piso a nivel, también de </w:t>
+      </w:r>
+      <w:proofErr w:type="spellStart"/>
+      <w:r>
+        <w:t>porcelanato</w:t>
+      </w:r>
+      <w:proofErr w:type="spellEnd"/>
+      <w:r>
+        <w:t>, para el taller y garaje. Se muda la cocina y la lavandería como estaba diseñado inicialmente como cocina moderna tipo isla</w:t>
       </w:r>
       <w:r>
-        <w:t>en la fiesta de fin de año y un amigo muy cercano te pregunta cómo te fue en 2020. Ahora imagina que 2020 fue el mejor año de tu vida. ¿Qué le contestarías a ese amigo? Realiza una lista de las cosas que debieron haber sucedido para que así sea. No filtres</w:t>
-      </w:r>
-      <w:r>
-        <w:t xml:space="preserve"> todavía, anota todo lo que se te venga a la cabeza:</w:t>
-      </w:r>
-      <w:r>
-        <w:t xml:space="preserve"> </w:t>
-      </w:r>
-      <w:r>
-        <w:br w:type="page"/>
+        <w:t xml:space="preserve"> y un pequeña lavandería lo más automática posible.</w:t>
       </w:r>
     </w:p>
     <w:p>
@@ -628,11 +658,75 @@
         <w:ind w:left="-5"/>
       </w:pPr>
       <w:r>
-        <w:lastRenderedPageBreak/>
-        <w:t>Elegir un tema para este año es una gran forma de tomar decisiones sobre lo que es realmente importante para ti en el tiempo que está por venir.</w:t>
+        <w:t xml:space="preserve">Me suscribí por segundo año a </w:t>
+      </w:r>
+      <w:proofErr w:type="spellStart"/>
+      <w:r>
+        <w:t>Platzi</w:t>
+      </w:r>
+      <w:proofErr w:type="spellEnd"/>
+      <w:r>
+        <w:t xml:space="preserve"> y ya agregué a alguien más a mi suscripción. Compré una CNC para madera dura </w:t>
       </w:r>
       <w:r>
-        <w:t xml:space="preserve"> </w:t>
+        <w:t xml:space="preserve">y con él y la programación estoy empezando una </w:t>
+      </w:r>
+      <w:proofErr w:type="spellStart"/>
+      <w:r>
+        <w:t>Startup</w:t>
+      </w:r>
+      <w:proofErr w:type="spellEnd"/>
+      <w:r>
+        <w:t>.</w:t>
+      </w:r>
+    </w:p>
+    <w:p>
+      <w:pPr>
+        <w:ind w:left="-5"/>
+      </w:pPr>
+    </w:p>
+    <w:p>
+      <w:pPr>
+        <w:ind w:left="-5"/>
+      </w:pPr>
+    </w:p>
+    <w:p>
+      <w:pPr>
+        <w:ind w:left="-5"/>
+      </w:pPr>
+    </w:p>
+    <w:p>
+      <w:pPr>
+        <w:ind w:left="-5"/>
+      </w:pPr>
+    </w:p>
+    <w:p>
+      <w:pPr>
+        <w:ind w:left="-5"/>
+      </w:pPr>
+    </w:p>
+    <w:p>
+      <w:pPr>
+        <w:ind w:left="-5"/>
+      </w:pPr>
+    </w:p>
+    <w:p>
+      <w:pPr>
+        <w:ind w:left="-5"/>
+      </w:pPr>
+    </w:p>
+    <w:p>
+      <w:pPr>
+        <w:ind w:left="-5"/>
+      </w:pPr>
+    </w:p>
+    <w:p>
+      <w:pPr>
+        <w:ind w:left="-5"/>
+      </w:pPr>
+      <w:r>
+        <w:lastRenderedPageBreak/>
+        <w:t xml:space="preserve">Elegir un tema para este año es una gran forma de tomar decisiones sobre lo que es realmente importante para ti en el tiempo que está por venir. </w:t>
       </w:r>
     </w:p>
     <w:p>
@@ -645,13 +739,139 @@
           <w:noProof/>
           <w:color w:val="000000"/>
           <w:sz w:val="22"/>
+          <w:lang w:val="es-AR" w:eastAsia="es-AR"/>
+        </w:rPr>
+        <mc:AlternateContent>
+          <mc:Choice Requires="wps">
+            <w:drawing>
+              <wp:anchor distT="0" distB="0" distL="114300" distR="114300" simplePos="0" relativeHeight="251661312" behindDoc="0" locked="0" layoutInCell="1" allowOverlap="1" wp14:anchorId="001B9643" wp14:editId="633AE74D">
+                <wp:simplePos x="0" y="0"/>
+                <wp:positionH relativeFrom="column">
+                  <wp:posOffset>-53340</wp:posOffset>
+                </wp:positionH>
+                <wp:positionV relativeFrom="paragraph">
+                  <wp:posOffset>957580</wp:posOffset>
+                </wp:positionV>
+                <wp:extent cx="6276975" cy="342900"/>
+                <wp:effectExtent l="0" t="0" r="28575" b="19050"/>
+                <wp:wrapNone/>
+                <wp:docPr id="3" name="Cuadro de texto 3"/>
+                <wp:cNvGraphicFramePr/>
+                <a:graphic xmlns:a="http://schemas.openxmlformats.org/drawingml/2006/main">
+                  <a:graphicData uri="http://schemas.microsoft.com/office/word/2010/wordprocessingShape">
+                    <wps:wsp>
+                      <wps:cNvSpPr txBox="1"/>
+                      <wps:spPr>
+                        <a:xfrm>
+                          <a:off x="0" y="0"/>
+                          <a:ext cx="6276975" cy="342900"/>
+                        </a:xfrm>
+                        <a:prstGeom prst="rect">
+                          <a:avLst/>
+                        </a:prstGeom>
+                        <a:solidFill>
+                          <a:schemeClr val="lt1"/>
+                        </a:solidFill>
+                        <a:ln w="6350">
+                          <a:solidFill>
+                            <a:prstClr val="black"/>
+                          </a:solidFill>
+                        </a:ln>
+                        <a:effectLst/>
+                      </wps:spPr>
+                      <wps:style>
+                        <a:lnRef idx="0">
+                          <a:schemeClr val="accent1"/>
+                        </a:lnRef>
+                        <a:fillRef idx="0">
+                          <a:schemeClr val="accent1"/>
+                        </a:fillRef>
+                        <a:effectRef idx="0">
+                          <a:schemeClr val="accent1"/>
+                        </a:effectRef>
+                        <a:fontRef idx="minor">
+                          <a:schemeClr val="dk1"/>
+                        </a:fontRef>
+                      </wps:style>
+                      <wps:txbx>
+                        <w:txbxContent>
+                          <w:p>
+                            <w:pPr>
+                              <w:ind w:left="0"/>
+                              <w:rPr>
+                                <w:lang w:val="es-MX"/>
+                              </w:rPr>
+                            </w:pPr>
+                            <w:r>
+                              <w:rPr>
+                                <w:lang w:val="es-MX"/>
+                              </w:rPr>
+                              <w:t>Segunda Planta</w:t>
+                            </w:r>
+                          </w:p>
+                        </w:txbxContent>
+                      </wps:txbx>
+                      <wps:bodyPr rot="0" spcFirstLastPara="0" vertOverflow="overflow" horzOverflow="overflow" vert="horz" wrap="square" lIns="91440" tIns="45720" rIns="91440" bIns="45720" numCol="1" spcCol="0" rtlCol="0" fromWordArt="0" anchor="t" anchorCtr="0" forceAA="0" compatLnSpc="1">
+                        <a:prstTxWarp prst="textNoShape">
+                          <a:avLst/>
+                        </a:prstTxWarp>
+                        <a:noAutofit/>
+                      </wps:bodyPr>
+                    </wps:wsp>
+                  </a:graphicData>
+                </a:graphic>
+                <wp14:sizeRelH relativeFrom="margin">
+                  <wp14:pctWidth>0</wp14:pctWidth>
+                </wp14:sizeRelH>
+                <wp14:sizeRelV relativeFrom="margin">
+                  <wp14:pctHeight>0</wp14:pctHeight>
+                </wp14:sizeRelV>
+              </wp:anchor>
+            </w:drawing>
+          </mc:Choice>
+          <mc:Fallback>
+            <w:pict>
+              <v:shapetype w14:anchorId="001B9643" id="_x0000_t202" coordsize="21600,21600" o:spt="202" path="m,l,21600r21600,l21600,xe">
+                <v:stroke joinstyle="miter"/>
+                <v:path gradientshapeok="t" o:connecttype="rect"/>
+              </v:shapetype>
+              <v:shape id="Cuadro de texto 3" o:spid="_x0000_s1034" type="#_x0000_t202" style="position:absolute;left:0;text-align:left;margin-left:-4.2pt;margin-top:75.4pt;width:494.25pt;height:27pt;z-index:251661312;visibility:visible;mso-wrap-style:square;mso-width-percent:0;mso-height-percent:0;mso-wrap-distance-left:9pt;mso-wrap-distance-top:0;mso-wrap-distance-right:9pt;mso-wrap-distance-bottom:0;mso-position-horizontal:absolute;mso-position-horizontal-relative:text;mso-position-vertical:absolute;mso-position-vertical-relative:text;mso-width-percent:0;mso-height-percent:0;mso-width-relative:margin;mso-height-relative:margin;v-text-anchor:top" o:gfxdata="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" fillcolor="white [3201]" strokeweight=".5pt">
+                <v:textbox>
+                  <w:txbxContent>
+                    <w:p>
+                      <w:pPr>
+                        <w:ind w:left="0"/>
+                        <w:rPr>
+                          <w:lang w:val="es-MX"/>
+                        </w:rPr>
+                      </w:pPr>
+                      <w:r>
+                        <w:rPr>
+                          <w:lang w:val="es-MX"/>
+                        </w:rPr>
+                        <w:t>Segunda Planta</w:t>
+                      </w:r>
+                    </w:p>
+                  </w:txbxContent>
+                </v:textbox>
+              </v:shape>
+            </w:pict>
+          </mc:Fallback>
+        </mc:AlternateContent>
+      </w:r>
+      <w:r>
+        <w:rPr>
+          <w:noProof/>
+          <w:color w:val="000000"/>
+          <w:sz w:val="22"/>
+          <w:lang w:val="es-AR" w:eastAsia="es-AR"/>
         </w:rPr>
         <mc:AlternateContent>
           <mc:Choice Requires="wpg">
             <w:drawing>
-              <wp:inline distT="0" distB="0" distL="0" distR="0" wp14:anchorId="12363B15" wp14:editId="45855524">
-                <wp:extent cx="6858000" cy="2297559"/>
-                <wp:effectExtent l="0" t="0" r="0" b="0"/>
+              <wp:inline distT="0" distB="0" distL="0" distR="0" wp14:anchorId="12363B15" wp14:editId="5DDCA19E">
+                <wp:extent cx="6858000" cy="1971675"/>
+                <wp:effectExtent l="0" t="0" r="19050" b="9525"/>
                 <wp:docPr id="1499" name="Group 1499"/>
                 <wp:cNvGraphicFramePr/>
                 <a:graphic xmlns:a="http://schemas.openxmlformats.org/drawingml/2006/main">
@@ -661,7 +881,7 @@
                       <wpg:grpSpPr>
                         <a:xfrm>
                           <a:off x="0" y="0"/>
-                          <a:ext cx="6858000" cy="2297559"/>
+                          <a:ext cx="6858000" cy="1971675"/>
                           <a:chOff x="0" y="0"/>
                           <a:chExt cx="6858000" cy="2297559"/>
                         </a:xfrm>
@@ -935,94 +1155,83 @@
               </wp:inline>
             </w:drawing>
           </mc:Choice>
-          <mc:Fallback xmlns:a="http://schemas.openxmlformats.org/drawingml/2006/main">
+          <mc:Fallback>
             <w:pict>
-              <v:group id="Group 1499" style="width:540pt;height:180.91pt;mso-position-horizontal-relative:char;mso-position-vertical-relative:line" coordsize="68580,22975">
-                <v:rect id="Rectangle 53" style="position:absolute;width:531;height:2887;left:1008;top:0;" filled="f" stroked="f">
+              <v:group w14:anchorId="12363B15" id="Group 1499" o:spid="_x0000_s1035" style="width:540pt;height:155.25pt;mso-position-horizontal-relative:char;mso-position-vertical-relative:line" coordsize="68580,22975" o:gfxdata="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">
+                <v:rect id="Rectangle 53" o:spid="_x0000_s1036" style="position:absolute;left:1008;width:532;height:2887;visibility:visible;mso-wrap-style:square;v-text-anchor:top" o:gfxdata="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" filled="f" stroked="f">
                   <v:textbox inset="0,0,0,0">
                     <w:txbxContent>
                       <w:p>
                         <w:pPr>
-                          <w:spacing w:before="0" w:after="160" w:line="259" w:lineRule="auto"/>
+                          <w:spacing w:after="160" w:line="259" w:lineRule="auto"/>
                           <w:ind w:left="0" w:firstLine="0"/>
                         </w:pPr>
                         <w:r>
-                          <w:rPr>
-                            <w:rFonts w:cs="Calibri" w:hAnsi="Calibri" w:eastAsia="Calibri" w:ascii="Calibri"/>
-                          </w:rPr>
                           <w:t xml:space="preserve"> </w:t>
                         </w:r>
                       </w:p>
                     </w:txbxContent>
                   </v:textbox>
                 </v:rect>
-                <v:shape id="Picture 55" style="position:absolute;width:63442;height:2529;left:1008;top:3312;" filled="f">
-                  <v:imagedata r:id="rId24"/>
+                <v:shape id="Picture 55" o:spid="_x0000_s1037" type="#_x0000_t75" style="position:absolute;left:1008;top:3312;width:63443;height:2530;visibility:visible;mso-wrap-style:square" o:gfxdata="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">
+                  <v:imagedata r:id="rId24" o:title=""/>
                 </v:shape>
-                <v:shape id="Picture 57" style="position:absolute;width:5157;height:2529;left:1008;top:5720;" filled="f">
-                  <v:imagedata r:id="rId25"/>
+                <v:shape id="Picture 57" o:spid="_x0000_s1038" type="#_x0000_t75" style="position:absolute;left:1008;top:5720;width:5158;height:2529;visibility:visible;mso-wrap-style:square" o:gfxdata="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">
+                  <v:imagedata r:id="rId25" o:title=""/>
                 </v:shape>
-                <v:rect id="Rectangle 58" style="position:absolute;width:531;height:2887;left:1008;top:9664;" filled="f" stroked="f">
+                <v:rect id="Rectangle 58" o:spid="_x0000_s1039" style="position:absolute;left:1008;top:9664;width:532;height:2887;visibility:visible;mso-wrap-style:square;v-text-anchor:top" o:gfxdata="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" filled="f" stroked="f">
                   <v:textbox inset="0,0,0,0">
                     <w:txbxContent>
                       <w:p>
                         <w:pPr>
-                          <w:spacing w:before="0" w:after="160" w:line="259" w:lineRule="auto"/>
+                          <w:spacing w:after="160" w:line="259" w:lineRule="auto"/>
                           <w:ind w:left="0" w:firstLine="0"/>
                         </w:pPr>
                         <w:r>
-                          <w:rPr>
-                            <w:rFonts w:cs="Calibri" w:hAnsi="Calibri" w:eastAsia="Calibri" w:ascii="Calibri"/>
-                          </w:rPr>
                           <w:t xml:space="preserve"> </w:t>
                         </w:r>
                       </w:p>
                     </w:txbxContent>
                   </v:textbox>
                 </v:rect>
-                <v:rect id="Rectangle 59" style="position:absolute;width:531;height:2887;left:1008;top:13387;" filled="f" stroked="f">
+                <v:rect id="Rectangle 59" o:spid="_x0000_s1040" style="position:absolute;left:1008;top:13387;width:532;height:2887;visibility:visible;mso-wrap-style:square;v-text-anchor:top" o:gfxdata="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" filled="f" stroked="f">
                   <v:textbox inset="0,0,0,0">
                     <w:txbxContent>
                       <w:p>
                         <w:pPr>
-                          <w:spacing w:before="0" w:after="160" w:line="259" w:lineRule="auto"/>
+                          <w:spacing w:after="160" w:line="259" w:lineRule="auto"/>
                           <w:ind w:left="0" w:firstLine="0"/>
                         </w:pPr>
                         <w:r>
-                          <w:rPr>
-                            <w:rFonts w:cs="Calibri" w:hAnsi="Calibri" w:eastAsia="Calibri" w:ascii="Calibri"/>
-                          </w:rPr>
                           <w:t xml:space="preserve"> </w:t>
                         </w:r>
                       </w:p>
                     </w:txbxContent>
                   </v:textbox>
                 </v:rect>
-                <v:rect id="Rectangle 60" style="position:absolute;width:531;height:2887;left:1008;top:17136;" filled="f" stroked="f">
+                <v:rect id="Rectangle 60" o:spid="_x0000_s1041" style="position:absolute;left:1008;top:17136;width:532;height:2887;visibility:visible;mso-wrap-style:square;v-text-anchor:top" o:gfxdata="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" filled="f" stroked="f">
                   <v:textbox inset="0,0,0,0">
                     <w:txbxContent>
                       <w:p>
                         <w:pPr>
-                          <w:spacing w:before="0" w:after="160" w:line="259" w:lineRule="auto"/>
+                          <w:spacing w:after="160" w:line="259" w:lineRule="auto"/>
                           <w:ind w:left="0" w:firstLine="0"/>
                         </w:pPr>
                         <w:r>
-                          <w:rPr>
-                            <w:rFonts w:cs="Calibri" w:hAnsi="Calibri" w:eastAsia="Calibri" w:ascii="Calibri"/>
-                          </w:rPr>
                           <w:t xml:space="preserve"> </w:t>
                         </w:r>
                       </w:p>
                     </w:txbxContent>
                   </v:textbox>
                 </v:rect>
-                <v:shape id="Picture 62" style="position:absolute;width:48016;height:2529;left:1008;top:20445;" filled="f">
-                  <v:imagedata r:id="rId26"/>
+                <v:shape id="Picture 62" o:spid="_x0000_s1042" type="#_x0000_t75" style="position:absolute;left:1008;top:20445;width:48017;height:2530;visibility:visible;mso-wrap-style:square" o:gfxdata="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">
+                  <v:imagedata r:id="rId26" o:title=""/>
                 </v:shape>
-                <v:shape id="Shape 97" style="position:absolute;width:68580;height:9839;left:0;top:9027;" coordsize="6858000,983996" path="m123000,0c55080,0,0,55118,0,122936l0,861060c0,929005,55080,983996,123000,983996l6734937,983996c6802882,983996,6858000,929005,6858000,861060l6858000,122936c6858000,55118,6802882,0,6734937,0x">
-                  <v:stroke weight="1pt" endcap="flat" joinstyle="miter" miterlimit="10" on="true" color="#60c9ac"/>
-                  <v:fill on="false" color="#000000" opacity="0"/>
+                <v:shape id="Shape 97" o:spid="_x0000_s1043" style="position:absolute;top:9027;width:68580;height:9840;visibility:visible;mso-wrap-style:square;v-text-anchor:top" coordsize="6858000,983996" o:gfxdata="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" path="m123000,c55080,,,55118,,122936l,861060v,67945,55080,122936,123000,122936l6734937,983996v67945,,123063,-54991,123063,-122936l6858000,122936c6858000,55118,6802882,,6734937,l123000,xe" filled="f" strokecolor="#60c9ac" strokeweight="1pt">
+                  <v:stroke miterlimit="83231f" joinstyle="miter"/>
+                  <v:path arrowok="t" textboxrect="0,0,6858000,983996"/>
                 </v:shape>
+                <w10:anchorlock/>
               </v:group>
             </w:pict>
           </mc:Fallback>
@@ -1037,15 +1246,13 @@
         <w:tblCellMar>
           <w:top w:w="34" w:type="dxa"/>
           <w:left w:w="386" w:type="dxa"/>
-          <w:bottom w:w="0" w:type="dxa"/>
-          <w:right w:w="0" w:type="dxa"/>
         </w:tblCellMar>
         <w:tblLook w:val="04A0" w:firstRow="1" w:lastRow="0" w:firstColumn="1" w:lastColumn="0" w:noHBand="0" w:noVBand="1"/>
       </w:tblPr>
       <w:tblGrid>
-        <w:gridCol w:w="1319"/>
-        <w:gridCol w:w="4648"/>
-        <w:gridCol w:w="4590"/>
+        <w:gridCol w:w="1246"/>
+        <w:gridCol w:w="4659"/>
+        <w:gridCol w:w="4652"/>
       </w:tblGrid>
       <w:tr>
         <w:trPr>
@@ -1068,6 +1275,65 @@
               <w:ind w:left="0" w:right="356" w:firstLine="0"/>
               <w:jc w:val="center"/>
             </w:pPr>
+            <w:r>
+              <w:rPr>
+                <w:noProof/>
+                <w:lang w:val="es-AR" w:eastAsia="es-AR"/>
+              </w:rPr>
+              <w:drawing>
+                <wp:anchor distT="0" distB="0" distL="114300" distR="114300" simplePos="0" relativeHeight="251662336" behindDoc="0" locked="0" layoutInCell="1" allowOverlap="1" wp14:anchorId="24EE9740" wp14:editId="5F39088F">
+                  <wp:simplePos x="0" y="0"/>
+                  <wp:positionH relativeFrom="column">
+                    <wp:posOffset>-22225</wp:posOffset>
+                  </wp:positionH>
+                  <wp:positionV relativeFrom="paragraph">
+                    <wp:posOffset>1461770</wp:posOffset>
+                  </wp:positionV>
+                  <wp:extent cx="551180" cy="234315"/>
+                  <wp:effectExtent l="0" t="0" r="0" b="0"/>
+                  <wp:wrapNone/>
+                  <wp:docPr id="72" name="Picture 72"/>
+                  <wp:cNvGraphicFramePr/>
+                  <a:graphic xmlns:a="http://schemas.openxmlformats.org/drawingml/2006/main">
+                    <a:graphicData uri="http://schemas.openxmlformats.org/drawingml/2006/picture">
+                      <pic:pic xmlns:pic="http://schemas.openxmlformats.org/drawingml/2006/picture">
+                        <pic:nvPicPr>
+                          <pic:cNvPr id="72" name="Picture 72"/>
+                          <pic:cNvPicPr/>
+                        </pic:nvPicPr>
+                        <pic:blipFill>
+                          <a:blip r:embed="rId27" cstate="print">
+                            <a:extLst>
+                              <a:ext uri="{28A0092B-C50C-407E-A947-70E740481C1C}">
+                                <a14:useLocalDpi xmlns:a14="http://schemas.microsoft.com/office/drawing/2010/main" val="0"/>
+                              </a:ext>
+                            </a:extLst>
+                          </a:blip>
+                          <a:stretch>
+                            <a:fillRect/>
+                          </a:stretch>
+                        </pic:blipFill>
+                        <pic:spPr>
+                          <a:xfrm>
+                            <a:off x="0" y="0"/>
+                            <a:ext cx="551180" cy="234315"/>
+                          </a:xfrm>
+                          <a:prstGeom prst="rect">
+                            <a:avLst/>
+                          </a:prstGeom>
+                        </pic:spPr>
+                      </pic:pic>
+                    </a:graphicData>
+                  </a:graphic>
+                  <wp14:sizeRelH relativeFrom="margin">
+                    <wp14:pctWidth>0</wp14:pctWidth>
+                  </wp14:sizeRelH>
+                  <wp14:sizeRelV relativeFrom="margin">
+                    <wp14:pctHeight>0</wp14:pctHeight>
+                  </wp14:sizeRelV>
+                </wp:anchor>
+              </w:drawing>
+            </w:r>
             <w:r>
               <w:rPr>
                 <w:sz w:val="18"/>
@@ -1098,6 +1364,7 @@
                 <w:noProof/>
                 <w:color w:val="000000"/>
                 <w:sz w:val="22"/>
+                <w:lang w:val="es-AR" w:eastAsia="es-AR"/>
               </w:rPr>
               <mc:AlternateContent>
                 <mc:Choice Requires="wpg">
@@ -1125,7 +1392,7 @@
                                 <pic:cNvPicPr/>
                               </pic:nvPicPr>
                               <pic:blipFill>
-                                <a:blip r:embed="rId27"/>
+                                <a:blip r:embed="rId28"/>
                                 <a:stretch>
                                   <a:fillRect/>
                                 </a:stretch>
@@ -1146,7 +1413,7 @@
                                 <pic:cNvPicPr/>
                               </pic:nvPicPr>
                               <pic:blipFill>
-                                <a:blip r:embed="rId28"/>
+                                <a:blip r:embed="rId29"/>
                                 <a:stretch>
                                   <a:fillRect/>
                                 </a:stretch>
@@ -1167,14 +1434,14 @@
                     </wp:inline>
                   </w:drawing>
                 </mc:Choice>
-                <mc:Fallback xmlns:a="http://schemas.openxmlformats.org/drawingml/2006/main">
+                <mc:Fallback xmlns:a="http://schemas.openxmlformats.org/drawingml/2006/main" xmlns:w16se="http://schemas.microsoft.com/office/word/2015/wordml/symex" xmlns:w16sdtdh="http://schemas.microsoft.com/office/word/2020/wordml/sdtdatahash" xmlns:w16="http://schemas.microsoft.com/office/word/2018/wordml" xmlns:w16cid="http://schemas.microsoft.com/office/word/2016/wordml/cid" xmlns:w16cex="http://schemas.microsoft.com/office/word/2018/wordml/cex" xmlns:am3d="http://schemas.microsoft.com/office/drawing/2017/model3d" xmlns:aink="http://schemas.microsoft.com/office/drawing/2016/ink" xmlns:cx8="http://schemas.microsoft.com/office/drawing/2016/5/14/chartex" xmlns:cx7="http://schemas.microsoft.com/office/drawing/2016/5/13/chartex" xmlns:cx6="http://schemas.microsoft.com/office/drawing/2016/5/12/chartex" xmlns:cx5="http://schemas.microsoft.com/office/drawing/2016/5/11/chartex" xmlns:cx4="http://schemas.microsoft.com/office/drawing/2016/5/10/chartex" xmlns:cx3="http://schemas.microsoft.com/office/drawing/2016/5/9/chartex" xmlns:cx2="http://schemas.microsoft.com/office/drawing/2015/10/21/chartex" xmlns:cx1="http://schemas.microsoft.com/office/drawing/2015/9/8/chartex" xmlns:cx="http://schemas.microsoft.com/office/drawing/2014/chartex">
                   <w:pict>
                     <v:group id="Group 1600" style="width:291.3pt;height:18.48pt;mso-position-horizontal-relative:char;mso-position-vertical-relative:line" coordsize="36995,2346">
                       <v:shape id="Picture 66" style="position:absolute;width:6191;height:2346;left:0;top:0;" filled="f">
-                        <v:imagedata r:id="rId29"/>
+                        <v:imagedata r:id="rId30"/>
                       </v:shape>
                       <v:shape id="Picture 69" style="position:absolute;width:8605;height:2346;left:28389;top:0;" filled="f">
-                        <v:imagedata r:id="rId30"/>
+                        <v:imagedata r:id="rId31"/>
                       </v:shape>
                     </v:group>
                   </w:pict>
@@ -1205,44 +1472,6 @@
               <w:spacing w:after="3044" w:line="259" w:lineRule="auto"/>
               <w:ind w:left="48" w:right="-56" w:firstLine="0"/>
             </w:pPr>
-            <w:r>
-              <w:rPr>
-                <w:noProof/>
-              </w:rPr>
-              <w:drawing>
-                <wp:inline distT="0" distB="0" distL="0" distR="0" wp14:anchorId="423C3F69" wp14:editId="1C596BF3">
-                  <wp:extent cx="551536" cy="234696"/>
-                  <wp:effectExtent l="0" t="0" r="0" b="0"/>
-                  <wp:docPr id="72" name="Picture 72"/>
-                  <wp:cNvGraphicFramePr/>
-                  <a:graphic xmlns:a="http://schemas.openxmlformats.org/drawingml/2006/main">
-                    <a:graphicData uri="http://schemas.openxmlformats.org/drawingml/2006/picture">
-                      <pic:pic xmlns:pic="http://schemas.openxmlformats.org/drawingml/2006/picture">
-                        <pic:nvPicPr>
-                          <pic:cNvPr id="72" name="Picture 72"/>
-                          <pic:cNvPicPr/>
-                        </pic:nvPicPr>
-                        <pic:blipFill>
-                          <a:blip r:embed="rId31"/>
-                          <a:stretch>
-                            <a:fillRect/>
-                          </a:stretch>
-                        </pic:blipFill>
-                        <pic:spPr>
-                          <a:xfrm>
-                            <a:off x="0" y="0"/>
-                            <a:ext cx="551536" cy="234696"/>
-                          </a:xfrm>
-                          <a:prstGeom prst="rect">
-                            <a:avLst/>
-                          </a:prstGeom>
-                        </pic:spPr>
-                      </pic:pic>
-                    </a:graphicData>
-                  </a:graphic>
-                </wp:inline>
-              </w:drawing>
-            </w:r>
           </w:p>
           <w:p>
             <w:pPr>
@@ -1254,13 +1483,22 @@
                 <w:noProof/>
                 <w:color w:val="000000"/>
                 <w:sz w:val="22"/>
+                <w:lang w:val="es-AR" w:eastAsia="es-AR"/>
               </w:rPr>
               <mc:AlternateContent>
                 <mc:Choice Requires="wpg">
                   <w:drawing>
-                    <wp:inline distT="0" distB="0" distL="0" distR="0" wp14:anchorId="2D8F03B9" wp14:editId="628E9DC2">
+                    <wp:anchor distT="0" distB="0" distL="114300" distR="114300" simplePos="0" relativeHeight="251663360" behindDoc="0" locked="0" layoutInCell="1" allowOverlap="1" wp14:anchorId="78503C00" wp14:editId="7D14A4BF">
+                      <wp:simplePos x="0" y="0"/>
+                      <wp:positionH relativeFrom="column">
+                        <wp:posOffset>3810</wp:posOffset>
+                      </wp:positionH>
+                      <wp:positionV relativeFrom="paragraph">
+                        <wp:posOffset>1567815</wp:posOffset>
+                      </wp:positionV>
                       <wp:extent cx="592734" cy="457199"/>
-                      <wp:effectExtent l="0" t="0" r="0" b="0"/>
+                      <wp:effectExtent l="0" t="0" r="0" b="635"/>
+                      <wp:wrapNone/>
                       <wp:docPr id="1465" name="Group 1465"/>
                       <wp:cNvGraphicFramePr/>
                       <a:graphic xmlns:a="http://schemas.openxmlformats.org/drawingml/2006/main">
@@ -1320,17 +1558,23 @@
                           </wpg:wgp>
                         </a:graphicData>
                       </a:graphic>
-                    </wp:inline>
+                      <wp14:sizeRelH relativeFrom="margin">
+                        <wp14:pctWidth>0</wp14:pctWidth>
+                      </wp14:sizeRelH>
+                      <wp14:sizeRelV relativeFrom="margin">
+                        <wp14:pctHeight>0</wp14:pctHeight>
+                      </wp14:sizeRelV>
+                    </wp:anchor>
                   </w:drawing>
                 </mc:Choice>
-                <mc:Fallback xmlns:a="http://schemas.openxmlformats.org/drawingml/2006/main">
+                <mc:Fallback>
                   <w:pict>
-                    <v:group id="Group 1465" style="width:46.672pt;height:35.9999pt;mso-position-horizontal-relative:char;mso-position-vertical-relative:line" coordsize="5927,4571">
-                      <v:shape id="Picture 81" style="position:absolute;width:5751;height:2346;left:0;top:0;" filled="f">
-                        <v:imagedata r:id="rId34"/>
+                    <v:group w14:anchorId="2C9DF53B" id="Group 1465" o:spid="_x0000_s1026" style="position:absolute;margin-left:.3pt;margin-top:123.45pt;width:46.65pt;height:36pt;z-index:251663360;mso-width-relative:margin;mso-height-relative:margin" coordsize="5927,4571" o:gfxdata="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">
+                      <v:shape id="Picture 81" o:spid="_x0000_s1027" type="#_x0000_t75" style="position:absolute;width:5751;height:2346;visibility:visible;mso-wrap-style:square" o:gfxdata="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">
+                        <v:imagedata r:id="rId34" o:title=""/>
                       </v:shape>
-                      <v:shape id="Picture 83" style="position:absolute;width:3580;height:2346;left:2346;top:2225;" filled="f">
-                        <v:imagedata r:id="rId35"/>
+                      <v:shape id="Picture 83" o:spid="_x0000_s1028" type="#_x0000_t75" style="position:absolute;left:2346;top:2225;width:3581;height:2346;visibility:visible;mso-wrap-style:square" o:gfxdata="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">
+                        <v:imagedata r:id="rId35" o:title=""/>
                       </v:shape>
                     </v:group>
                   </w:pict>
@@ -1361,14 +1605,23 @@
                 <w:color w:val="C5C5C6"/>
                 <w:sz w:val="36"/>
               </w:rPr>
-              <w:t xml:space="preserve">… </w:t>
+              <w:t xml:space="preserve">… quieres conservar?. Suscripción a </w:t>
             </w:r>
+            <w:proofErr w:type="spellStart"/>
             <w:r>
               <w:rPr>
                 <w:color w:val="C5C5C6"/>
                 <w:sz w:val="36"/>
               </w:rPr>
-              <w:t xml:space="preserve">quieres conservar? </w:t>
+              <w:t>Platzi</w:t>
+            </w:r>
+            <w:proofErr w:type="spellEnd"/>
+            <w:r>
+              <w:rPr>
+                <w:color w:val="C5C5C6"/>
+                <w:sz w:val="36"/>
+              </w:rPr>
+              <w:t>. Condiciones Vehículo y documentación</w:t>
             </w:r>
           </w:p>
         </w:tc>
@@ -1394,7 +1647,7 @@
                 <w:color w:val="C5C5C6"/>
                 <w:sz w:val="36"/>
               </w:rPr>
-              <w:t xml:space="preserve">… quieres eliminar? </w:t>
+              <w:t>… quieres eliminar?. Festejos abusivos del año. Tiempos muertos o improductivos</w:t>
             </w:r>
           </w:p>
         </w:tc>
@@ -1443,7 +1696,28 @@
                 <w:color w:val="C5C5C6"/>
                 <w:sz w:val="36"/>
               </w:rPr>
-              <w:t xml:space="preserve">… quieres alcanzar? </w:t>
+              <w:t xml:space="preserve">… quieres alcanzar?. </w:t>
+            </w:r>
+            <w:r>
+              <w:rPr>
+                <w:color w:val="C5C5C6"/>
+                <w:sz w:val="36"/>
+              </w:rPr>
+              <w:t xml:space="preserve">Casa terminada. Un negocio productivo. Camioneta 0 km, para ser más productivo </w:t>
+            </w:r>
+            <w:r>
+              <w:rPr>
+                <w:color w:val="C5C5C6"/>
+                <w:sz w:val="36"/>
+              </w:rPr>
+              <w:sym w:font="Wingdings" w:char="F04A"/>
+            </w:r>
+            <w:r>
+              <w:rPr>
+                <w:color w:val="C5C5C6"/>
+                <w:sz w:val="36"/>
+              </w:rPr>
+              <w:t>.</w:t>
             </w:r>
           </w:p>
         </w:tc>
@@ -1469,7 +1743,7 @@
                 <w:color w:val="C5C5C6"/>
                 <w:sz w:val="36"/>
               </w:rPr>
-              <w:t xml:space="preserve">… quieres evitar? </w:t>
+              <w:t>… quieres evitar?. Problemas de salud. Deuda al pedo.</w:t>
             </w:r>
           </w:p>
         </w:tc>
@@ -1498,14 +1772,628 @@
           <w:noProof/>
           <w:color w:val="000000"/>
           <w:sz w:val="22"/>
+          <w:lang w:val="es-AR" w:eastAsia="es-AR"/>
         </w:rPr>
         <w:lastRenderedPageBreak/>
         <mc:AlternateContent>
+          <mc:Choice Requires="wps">
+            <w:drawing>
+              <wp:anchor distT="0" distB="0" distL="114300" distR="114300" simplePos="0" relativeHeight="251668480" behindDoc="0" locked="0" layoutInCell="1" allowOverlap="1" wp14:anchorId="05340814" wp14:editId="6691A44F">
+                <wp:simplePos x="0" y="0"/>
+                <wp:positionH relativeFrom="column">
+                  <wp:posOffset>-381000</wp:posOffset>
+                </wp:positionH>
+                <wp:positionV relativeFrom="paragraph">
+                  <wp:posOffset>7088505</wp:posOffset>
+                </wp:positionV>
+                <wp:extent cx="6686550" cy="923925"/>
+                <wp:effectExtent l="0" t="0" r="19050" b="28575"/>
+                <wp:wrapNone/>
+                <wp:docPr id="9" name="Cuadro de texto 9"/>
+                <wp:cNvGraphicFramePr/>
+                <a:graphic xmlns:a="http://schemas.openxmlformats.org/drawingml/2006/main">
+                  <a:graphicData uri="http://schemas.microsoft.com/office/word/2010/wordprocessingShape">
+                    <wps:wsp>
+                      <wps:cNvSpPr txBox="1"/>
+                      <wps:spPr>
+                        <a:xfrm>
+                          <a:off x="0" y="0"/>
+                          <a:ext cx="6686550" cy="923925"/>
+                        </a:xfrm>
+                        <a:prstGeom prst="rect">
+                          <a:avLst/>
+                        </a:prstGeom>
+                        <a:solidFill>
+                          <a:schemeClr val="lt1"/>
+                        </a:solidFill>
+                        <a:ln w="6350">
+                          <a:solidFill>
+                            <a:prstClr val="black"/>
+                          </a:solidFill>
+                        </a:ln>
+                        <a:effectLst/>
+                      </wps:spPr>
+                      <wps:style>
+                        <a:lnRef idx="0">
+                          <a:schemeClr val="accent1"/>
+                        </a:lnRef>
+                        <a:fillRef idx="0">
+                          <a:schemeClr val="accent1"/>
+                        </a:fillRef>
+                        <a:effectRef idx="0">
+                          <a:schemeClr val="accent1"/>
+                        </a:effectRef>
+                        <a:fontRef idx="minor">
+                          <a:schemeClr val="dk1"/>
+                        </a:fontRef>
+                      </wps:style>
+                      <wps:txbx>
+                        <w:txbxContent>
+                          <w:p>
+                            <w:pPr>
+                              <w:ind w:left="0"/>
+                            </w:pPr>
+                            <w:r>
+                              <w:rPr>
+                                <w:lang w:val="es-MX"/>
+                              </w:rPr>
+                              <w:t>El desorden en el taller.</w:t>
+                            </w:r>
+                          </w:p>
+                        </w:txbxContent>
+                      </wps:txbx>
+                      <wps:bodyPr rot="0" spcFirstLastPara="0" vertOverflow="overflow" horzOverflow="overflow" vert="horz" wrap="square" lIns="91440" tIns="45720" rIns="91440" bIns="45720" numCol="1" spcCol="0" rtlCol="0" fromWordArt="0" anchor="t" anchorCtr="0" forceAA="0" compatLnSpc="1">
+                        <a:prstTxWarp prst="textNoShape">
+                          <a:avLst/>
+                        </a:prstTxWarp>
+                        <a:noAutofit/>
+                      </wps:bodyPr>
+                    </wps:wsp>
+                  </a:graphicData>
+                </a:graphic>
+              </wp:anchor>
+            </w:drawing>
+          </mc:Choice>
+          <mc:Fallback>
+            <w:pict>
+              <v:shape w14:anchorId="05340814" id="Cuadro de texto 9" o:spid="_x0000_s1044" type="#_x0000_t202" style="position:absolute;left:0;text-align:left;margin-left:-30pt;margin-top:558.15pt;width:526.5pt;height:72.75pt;z-index:251668480;visibility:visible;mso-wrap-style:square;mso-wrap-distance-left:9pt;mso-wrap-distance-top:0;mso-wrap-distance-right:9pt;mso-wrap-distance-bottom:0;mso-position-horizontal:absolute;mso-position-horizontal-relative:text;mso-position-vertical:absolute;mso-position-vertical-relative:text;v-text-anchor:top" o:gfxdata="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" fillcolor="white [3201]" strokeweight=".5pt">
+                <v:textbox>
+                  <w:txbxContent>
+                    <w:p>
+                      <w:pPr>
+                        <w:ind w:left="0"/>
+                      </w:pPr>
+                      <w:r>
+                        <w:rPr>
+                          <w:lang w:val="es-MX"/>
+                        </w:rPr>
+                        <w:t>El desorden en el taller.</w:t>
+                      </w:r>
+                    </w:p>
+                  </w:txbxContent>
+                </v:textbox>
+              </v:shape>
+            </w:pict>
+          </mc:Fallback>
+        </mc:AlternateContent>
+      </w:r>
+      <w:r>
+        <w:rPr>
+          <w:noProof/>
+          <w:color w:val="000000"/>
+          <w:sz w:val="22"/>
+          <w:lang w:val="es-AR" w:eastAsia="es-AR"/>
+        </w:rPr>
+        <mc:AlternateContent>
+          <mc:Choice Requires="wps">
+            <w:drawing>
+              <wp:anchor distT="0" distB="0" distL="114300" distR="114300" simplePos="0" relativeHeight="251667456" behindDoc="0" locked="0" layoutInCell="1" allowOverlap="1" wp14:anchorId="531F034C" wp14:editId="0E17FF09">
+                <wp:simplePos x="0" y="0"/>
+                <wp:positionH relativeFrom="column">
+                  <wp:posOffset>-381000</wp:posOffset>
+                </wp:positionH>
+                <wp:positionV relativeFrom="paragraph">
+                  <wp:posOffset>5613001</wp:posOffset>
+                </wp:positionV>
+                <wp:extent cx="6686550" cy="923054"/>
+                <wp:effectExtent l="0" t="0" r="19050" b="10795"/>
+                <wp:wrapNone/>
+                <wp:docPr id="7" name="Cuadro de texto 7"/>
+                <wp:cNvGraphicFramePr/>
+                <a:graphic xmlns:a="http://schemas.openxmlformats.org/drawingml/2006/main">
+                  <a:graphicData uri="http://schemas.microsoft.com/office/word/2010/wordprocessingShape">
+                    <wps:wsp>
+                      <wps:cNvSpPr txBox="1"/>
+                      <wps:spPr>
+                        <a:xfrm>
+                          <a:off x="0" y="0"/>
+                          <a:ext cx="6686550" cy="923054"/>
+                        </a:xfrm>
+                        <a:prstGeom prst="rect">
+                          <a:avLst/>
+                        </a:prstGeom>
+                        <a:solidFill>
+                          <a:schemeClr val="lt1"/>
+                        </a:solidFill>
+                        <a:ln w="6350">
+                          <a:solidFill>
+                            <a:prstClr val="black"/>
+                          </a:solidFill>
+                        </a:ln>
+                        <a:effectLst/>
+                      </wps:spPr>
+                      <wps:style>
+                        <a:lnRef idx="0">
+                          <a:schemeClr val="accent1"/>
+                        </a:lnRef>
+                        <a:fillRef idx="0">
+                          <a:schemeClr val="accent1"/>
+                        </a:fillRef>
+                        <a:effectRef idx="0">
+                          <a:schemeClr val="accent1"/>
+                        </a:effectRef>
+                        <a:fontRef idx="minor">
+                          <a:schemeClr val="dk1"/>
+                        </a:fontRef>
+                      </wps:style>
+                      <wps:txbx>
+                        <w:txbxContent>
+                          <w:p>
+                            <w:pPr>
+                              <w:ind w:left="0"/>
+                              <w:rPr>
+                                <w:lang w:val="es-MX"/>
+                              </w:rPr>
+                            </w:pPr>
+                            <w:r>
+                              <w:rPr>
+                                <w:lang w:val="es-MX"/>
+                              </w:rPr>
+                              <w:t>Perder demasiado el tiempo con series y películas. Desenfocarme en tareas innecesarias.</w:t>
+                            </w:r>
+                          </w:p>
+                        </w:txbxContent>
+                      </wps:txbx>
+                      <wps:bodyPr rot="0" spcFirstLastPara="0" vertOverflow="overflow" horzOverflow="overflow" vert="horz" wrap="square" lIns="91440" tIns="45720" rIns="91440" bIns="45720" numCol="1" spcCol="0" rtlCol="0" fromWordArt="0" anchor="t" anchorCtr="0" forceAA="0" compatLnSpc="1">
+                        <a:prstTxWarp prst="textNoShape">
+                          <a:avLst/>
+                        </a:prstTxWarp>
+                        <a:noAutofit/>
+                      </wps:bodyPr>
+                    </wps:wsp>
+                  </a:graphicData>
+                </a:graphic>
+              </wp:anchor>
+            </w:drawing>
+          </mc:Choice>
+          <mc:Fallback>
+            <w:pict>
+              <v:shape w14:anchorId="531F034C" id="Cuadro de texto 7" o:spid="_x0000_s1045" type="#_x0000_t202" style="position:absolute;left:0;text-align:left;margin-left:-30pt;margin-top:441.95pt;width:526.5pt;height:72.7pt;z-index:251667456;visibility:visible;mso-wrap-style:square;mso-wrap-distance-left:9pt;mso-wrap-distance-top:0;mso-wrap-distance-right:9pt;mso-wrap-distance-bottom:0;mso-position-horizontal:absolute;mso-position-horizontal-relative:text;mso-position-vertical:absolute;mso-position-vertical-relative:text;v-text-anchor:top" o:gfxdata="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" fillcolor="white [3201]" strokeweight=".5pt">
+                <v:textbox>
+                  <w:txbxContent>
+                    <w:p>
+                      <w:pPr>
+                        <w:ind w:left="0"/>
+                        <w:rPr>
+                          <w:lang w:val="es-MX"/>
+                        </w:rPr>
+                      </w:pPr>
+                      <w:r>
+                        <w:rPr>
+                          <w:lang w:val="es-MX"/>
+                        </w:rPr>
+                        <w:t>Perder demasiado el tiempo con series y películas. Desenfocarme en tareas innecesarias.</w:t>
+                      </w:r>
+                    </w:p>
+                  </w:txbxContent>
+                </v:textbox>
+              </v:shape>
+            </w:pict>
+          </mc:Fallback>
+        </mc:AlternateContent>
+      </w:r>
+      <w:r>
+        <w:rPr>
+          <w:noProof/>
+          <w:color w:val="000000"/>
+          <w:sz w:val="22"/>
+          <w:lang w:val="es-AR" w:eastAsia="es-AR"/>
+        </w:rPr>
+        <mc:AlternateContent>
+          <mc:Choice Requires="wps">
+            <w:drawing>
+              <wp:anchor distT="0" distB="0" distL="114300" distR="114300" simplePos="0" relativeHeight="251666432" behindDoc="0" locked="0" layoutInCell="1" allowOverlap="1" wp14:anchorId="7059BFCB" wp14:editId="54A3F671">
+                <wp:simplePos x="0" y="0"/>
+                <wp:positionH relativeFrom="column">
+                  <wp:posOffset>-304800</wp:posOffset>
+                </wp:positionH>
+                <wp:positionV relativeFrom="paragraph">
+                  <wp:posOffset>4137858</wp:posOffset>
+                </wp:positionV>
+                <wp:extent cx="6610350" cy="921822"/>
+                <wp:effectExtent l="0" t="0" r="19050" b="12065"/>
+                <wp:wrapNone/>
+                <wp:docPr id="6" name="Cuadro de texto 6"/>
+                <wp:cNvGraphicFramePr/>
+                <a:graphic xmlns:a="http://schemas.openxmlformats.org/drawingml/2006/main">
+                  <a:graphicData uri="http://schemas.microsoft.com/office/word/2010/wordprocessingShape">
+                    <wps:wsp>
+                      <wps:cNvSpPr txBox="1"/>
+                      <wps:spPr>
+                        <a:xfrm>
+                          <a:off x="0" y="0"/>
+                          <a:ext cx="6610350" cy="921822"/>
+                        </a:xfrm>
+                        <a:prstGeom prst="rect">
+                          <a:avLst/>
+                        </a:prstGeom>
+                        <a:solidFill>
+                          <a:schemeClr val="lt1"/>
+                        </a:solidFill>
+                        <a:ln w="6350">
+                          <a:solidFill>
+                            <a:prstClr val="black"/>
+                          </a:solidFill>
+                        </a:ln>
+                        <a:effectLst/>
+                      </wps:spPr>
+                      <wps:style>
+                        <a:lnRef idx="0">
+                          <a:schemeClr val="accent1"/>
+                        </a:lnRef>
+                        <a:fillRef idx="0">
+                          <a:schemeClr val="accent1"/>
+                        </a:fillRef>
+                        <a:effectRef idx="0">
+                          <a:schemeClr val="accent1"/>
+                        </a:effectRef>
+                        <a:fontRef idx="minor">
+                          <a:schemeClr val="dk1"/>
+                        </a:fontRef>
+                      </wps:style>
+                      <wps:txbx>
+                        <w:txbxContent>
+                          <w:p>
+                            <w:pPr>
+                              <w:ind w:left="0"/>
+                              <w:rPr>
+                                <w:lang w:val="es-MX"/>
+                              </w:rPr>
+                            </w:pPr>
+                            <w:r>
+                              <w:rPr>
+                                <w:lang w:val="es-MX"/>
+                              </w:rPr>
+                              <w:t>Tener solvencia. Experimentar ya con el emprendimiento y aprender lo máximo posible. Ganar dinero con el emprendimiento.</w:t>
+                            </w:r>
+                          </w:p>
+                        </w:txbxContent>
+                      </wps:txbx>
+                      <wps:bodyPr rot="0" spcFirstLastPara="0" vertOverflow="overflow" horzOverflow="overflow" vert="horz" wrap="square" lIns="91440" tIns="45720" rIns="91440" bIns="45720" numCol="1" spcCol="0" rtlCol="0" fromWordArt="0" anchor="t" anchorCtr="0" forceAA="0" compatLnSpc="1">
+                        <a:prstTxWarp prst="textNoShape">
+                          <a:avLst/>
+                        </a:prstTxWarp>
+                        <a:noAutofit/>
+                      </wps:bodyPr>
+                    </wps:wsp>
+                  </a:graphicData>
+                </a:graphic>
+              </wp:anchor>
+            </w:drawing>
+          </mc:Choice>
+          <mc:Fallback>
+            <w:pict>
+              <v:shape w14:anchorId="7059BFCB" id="Cuadro de texto 6" o:spid="_x0000_s1046" type="#_x0000_t202" style="position:absolute;left:0;text-align:left;margin-left:-24pt;margin-top:325.8pt;width:520.5pt;height:72.6pt;z-index:251666432;visibility:visible;mso-wrap-style:square;mso-wrap-distance-left:9pt;mso-wrap-distance-top:0;mso-wrap-distance-right:9pt;mso-wrap-distance-bottom:0;mso-position-horizontal:absolute;mso-position-horizontal-relative:text;mso-position-vertical:absolute;mso-position-vertical-relative:text;v-text-anchor:top" o:gfxdata="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" fillcolor="white [3201]" strokeweight=".5pt">
+                <v:textbox>
+                  <w:txbxContent>
+                    <w:p>
+                      <w:pPr>
+                        <w:ind w:left="0"/>
+                        <w:rPr>
+                          <w:lang w:val="es-MX"/>
+                        </w:rPr>
+                      </w:pPr>
+                      <w:r>
+                        <w:rPr>
+                          <w:lang w:val="es-MX"/>
+                        </w:rPr>
+                        <w:t>Tener solvencia. Experimentar ya con el emprendimiento y aprender lo máximo posible. Ganar dinero con el emprendimiento.</w:t>
+                      </w:r>
+                    </w:p>
+                  </w:txbxContent>
+                </v:textbox>
+              </v:shape>
+            </w:pict>
+          </mc:Fallback>
+        </mc:AlternateContent>
+      </w:r>
+      <w:r>
+        <w:rPr>
+          <w:noProof/>
+          <w:color w:val="000000"/>
+          <w:sz w:val="22"/>
+          <w:lang w:val="es-AR" w:eastAsia="es-AR"/>
+        </w:rPr>
+        <mc:AlternateContent>
+          <mc:Choice Requires="wps">
+            <w:drawing>
+              <wp:anchor distT="0" distB="0" distL="114300" distR="114300" simplePos="0" relativeHeight="251665408" behindDoc="0" locked="0" layoutInCell="1" allowOverlap="1" wp14:anchorId="5FEF06A4" wp14:editId="1F1FC67D">
+                <wp:simplePos x="0" y="0"/>
+                <wp:positionH relativeFrom="column">
+                  <wp:posOffset>-342900</wp:posOffset>
+                </wp:positionH>
+                <wp:positionV relativeFrom="paragraph">
+                  <wp:posOffset>2621280</wp:posOffset>
+                </wp:positionV>
+                <wp:extent cx="6610350" cy="914400"/>
+                <wp:effectExtent l="0" t="0" r="19050" b="19050"/>
+                <wp:wrapNone/>
+                <wp:docPr id="5" name="Cuadro de texto 5"/>
+                <wp:cNvGraphicFramePr/>
+                <a:graphic xmlns:a="http://schemas.openxmlformats.org/drawingml/2006/main">
+                  <a:graphicData uri="http://schemas.microsoft.com/office/word/2010/wordprocessingShape">
+                    <wps:wsp>
+                      <wps:cNvSpPr txBox="1"/>
+                      <wps:spPr>
+                        <a:xfrm>
+                          <a:off x="0" y="0"/>
+                          <a:ext cx="6610350" cy="914400"/>
+                        </a:xfrm>
+                        <a:prstGeom prst="rect">
+                          <a:avLst/>
+                        </a:prstGeom>
+                        <a:solidFill>
+                          <a:schemeClr val="lt1"/>
+                        </a:solidFill>
+                        <a:ln w="6350">
+                          <a:solidFill>
+                            <a:prstClr val="black"/>
+                          </a:solidFill>
+                        </a:ln>
+                        <a:effectLst/>
+                      </wps:spPr>
+                      <wps:style>
+                        <a:lnRef idx="0">
+                          <a:schemeClr val="accent1"/>
+                        </a:lnRef>
+                        <a:fillRef idx="0">
+                          <a:schemeClr val="accent1"/>
+                        </a:fillRef>
+                        <a:effectRef idx="0">
+                          <a:schemeClr val="accent1"/>
+                        </a:effectRef>
+                        <a:fontRef idx="minor">
+                          <a:schemeClr val="dk1"/>
+                        </a:fontRef>
+                      </wps:style>
+                      <wps:txbx>
+                        <w:txbxContent>
+                          <w:p>
+                            <w:pPr>
+                              <w:ind w:left="0"/>
+                              <w:rPr>
+                                <w:lang w:val="es-MX"/>
+                              </w:rPr>
+                            </w:pPr>
+                            <w:r>
+                              <w:rPr>
+                                <w:lang w:val="es-MX"/>
+                              </w:rPr>
+                              <w:t xml:space="preserve">Saber administración y hacer negocios con todas las normas establecidas en </w:t>
+                            </w:r>
+                            <w:proofErr w:type="spellStart"/>
+                            <w:r>
+                              <w:rPr>
+                                <w:lang w:val="es-MX"/>
+                              </w:rPr>
+                              <w:t>paraguay</w:t>
+                            </w:r>
+                            <w:proofErr w:type="spellEnd"/>
+                            <w:r>
+                              <w:rPr>
+                                <w:lang w:val="es-MX"/>
+                              </w:rPr>
+                              <w:t>.</w:t>
+                            </w:r>
+                          </w:p>
+                        </w:txbxContent>
+                      </wps:txbx>
+                      <wps:bodyPr rot="0" spcFirstLastPara="0" vertOverflow="overflow" horzOverflow="overflow" vert="horz" wrap="square" lIns="91440" tIns="45720" rIns="91440" bIns="45720" numCol="1" spcCol="0" rtlCol="0" fromWordArt="0" anchor="t" anchorCtr="0" forceAA="0" compatLnSpc="1">
+                        <a:prstTxWarp prst="textNoShape">
+                          <a:avLst/>
+                        </a:prstTxWarp>
+                        <a:noAutofit/>
+                      </wps:bodyPr>
+                    </wps:wsp>
+                  </a:graphicData>
+                </a:graphic>
+              </wp:anchor>
+            </w:drawing>
+          </mc:Choice>
+          <mc:Fallback>
+            <w:pict>
+              <v:shape w14:anchorId="5FEF06A4" id="Cuadro de texto 5" o:spid="_x0000_s1047" type="#_x0000_t202" style="position:absolute;left:0;text-align:left;margin-left:-27pt;margin-top:206.4pt;width:520.5pt;height:1in;z-index:251665408;visibility:visible;mso-wrap-style:square;mso-wrap-distance-left:9pt;mso-wrap-distance-top:0;mso-wrap-distance-right:9pt;mso-wrap-distance-bottom:0;mso-position-horizontal:absolute;mso-position-horizontal-relative:text;mso-position-vertical:absolute;mso-position-vertical-relative:text;v-text-anchor:top" o:gfxdata="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" fillcolor="white [3201]" strokeweight=".5pt">
+                <v:textbox>
+                  <w:txbxContent>
+                    <w:p>
+                      <w:pPr>
+                        <w:ind w:left="0"/>
+                        <w:rPr>
+                          <w:lang w:val="es-MX"/>
+                        </w:rPr>
+                      </w:pPr>
+                      <w:r>
+                        <w:rPr>
+                          <w:lang w:val="es-MX"/>
+                        </w:rPr>
+                        <w:t xml:space="preserve">Saber administración y hacer negocios con todas las normas establecidas en </w:t>
+                      </w:r>
+                      <w:proofErr w:type="spellStart"/>
+                      <w:r>
+                        <w:rPr>
+                          <w:lang w:val="es-MX"/>
+                        </w:rPr>
+                        <w:t>paraguay</w:t>
+                      </w:r>
+                      <w:proofErr w:type="spellEnd"/>
+                      <w:r>
+                        <w:rPr>
+                          <w:lang w:val="es-MX"/>
+                        </w:rPr>
+                        <w:t>.</w:t>
+                      </w:r>
+                    </w:p>
+                  </w:txbxContent>
+                </v:textbox>
+              </v:shape>
+            </w:pict>
+          </mc:Fallback>
+        </mc:AlternateContent>
+      </w:r>
+      <w:r>
+        <w:rPr>
+          <w:noProof/>
+          <w:color w:val="000000"/>
+          <w:sz w:val="22"/>
+          <w:lang w:val="es-AR" w:eastAsia="es-AR"/>
+        </w:rPr>
+        <mc:AlternateContent>
+          <mc:Choice Requires="wps">
+            <w:drawing>
+              <wp:anchor distT="0" distB="0" distL="114300" distR="114300" simplePos="0" relativeHeight="251664384" behindDoc="0" locked="0" layoutInCell="1" allowOverlap="1" wp14:anchorId="3FDAD4D2" wp14:editId="2B3C9AAD">
+                <wp:simplePos x="0" y="0"/>
+                <wp:positionH relativeFrom="column">
+                  <wp:posOffset>-303116</wp:posOffset>
+                </wp:positionH>
+                <wp:positionV relativeFrom="paragraph">
+                  <wp:posOffset>948809</wp:posOffset>
+                </wp:positionV>
+                <wp:extent cx="6551516" cy="929521"/>
+                <wp:effectExtent l="0" t="0" r="20955" b="23495"/>
+                <wp:wrapNone/>
+                <wp:docPr id="4" name="Cuadro de texto 4"/>
+                <wp:cNvGraphicFramePr/>
+                <a:graphic xmlns:a="http://schemas.openxmlformats.org/drawingml/2006/main">
+                  <a:graphicData uri="http://schemas.microsoft.com/office/word/2010/wordprocessingShape">
+                    <wps:wsp>
+                      <wps:cNvSpPr txBox="1"/>
+                      <wps:spPr>
+                        <a:xfrm>
+                          <a:off x="0" y="0"/>
+                          <a:ext cx="6551516" cy="929521"/>
+                        </a:xfrm>
+                        <a:prstGeom prst="rect">
+                          <a:avLst/>
+                        </a:prstGeom>
+                        <a:solidFill>
+                          <a:schemeClr val="lt1"/>
+                        </a:solidFill>
+                        <a:ln w="6350">
+                          <a:solidFill>
+                            <a:prstClr val="black"/>
+                          </a:solidFill>
+                        </a:ln>
+                        <a:effectLst/>
+                      </wps:spPr>
+                      <wps:style>
+                        <a:lnRef idx="0">
+                          <a:schemeClr val="accent1"/>
+                        </a:lnRef>
+                        <a:fillRef idx="0">
+                          <a:schemeClr val="accent1"/>
+                        </a:fillRef>
+                        <a:effectRef idx="0">
+                          <a:schemeClr val="accent1"/>
+                        </a:effectRef>
+                        <a:fontRef idx="minor">
+                          <a:schemeClr val="dk1"/>
+                        </a:fontRef>
+                      </wps:style>
+                      <wps:txbx>
+                        <w:txbxContent>
+                          <w:p>
+                            <w:pPr>
+                              <w:ind w:left="0"/>
+                              <w:rPr>
+                                <w:lang w:val="es-MX"/>
+                              </w:rPr>
+                            </w:pPr>
+                            <w:r>
+                              <w:rPr>
+                                <w:lang w:val="es-MX"/>
+                              </w:rPr>
+                              <w:t xml:space="preserve">Administración y negocios. Análisis de datos. </w:t>
+                            </w:r>
+                            <w:proofErr w:type="spellStart"/>
+                            <w:r>
+                              <w:rPr>
+                                <w:lang w:val="es-MX"/>
+                              </w:rPr>
+                              <w:t>Javascript</w:t>
+                            </w:r>
+                            <w:proofErr w:type="spellEnd"/>
+                          </w:p>
+                        </w:txbxContent>
+                      </wps:txbx>
+                      <wps:bodyPr rot="0" spcFirstLastPara="0" vertOverflow="overflow" horzOverflow="overflow" vert="horz" wrap="square" lIns="91440" tIns="45720" rIns="91440" bIns="45720" numCol="1" spcCol="0" rtlCol="0" fromWordArt="0" anchor="t" anchorCtr="0" forceAA="0" compatLnSpc="1">
+                        <a:prstTxWarp prst="textNoShape">
+                          <a:avLst/>
+                        </a:prstTxWarp>
+                        <a:noAutofit/>
+                      </wps:bodyPr>
+                    </wps:wsp>
+                  </a:graphicData>
+                </a:graphic>
+              </wp:anchor>
+            </w:drawing>
+          </mc:Choice>
+          <mc:Fallback>
+            <w:pict>
+              <v:shape w14:anchorId="3FDAD4D2" id="Cuadro de texto 4" o:spid="_x0000_s1048" type="#_x0000_t202" style="position:absolute;left:0;text-align:left;margin-left:-23.85pt;margin-top:74.7pt;width:515.85pt;height:73.2pt;z-index:251664384;visibility:visible;mso-wrap-style:square;mso-wrap-distance-left:9pt;mso-wrap-distance-top:0;mso-wrap-distance-right:9pt;mso-wrap-distance-bottom:0;mso-position-horizontal:absolute;mso-position-horizontal-relative:text;mso-position-vertical:absolute;mso-position-vertical-relative:text;v-text-anchor:top" o:gfxdata="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" fillcolor="white [3201]" strokeweight=".5pt">
+                <v:textbox>
+                  <w:txbxContent>
+                    <w:p>
+                      <w:pPr>
+                        <w:ind w:left="0"/>
+                        <w:rPr>
+                          <w:lang w:val="es-MX"/>
+                        </w:rPr>
+                      </w:pPr>
+                      <w:r>
+                        <w:rPr>
+                          <w:lang w:val="es-MX"/>
+                        </w:rPr>
+                        <w:t xml:space="preserve">Administración y negocios. Análisis de datos. </w:t>
+                      </w:r>
+                      <w:proofErr w:type="spellStart"/>
+                      <w:r>
+                        <w:rPr>
+                          <w:lang w:val="es-MX"/>
+                        </w:rPr>
+                        <w:t>Javascript</w:t>
+                      </w:r>
+                      <w:proofErr w:type="spellEnd"/>
+                    </w:p>
+                  </w:txbxContent>
+                </v:textbox>
+              </v:shape>
+            </w:pict>
+          </mc:Fallback>
+        </mc:AlternateContent>
+      </w:r>
+      <w:r>
+        <w:rPr>
+          <w:noProof/>
+          <w:color w:val="000000"/>
+          <w:sz w:val="22"/>
+          <w:lang w:val="es-AR" w:eastAsia="es-AR"/>
+        </w:rPr>
+        <mc:AlternateContent>
           <mc:Choice Requires="wpg">
             <w:drawing>
-              <wp:inline distT="0" distB="0" distL="0" distR="0" wp14:anchorId="1446F53E" wp14:editId="013B163B">
+              <wp:inline distT="0" distB="0" distL="0" distR="0" wp14:anchorId="1446F53E" wp14:editId="6EC07A84">
                 <wp:extent cx="6858000" cy="7528674"/>
-                <wp:effectExtent l="0" t="0" r="0" b="0"/>
+                <wp:effectExtent l="0" t="0" r="19050" b="15240"/>
                 <wp:docPr id="1228" name="Group 1228"/>
                 <wp:cNvGraphicFramePr/>
                 <a:graphic xmlns:a="http://schemas.openxmlformats.org/drawingml/2006/main">
@@ -2396,266 +3284,228 @@
               </wp:inline>
             </w:drawing>
           </mc:Choice>
-          <mc:Fallback xmlns:a="http://schemas.openxmlformats.org/drawingml/2006/main">
+          <mc:Fallback>
             <w:pict>
-              <v:group id="Group 1228" style="width:540pt;height:592.809pt;mso-position-horizontal-relative:char;mso-position-vertical-relative:line" coordsize="68580,75286">
-                <v:shape id="Picture 109" style="position:absolute;width:44940;height:2529;left:1008;top:0;" filled="f">
-                  <v:imagedata r:id="rId45"/>
+              <v:group w14:anchorId="1446F53E" id="Group 1228" o:spid="_x0000_s1049" style="width:540pt;height:592.8pt;mso-position-horizontal-relative:char;mso-position-vertical-relative:line" coordsize="68580,75286" o:gfxdata="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">
+                <v:shape id="Picture 109" o:spid="_x0000_s1050" type="#_x0000_t75" style="position:absolute;left:1008;width:44941;height:2529;visibility:visible;mso-wrap-style:square" o:gfxdata="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">
+                  <v:imagedata r:id="rId45" o:title=""/>
                 </v:shape>
-                <v:rect id="Rectangle 110" style="position:absolute;width:531;height:2887;left:1008;top:3944;" filled="f" stroked="f">
+                <v:rect id="Rectangle 110" o:spid="_x0000_s1051" style="position:absolute;left:1008;top:3944;width:532;height:2887;visibility:visible;mso-wrap-style:square;v-text-anchor:top" o:gfxdata="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" filled="f" stroked="f">
                   <v:textbox inset="0,0,0,0">
                     <w:txbxContent>
                       <w:p>
                         <w:pPr>
-                          <w:spacing w:before="0" w:after="160" w:line="259" w:lineRule="auto"/>
+                          <w:spacing w:after="160" w:line="259" w:lineRule="auto"/>
                           <w:ind w:left="0" w:firstLine="0"/>
                         </w:pPr>
                         <w:r>
-                          <w:rPr>
-                            <w:rFonts w:cs="Calibri" w:hAnsi="Calibri" w:eastAsia="Calibri" w:ascii="Calibri"/>
-                          </w:rPr>
                           <w:t xml:space="preserve"> </w:t>
                         </w:r>
                       </w:p>
                     </w:txbxContent>
                   </v:textbox>
                 </v:rect>
-                <v:rect id="Rectangle 111" style="position:absolute;width:532;height:2892;left:1008;top:7690;" filled="f" stroked="f">
+                <v:rect id="Rectangle 111" o:spid="_x0000_s1052" style="position:absolute;left:1008;top:7690;width:533;height:2892;visibility:visible;mso-wrap-style:square;v-text-anchor:top" o:gfxdata="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" filled="f" stroked="f">
                   <v:textbox inset="0,0,0,0">
                     <w:txbxContent>
                       <w:p>
                         <w:pPr>
-                          <w:spacing w:before="0" w:after="160" w:line="259" w:lineRule="auto"/>
+                          <w:spacing w:after="160" w:line="259" w:lineRule="auto"/>
                           <w:ind w:left="0" w:firstLine="0"/>
                         </w:pPr>
                         <w:r>
-                          <w:rPr>
-                            <w:rFonts w:cs="Calibri" w:hAnsi="Calibri" w:eastAsia="Calibri" w:ascii="Calibri"/>
-                            <w:sz w:val="26"/>
-                          </w:rPr>
                           <w:t xml:space="preserve"> </w:t>
                         </w:r>
                       </w:p>
                     </w:txbxContent>
                   </v:textbox>
                 </v:rect>
-                <v:rect id="Rectangle 112" style="position:absolute;width:531;height:2887;left:1008;top:11414;" filled="f" stroked="f">
+                <v:rect id="Rectangle 112" o:spid="_x0000_s1053" style="position:absolute;left:1008;top:11414;width:532;height:2887;visibility:visible;mso-wrap-style:square;v-text-anchor:top" o:gfxdata="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" filled="f" stroked="f">
                   <v:textbox inset="0,0,0,0">
                     <w:txbxContent>
                       <w:p>
                         <w:pPr>
-                          <w:spacing w:before="0" w:after="160" w:line="259" w:lineRule="auto"/>
+                          <w:spacing w:after="160" w:line="259" w:lineRule="auto"/>
                           <w:ind w:left="0" w:firstLine="0"/>
                         </w:pPr>
                         <w:r>
-                          <w:rPr>
-                            <w:rFonts w:cs="Calibri" w:hAnsi="Calibri" w:eastAsia="Calibri" w:ascii="Calibri"/>
-                          </w:rPr>
                           <w:t xml:space="preserve"> </w:t>
                         </w:r>
                       </w:p>
                     </w:txbxContent>
                   </v:textbox>
                 </v:rect>
-                <v:shape id="Picture 114" style="position:absolute;width:64315;height:2529;left:1008;top:14754;" filled="f">
-                  <v:imagedata r:id="rId46"/>
+                <v:shape id="Picture 114" o:spid="_x0000_s1054" type="#_x0000_t75" style="position:absolute;left:1008;top:14754;width:64316;height:2530;visibility:visible;mso-wrap-style:square" o:gfxdata="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">
+                  <v:imagedata r:id="rId46" o:title=""/>
                 </v:shape>
-                <v:shape id="Picture 116" style="position:absolute;width:6969;height:2532;left:1008;top:17133;" filled="f">
-                  <v:imagedata r:id="rId47"/>
+                <v:shape id="Picture 116" o:spid="_x0000_s1055" type="#_x0000_t75" style="position:absolute;left:1008;top:17133;width:6970;height:2532;visibility:visible;mso-wrap-style:square" o:gfxdata="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">
+                  <v:imagedata r:id="rId47" o:title=""/>
                 </v:shape>
-                <v:rect id="Rectangle 117" style="position:absolute;width:531;height:2887;left:1008;top:21080;" filled="f" stroked="f">
+                <v:rect id="Rectangle 117" o:spid="_x0000_s1056" style="position:absolute;left:1008;top:21080;width:532;height:2887;visibility:visible;mso-wrap-style:square;v-text-anchor:top" o:gfxdata="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" filled="f" stroked="f">
                   <v:textbox inset="0,0,0,0">
                     <w:txbxContent>
                       <w:p>
                         <w:pPr>
-                          <w:spacing w:before="0" w:after="160" w:line="259" w:lineRule="auto"/>
+                          <w:spacing w:after="160" w:line="259" w:lineRule="auto"/>
                           <w:ind w:left="0" w:firstLine="0"/>
                         </w:pPr>
                         <w:r>
-                          <w:rPr>
-                            <w:rFonts w:cs="Calibri" w:hAnsi="Calibri" w:eastAsia="Calibri" w:ascii="Calibri"/>
-                          </w:rPr>
                           <w:t xml:space="preserve"> </w:t>
                         </w:r>
                       </w:p>
                     </w:txbxContent>
                   </v:textbox>
                 </v:rect>
-                <v:rect id="Rectangle 118" style="position:absolute;width:531;height:2887;left:1008;top:24829;" filled="f" stroked="f">
+                <v:rect id="Rectangle 118" o:spid="_x0000_s1057" style="position:absolute;left:1008;top:24829;width:532;height:2887;visibility:visible;mso-wrap-style:square;v-text-anchor:top" o:gfxdata="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" filled="f" stroked="f">
                   <v:textbox inset="0,0,0,0">
                     <w:txbxContent>
                       <w:p>
                         <w:pPr>
-                          <w:spacing w:before="0" w:after="160" w:line="259" w:lineRule="auto"/>
+                          <w:spacing w:after="160" w:line="259" w:lineRule="auto"/>
                           <w:ind w:left="0" w:firstLine="0"/>
                         </w:pPr>
                         <w:r>
-                          <w:rPr>
-                            <w:rFonts w:cs="Calibri" w:hAnsi="Calibri" w:eastAsia="Calibri" w:ascii="Calibri"/>
-                          </w:rPr>
                           <w:t xml:space="preserve"> </w:t>
                         </w:r>
                       </w:p>
                     </w:txbxContent>
                   </v:textbox>
                 </v:rect>
-                <v:rect id="Rectangle 119" style="position:absolute;width:531;height:2887;left:1008;top:28548;" filled="f" stroked="f">
+                <v:rect id="Rectangle 119" o:spid="_x0000_s1058" style="position:absolute;left:1008;top:28548;width:532;height:2887;visibility:visible;mso-wrap-style:square;v-text-anchor:top" o:gfxdata="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" filled="f" stroked="f">
                   <v:textbox inset="0,0,0,0">
                     <w:txbxContent>
                       <w:p>
                         <w:pPr>
-                          <w:spacing w:before="0" w:after="160" w:line="259" w:lineRule="auto"/>
+                          <w:spacing w:after="160" w:line="259" w:lineRule="auto"/>
                           <w:ind w:left="0" w:firstLine="0"/>
                         </w:pPr>
                         <w:r>
-                          <w:rPr>
-                            <w:rFonts w:cs="Calibri" w:hAnsi="Calibri" w:eastAsia="Calibri" w:ascii="Calibri"/>
-                          </w:rPr>
                           <w:t xml:space="preserve"> </w:t>
                         </w:r>
                       </w:p>
                     </w:txbxContent>
                   </v:textbox>
                 </v:rect>
-                <v:shape id="Picture 121" style="position:absolute;width:45883;height:2529;left:1008;top:31890;" filled="f">
-                  <v:imagedata r:id="rId48"/>
+                <v:shape id="Picture 121" o:spid="_x0000_s1059" type="#_x0000_t75" style="position:absolute;left:1008;top:31890;width:45884;height:2530;visibility:visible;mso-wrap-style:square" o:gfxdata="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">
+                  <v:imagedata r:id="rId48" o:title=""/>
                 </v:shape>
-                <v:rect id="Rectangle 122" style="position:absolute;width:531;height:2887;left:1008;top:35835;" filled="f" stroked="f">
+                <v:rect id="Rectangle 122" o:spid="_x0000_s1060" style="position:absolute;left:1008;top:35835;width:532;height:2887;visibility:visible;mso-wrap-style:square;v-text-anchor:top" o:gfxdata="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" filled="f" stroked="f">
                   <v:textbox inset="0,0,0,0">
                     <w:txbxContent>
                       <w:p>
                         <w:pPr>
-                          <w:spacing w:before="0" w:after="160" w:line="259" w:lineRule="auto"/>
+                          <w:spacing w:after="160" w:line="259" w:lineRule="auto"/>
                           <w:ind w:left="0" w:firstLine="0"/>
                         </w:pPr>
                         <w:r>
-                          <w:rPr>
-                            <w:rFonts w:cs="Calibri" w:hAnsi="Calibri" w:eastAsia="Calibri" w:ascii="Calibri"/>
-                          </w:rPr>
                           <w:t xml:space="preserve"> </w:t>
                         </w:r>
                       </w:p>
                     </w:txbxContent>
                   </v:textbox>
                 </v:rect>
-                <v:rect id="Rectangle 123" style="position:absolute;width:532;height:2892;left:1008;top:39581;" filled="f" stroked="f">
+                <v:rect id="Rectangle 123" o:spid="_x0000_s1061" style="position:absolute;left:1008;top:39581;width:533;height:2892;visibility:visible;mso-wrap-style:square;v-text-anchor:top" o:gfxdata="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" filled="f" stroked="f">
                   <v:textbox inset="0,0,0,0">
                     <w:txbxContent>
                       <w:p>
                         <w:pPr>
-                          <w:spacing w:before="0" w:after="160" w:line="259" w:lineRule="auto"/>
+                          <w:spacing w:after="160" w:line="259" w:lineRule="auto"/>
                           <w:ind w:left="0" w:firstLine="0"/>
                         </w:pPr>
                         <w:r>
-                          <w:rPr>
-                            <w:rFonts w:cs="Calibri" w:hAnsi="Calibri" w:eastAsia="Calibri" w:ascii="Calibri"/>
-                            <w:sz w:val="26"/>
-                          </w:rPr>
                           <w:t xml:space="preserve"> </w:t>
                         </w:r>
                       </w:p>
                     </w:txbxContent>
                   </v:textbox>
                 </v:rect>
-                <v:rect id="Rectangle 124" style="position:absolute;width:531;height:2887;left:1008;top:43305;" filled="f" stroked="f">
+                <v:rect id="Rectangle 124" o:spid="_x0000_s1062" style="position:absolute;left:1008;top:43305;width:532;height:2887;visibility:visible;mso-wrap-style:square;v-text-anchor:top" o:gfxdata="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" filled="f" stroked="f">
                   <v:textbox inset="0,0,0,0">
                     <w:txbxContent>
                       <w:p>
                         <w:pPr>
-                          <w:spacing w:before="0" w:after="160" w:line="259" w:lineRule="auto"/>
+                          <w:spacing w:after="160" w:line="259" w:lineRule="auto"/>
                           <w:ind w:left="0" w:firstLine="0"/>
                         </w:pPr>
                         <w:r>
-                          <w:rPr>
-                            <w:rFonts w:cs="Calibri" w:hAnsi="Calibri" w:eastAsia="Calibri" w:ascii="Calibri"/>
-                          </w:rPr>
                           <w:t xml:space="preserve"> </w:t>
                         </w:r>
                       </w:p>
                     </w:txbxContent>
                   </v:textbox>
                 </v:rect>
-                <v:shape id="Picture 126" style="position:absolute;width:23649;height:2529;left:1008;top:46645;" filled="f">
-                  <v:imagedata r:id="rId49"/>
+                <v:shape id="Picture 126" o:spid="_x0000_s1063" type="#_x0000_t75" style="position:absolute;left:1008;top:46645;width:23650;height:2530;visibility:visible;mso-wrap-style:square" o:gfxdata="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">
+                  <v:imagedata r:id="rId49" o:title=""/>
                 </v:shape>
-                <v:rect id="Rectangle 127" style="position:absolute;width:532;height:2892;left:1008;top:50587;" filled="f" stroked="f">
+                <v:rect id="Rectangle 127" o:spid="_x0000_s1064" style="position:absolute;left:1008;top:50587;width:533;height:2892;visibility:visible;mso-wrap-style:square;v-text-anchor:top" o:gfxdata="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" filled="f" stroked="f">
                   <v:textbox inset="0,0,0,0">
                     <w:txbxContent>
                       <w:p>
                         <w:pPr>
-                          <w:spacing w:before="0" w:after="160" w:line="259" w:lineRule="auto"/>
+                          <w:spacing w:after="160" w:line="259" w:lineRule="auto"/>
                           <w:ind w:left="0" w:firstLine="0"/>
                         </w:pPr>
                         <w:r>
-                          <w:rPr>
-                            <w:rFonts w:cs="Calibri" w:hAnsi="Calibri" w:eastAsia="Calibri" w:ascii="Calibri"/>
-                            <w:sz w:val="26"/>
-                          </w:rPr>
                           <w:t xml:space="preserve"> </w:t>
                         </w:r>
                       </w:p>
                     </w:txbxContent>
                   </v:textbox>
                 </v:rect>
-                <v:rect id="Rectangle 128" style="position:absolute;width:531;height:2887;left:1008;top:54312;" filled="f" stroked="f">
+                <v:rect id="Rectangle 128" o:spid="_x0000_s1065" style="position:absolute;left:1008;top:54312;width:532;height:2887;visibility:visible;mso-wrap-style:square;v-text-anchor:top" o:gfxdata="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" filled="f" stroked="f">
                   <v:textbox inset="0,0,0,0">
                     <w:txbxContent>
                       <w:p>
                         <w:pPr>
-                          <w:spacing w:before="0" w:after="160" w:line="259" w:lineRule="auto"/>
+                          <w:spacing w:after="160" w:line="259" w:lineRule="auto"/>
                           <w:ind w:left="0" w:firstLine="0"/>
                         </w:pPr>
                         <w:r>
-                          <w:rPr>
-                            <w:rFonts w:cs="Calibri" w:hAnsi="Calibri" w:eastAsia="Calibri" w:ascii="Calibri"/>
-                          </w:rPr>
                           <w:t xml:space="preserve"> </w:t>
                         </w:r>
                       </w:p>
                     </w:txbxContent>
                   </v:textbox>
                 </v:rect>
-                <v:rect id="Rectangle 129" style="position:absolute;width:531;height:2887;left:1008;top:58061;" filled="f" stroked="f">
+                <v:rect id="Rectangle 129" o:spid="_x0000_s1066" style="position:absolute;left:1008;top:58061;width:532;height:2887;visibility:visible;mso-wrap-style:square;v-text-anchor:top" o:gfxdata="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" filled="f" stroked="f">
                   <v:textbox inset="0,0,0,0">
                     <w:txbxContent>
                       <w:p>
                         <w:pPr>
-                          <w:spacing w:before="0" w:after="160" w:line="259" w:lineRule="auto"/>
+                          <w:spacing w:after="160" w:line="259" w:lineRule="auto"/>
                           <w:ind w:left="0" w:firstLine="0"/>
                         </w:pPr>
                         <w:r>
-                          <w:rPr>
-                            <w:rFonts w:cs="Calibri" w:hAnsi="Calibri" w:eastAsia="Calibri" w:ascii="Calibri"/>
-                          </w:rPr>
                           <w:t xml:space="preserve"> </w:t>
                         </w:r>
                       </w:p>
                     </w:txbxContent>
                   </v:textbox>
                 </v:rect>
-                <v:shape id="Picture 131" style="position:absolute;width:29792;height:2532;left:1008;top:61368;" filled="f">
-                  <v:imagedata r:id="rId50"/>
+                <v:shape id="Picture 131" o:spid="_x0000_s1067" type="#_x0000_t75" style="position:absolute;left:1008;top:61368;width:29793;height:2533;visibility:visible;mso-wrap-style:square" o:gfxdata="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">
+                  <v:imagedata r:id="rId50" o:title=""/>
                 </v:shape>
-                <v:shape id="Shape 133" style="position:absolute;width:68580;height:10867;left:0;top:3034;" coordsize="6858000,1086739" path="m135852,0c60833,0,0,60833,0,135890l0,950976c0,1026034,60833,1086739,135852,1086739l6722110,1086739c6797168,1086739,6858000,1026034,6858000,950976l6858000,135890c6858000,60833,6797168,0,6722110,0x">
-                  <v:stroke weight="1pt" endcap="flat" joinstyle="miter" miterlimit="10" on="true" color="#60c9ac"/>
-                  <v:fill on="false" color="#000000" opacity="0"/>
+                <v:shape id="Shape 133" o:spid="_x0000_s1068" style="position:absolute;top:3034;width:68580;height:10867;visibility:visible;mso-wrap-style:square;v-text-anchor:top" coordsize="6858000,1086739" o:gfxdata="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" path="m135852,c60833,,,60833,,135890l,950976v,75058,60833,135763,135852,135763l6722110,1086739v75058,,135890,-60705,135890,-135763l6858000,135890c6858000,60833,6797168,,6722110,l135852,xe" filled="f" strokecolor="#60c9ac" strokeweight="1pt">
+                  <v:stroke miterlimit="83231f" joinstyle="miter"/>
+                  <v:path arrowok="t" textboxrect="0,0,6858000,1086739"/>
                 </v:shape>
-                <v:shape id="Shape 135" style="position:absolute;width:68580;height:10867;left:0;top:19842;" coordsize="6858000,1086739" path="m135852,0c60833,0,0,60706,0,135763l0,950849c0,1025906,60833,1086739,135852,1086739l6722110,1086739c6797168,1086739,6858000,1025906,6858000,950849l6858000,135763c6858000,60706,6797168,0,6722110,0x">
-                  <v:stroke weight="1pt" endcap="flat" joinstyle="miter" miterlimit="10" on="true" color="#60c9ac"/>
-                  <v:fill on="false" color="#000000" opacity="0"/>
+                <v:shape id="Shape 135" o:spid="_x0000_s1069" style="position:absolute;top:19842;width:68580;height:10867;visibility:visible;mso-wrap-style:square;v-text-anchor:top" coordsize="6858000,1086739" o:gfxdata="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" path="m135852,c60833,,,60706,,135763l,950849v,75057,60833,135890,135852,135890l6722110,1086739v75058,,135890,-60833,135890,-135890l6858000,135763c6858000,60706,6797168,,6722110,l135852,xe" filled="f" strokecolor="#60c9ac" strokeweight="1pt">
+                  <v:stroke miterlimit="83231f" joinstyle="miter"/>
+                  <v:path arrowok="t" textboxrect="0,0,6858000,1086739"/>
                 </v:shape>
-                <v:shape id="Shape 137" style="position:absolute;width:68580;height:10867;left:0;top:34776;" coordsize="6858000,1086739" path="m135852,0c60833,0,0,60833,0,135763l0,950849c0,1025906,60833,1086739,135852,1086739l6722110,1086739c6797168,1086739,6858000,1025906,6858000,950849l6858000,135763c6858000,60833,6797168,0,6722110,0x">
-                  <v:stroke weight="1pt" endcap="flat" joinstyle="miter" miterlimit="10" on="true" color="#60c9ac"/>
-                  <v:fill on="false" color="#000000" opacity="0"/>
+                <v:shape id="Shape 137" o:spid="_x0000_s1070" style="position:absolute;top:34776;width:68580;height:10867;visibility:visible;mso-wrap-style:square;v-text-anchor:top" coordsize="6858000,1086739" o:gfxdata="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" path="m135852,c60833,,,60833,,135763l,950849v,75057,60833,135890,135852,135890l6722110,1086739v75058,,135890,-60833,135890,-135890l6858000,135763c6858000,60833,6797168,,6722110,l135852,xe" filled="f" strokecolor="#60c9ac" strokeweight="1pt">
+                  <v:stroke miterlimit="83231f" joinstyle="miter"/>
+                  <v:path arrowok="t" textboxrect="0,0,6858000,1086739"/>
                 </v:shape>
-                <v:shape id="Shape 139" style="position:absolute;width:68580;height:10867;left:0;top:49710;" coordsize="6858000,1086739" path="m135852,0c60833,0,0,60833,0,135763l0,950849c0,1025906,60833,1086739,135852,1086739l6722110,1086739c6797168,1086739,6858000,1025906,6858000,950849l6858000,135763c6858000,60833,6797168,0,6722110,0x">
-                  <v:stroke weight="1pt" endcap="flat" joinstyle="miter" miterlimit="10" on="true" color="#60c9ac"/>
-                  <v:fill on="false" color="#000000" opacity="0"/>
+                <v:shape id="Shape 139" o:spid="_x0000_s1071" style="position:absolute;top:49710;width:68580;height:10867;visibility:visible;mso-wrap-style:square;v-text-anchor:top" coordsize="6858000,1086739" o:gfxdata="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" path="m135852,c60833,,,60833,,135763l,950849v,75057,60833,135890,135852,135890l6722110,1086739v75058,,135890,-60833,135890,-135890l6858000,135763c6858000,60833,6797168,,6722110,l135852,xe" filled="f" strokecolor="#60c9ac" strokeweight="1pt">
+                  <v:stroke miterlimit="83231f" joinstyle="miter"/>
+                  <v:path arrowok="t" textboxrect="0,0,6858000,1086739"/>
                 </v:shape>
-                <v:shape id="Shape 141" style="position:absolute;width:68580;height:10867;left:0;top:64419;" coordsize="6858000,1086726" path="m135852,0c60833,0,0,60706,0,135763l0,950875c0,1025893,60833,1086726,135852,1086726l6722110,1086726c6797168,1086726,6858000,1025893,6858000,950875l6858000,135763c6858000,60706,6797168,0,6722110,0x">
-                  <v:stroke weight="1pt" endcap="flat" joinstyle="miter" miterlimit="10" on="true" color="#60c9ac"/>
-                  <v:fill on="false" color="#000000" opacity="0"/>
+                <v:shape id="Shape 141" o:spid="_x0000_s1072" style="position:absolute;top:64419;width:68580;height:10867;visibility:visible;mso-wrap-style:square;v-text-anchor:top" coordsize="6858000,1086726" o:gfxdata="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" path="m135852,c60833,,,60706,,135763l,950875v,75018,60833,135851,135852,135851l6722110,1086726v75058,,135890,-60833,135890,-135851l6858000,135763c6858000,60706,6797168,,6722110,l135852,xe" filled="f" strokecolor="#60c9ac" strokeweight="1pt">
+                  <v:stroke miterlimit="83231f" joinstyle="miter"/>
+                  <v:path arrowok="t" textboxrect="0,0,6858000,1086726"/>
                 </v:shape>
+                <w10:anchorlock/>
               </v:group>
             </w:pict>
           </mc:Fallback>
@@ -2672,14 +3522,626 @@
           <w:noProof/>
           <w:color w:val="000000"/>
           <w:sz w:val="22"/>
+          <w:lang w:val="es-AR" w:eastAsia="es-AR"/>
         </w:rPr>
         <w:lastRenderedPageBreak/>
         <mc:AlternateContent>
+          <mc:Choice Requires="wps">
+            <w:drawing>
+              <wp:anchor distT="0" distB="0" distL="114300" distR="114300" simplePos="0" relativeHeight="251673600" behindDoc="0" locked="0" layoutInCell="1" allowOverlap="1" wp14:anchorId="379D6055" wp14:editId="68ACB208">
+                <wp:simplePos x="0" y="0"/>
+                <wp:positionH relativeFrom="column">
+                  <wp:posOffset>-314325</wp:posOffset>
+                </wp:positionH>
+                <wp:positionV relativeFrom="paragraph">
+                  <wp:posOffset>6859905</wp:posOffset>
+                </wp:positionV>
+                <wp:extent cx="6629400" cy="952500"/>
+                <wp:effectExtent l="0" t="0" r="19050" b="19050"/>
+                <wp:wrapNone/>
+                <wp:docPr id="18" name="Cuadro de texto 18"/>
+                <wp:cNvGraphicFramePr/>
+                <a:graphic xmlns:a="http://schemas.openxmlformats.org/drawingml/2006/main">
+                  <a:graphicData uri="http://schemas.microsoft.com/office/word/2010/wordprocessingShape">
+                    <wps:wsp>
+                      <wps:cNvSpPr txBox="1"/>
+                      <wps:spPr>
+                        <a:xfrm>
+                          <a:off x="0" y="0"/>
+                          <a:ext cx="6629400" cy="952500"/>
+                        </a:xfrm>
+                        <a:prstGeom prst="rect">
+                          <a:avLst/>
+                        </a:prstGeom>
+                        <a:solidFill>
+                          <a:schemeClr val="lt1"/>
+                        </a:solidFill>
+                        <a:ln w="6350">
+                          <a:solidFill>
+                            <a:prstClr val="black"/>
+                          </a:solidFill>
+                        </a:ln>
+                        <a:effectLst/>
+                      </wps:spPr>
+                      <wps:style>
+                        <a:lnRef idx="0">
+                          <a:schemeClr val="accent1"/>
+                        </a:lnRef>
+                        <a:fillRef idx="0">
+                          <a:schemeClr val="accent1"/>
+                        </a:fillRef>
+                        <a:effectRef idx="0">
+                          <a:schemeClr val="accent1"/>
+                        </a:effectRef>
+                        <a:fontRef idx="minor">
+                          <a:schemeClr val="dk1"/>
+                        </a:fontRef>
+                      </wps:style>
+                      <wps:txbx>
+                        <w:txbxContent>
+                          <w:p>
+                            <w:pPr>
+                              <w:ind w:left="0"/>
+                              <w:rPr>
+                                <w:lang w:val="es-MX"/>
+                              </w:rPr>
+                            </w:pPr>
+                            <w:r>
+                              <w:rPr>
+                                <w:lang w:val="es-MX"/>
+                              </w:rPr>
+                              <w:t>EM</w:t>
+                            </w:r>
+                          </w:p>
+                        </w:txbxContent>
+                      </wps:txbx>
+                      <wps:bodyPr rot="0" spcFirstLastPara="0" vertOverflow="overflow" horzOverflow="overflow" vert="horz" wrap="square" lIns="91440" tIns="45720" rIns="91440" bIns="45720" numCol="1" spcCol="0" rtlCol="0" fromWordArt="0" anchor="t" anchorCtr="0" forceAA="0" compatLnSpc="1">
+                        <a:prstTxWarp prst="textNoShape">
+                          <a:avLst/>
+                        </a:prstTxWarp>
+                        <a:noAutofit/>
+                      </wps:bodyPr>
+                    </wps:wsp>
+                  </a:graphicData>
+                </a:graphic>
+              </wp:anchor>
+            </w:drawing>
+          </mc:Choice>
+          <mc:Fallback>
+            <w:pict>
+              <v:shape w14:anchorId="379D6055" id="Cuadro de texto 18" o:spid="_x0000_s1073" type="#_x0000_t202" style="position:absolute;left:0;text-align:left;margin-left:-24.75pt;margin-top:540.15pt;width:522pt;height:75pt;z-index:251673600;visibility:visible;mso-wrap-style:square;mso-wrap-distance-left:9pt;mso-wrap-distance-top:0;mso-wrap-distance-right:9pt;mso-wrap-distance-bottom:0;mso-position-horizontal:absolute;mso-position-horizontal-relative:text;mso-position-vertical:absolute;mso-position-vertical-relative:text;v-text-anchor:top" o:gfxdata="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" fillcolor="white [3201]" strokeweight=".5pt">
+                <v:textbox>
+                  <w:txbxContent>
+                    <w:p>
+                      <w:pPr>
+                        <w:ind w:left="0"/>
+                        <w:rPr>
+                          <w:lang w:val="es-MX"/>
+                        </w:rPr>
+                      </w:pPr>
+                      <w:r>
+                        <w:rPr>
+                          <w:lang w:val="es-MX"/>
+                        </w:rPr>
+                        <w:t>EM</w:t>
+                      </w:r>
+                    </w:p>
+                  </w:txbxContent>
+                </v:textbox>
+              </v:shape>
+            </w:pict>
+          </mc:Fallback>
+        </mc:AlternateContent>
+      </w:r>
+      <w:r>
+        <w:rPr>
+          <w:noProof/>
+          <w:color w:val="000000"/>
+          <w:sz w:val="22"/>
+          <w:lang w:val="es-AR" w:eastAsia="es-AR"/>
+        </w:rPr>
+        <mc:AlternateContent>
+          <mc:Choice Requires="wps">
+            <w:drawing>
+              <wp:anchor distT="0" distB="0" distL="114300" distR="114300" simplePos="0" relativeHeight="251672576" behindDoc="0" locked="0" layoutInCell="1" allowOverlap="1" wp14:anchorId="70B7C9E7" wp14:editId="0006AF3D">
+                <wp:simplePos x="0" y="0"/>
+                <wp:positionH relativeFrom="column">
+                  <wp:posOffset>-333375</wp:posOffset>
+                </wp:positionH>
+                <wp:positionV relativeFrom="paragraph">
+                  <wp:posOffset>5326380</wp:posOffset>
+                </wp:positionV>
+                <wp:extent cx="6667500" cy="952500"/>
+                <wp:effectExtent l="0" t="0" r="19050" b="19050"/>
+                <wp:wrapNone/>
+                <wp:docPr id="17" name="Cuadro de texto 17"/>
+                <wp:cNvGraphicFramePr/>
+                <a:graphic xmlns:a="http://schemas.openxmlformats.org/drawingml/2006/main">
+                  <a:graphicData uri="http://schemas.microsoft.com/office/word/2010/wordprocessingShape">
+                    <wps:wsp>
+                      <wps:cNvSpPr txBox="1"/>
+                      <wps:spPr>
+                        <a:xfrm>
+                          <a:off x="0" y="0"/>
+                          <a:ext cx="6667500" cy="952500"/>
+                        </a:xfrm>
+                        <a:prstGeom prst="rect">
+                          <a:avLst/>
+                        </a:prstGeom>
+                        <a:solidFill>
+                          <a:schemeClr val="lt1"/>
+                        </a:solidFill>
+                        <a:ln w="6350">
+                          <a:solidFill>
+                            <a:prstClr val="black"/>
+                          </a:solidFill>
+                        </a:ln>
+                        <a:effectLst/>
+                      </wps:spPr>
+                      <wps:style>
+                        <a:lnRef idx="0">
+                          <a:schemeClr val="accent1"/>
+                        </a:lnRef>
+                        <a:fillRef idx="0">
+                          <a:schemeClr val="accent1"/>
+                        </a:fillRef>
+                        <a:effectRef idx="0">
+                          <a:schemeClr val="accent1"/>
+                        </a:effectRef>
+                        <a:fontRef idx="minor">
+                          <a:schemeClr val="dk1"/>
+                        </a:fontRef>
+                      </wps:style>
+                      <wps:txbx>
+                        <w:txbxContent>
+                          <w:p>
+                            <w:pPr>
+                              <w:ind w:left="0"/>
+                              <w:rPr>
+                                <w:lang w:val="es-MX"/>
+                              </w:rPr>
+                            </w:pPr>
+                            <w:r>
+                              <w:rPr>
+                                <w:lang w:val="es-MX"/>
+                              </w:rPr>
+                              <w:t>Mía y Sebas</w:t>
+                            </w:r>
+                          </w:p>
+                        </w:txbxContent>
+                      </wps:txbx>
+                      <wps:bodyPr rot="0" spcFirstLastPara="0" vertOverflow="overflow" horzOverflow="overflow" vert="horz" wrap="square" lIns="91440" tIns="45720" rIns="91440" bIns="45720" numCol="1" spcCol="0" rtlCol="0" fromWordArt="0" anchor="t" anchorCtr="0" forceAA="0" compatLnSpc="1">
+                        <a:prstTxWarp prst="textNoShape">
+                          <a:avLst/>
+                        </a:prstTxWarp>
+                        <a:noAutofit/>
+                      </wps:bodyPr>
+                    </wps:wsp>
+                  </a:graphicData>
+                </a:graphic>
+              </wp:anchor>
+            </w:drawing>
+          </mc:Choice>
+          <mc:Fallback>
+            <w:pict>
+              <v:shape w14:anchorId="70B7C9E7" id="Cuadro de texto 17" o:spid="_x0000_s1074" type="#_x0000_t202" style="position:absolute;left:0;text-align:left;margin-left:-26.25pt;margin-top:419.4pt;width:525pt;height:75pt;z-index:251672576;visibility:visible;mso-wrap-style:square;mso-wrap-distance-left:9pt;mso-wrap-distance-top:0;mso-wrap-distance-right:9pt;mso-wrap-distance-bottom:0;mso-position-horizontal:absolute;mso-position-horizontal-relative:text;mso-position-vertical:absolute;mso-position-vertical-relative:text;v-text-anchor:top" o:gfxdata="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" fillcolor="white [3201]" strokeweight=".5pt">
+                <v:textbox>
+                  <w:txbxContent>
+                    <w:p>
+                      <w:pPr>
+                        <w:ind w:left="0"/>
+                        <w:rPr>
+                          <w:lang w:val="es-MX"/>
+                        </w:rPr>
+                      </w:pPr>
+                      <w:r>
+                        <w:rPr>
+                          <w:lang w:val="es-MX"/>
+                        </w:rPr>
+                        <w:t>Mía y Sebas</w:t>
+                      </w:r>
+                    </w:p>
+                  </w:txbxContent>
+                </v:textbox>
+              </v:shape>
+            </w:pict>
+          </mc:Fallback>
+        </mc:AlternateContent>
+      </w:r>
+      <w:r>
+        <w:rPr>
+          <w:noProof/>
+          <w:color w:val="000000"/>
+          <w:sz w:val="22"/>
+          <w:lang w:val="es-AR" w:eastAsia="es-AR"/>
+        </w:rPr>
+        <mc:AlternateContent>
+          <mc:Choice Requires="wps">
+            <w:drawing>
+              <wp:anchor distT="0" distB="0" distL="114300" distR="114300" simplePos="0" relativeHeight="251671552" behindDoc="0" locked="0" layoutInCell="1" allowOverlap="1" wp14:anchorId="1D0E0903" wp14:editId="37D051FE">
+                <wp:simplePos x="0" y="0"/>
+                <wp:positionH relativeFrom="column">
+                  <wp:posOffset>-390525</wp:posOffset>
+                </wp:positionH>
+                <wp:positionV relativeFrom="paragraph">
+                  <wp:posOffset>3859530</wp:posOffset>
+                </wp:positionV>
+                <wp:extent cx="6724650" cy="971550"/>
+                <wp:effectExtent l="0" t="0" r="19050" b="19050"/>
+                <wp:wrapNone/>
+                <wp:docPr id="16" name="Cuadro de texto 16"/>
+                <wp:cNvGraphicFramePr/>
+                <a:graphic xmlns:a="http://schemas.openxmlformats.org/drawingml/2006/main">
+                  <a:graphicData uri="http://schemas.microsoft.com/office/word/2010/wordprocessingShape">
+                    <wps:wsp>
+                      <wps:cNvSpPr txBox="1"/>
+                      <wps:spPr>
+                        <a:xfrm>
+                          <a:off x="0" y="0"/>
+                          <a:ext cx="6724650" cy="971550"/>
+                        </a:xfrm>
+                        <a:prstGeom prst="rect">
+                          <a:avLst/>
+                        </a:prstGeom>
+                        <a:solidFill>
+                          <a:schemeClr val="lt1"/>
+                        </a:solidFill>
+                        <a:ln w="6350">
+                          <a:solidFill>
+                            <a:prstClr val="black"/>
+                          </a:solidFill>
+                        </a:ln>
+                        <a:effectLst/>
+                      </wps:spPr>
+                      <wps:style>
+                        <a:lnRef idx="0">
+                          <a:schemeClr val="accent1"/>
+                        </a:lnRef>
+                        <a:fillRef idx="0">
+                          <a:schemeClr val="accent1"/>
+                        </a:fillRef>
+                        <a:effectRef idx="0">
+                          <a:schemeClr val="accent1"/>
+                        </a:effectRef>
+                        <a:fontRef idx="minor">
+                          <a:schemeClr val="dk1"/>
+                        </a:fontRef>
+                      </wps:style>
+                      <wps:txbx>
+                        <w:txbxContent>
+                          <w:p>
+                            <w:pPr>
+                              <w:ind w:left="0"/>
+                              <w:rPr>
+                                <w:lang w:val="es-MX"/>
+                              </w:rPr>
+                            </w:pPr>
+                            <w:proofErr w:type="spellStart"/>
+                            <w:r>
+                              <w:rPr>
+                                <w:lang w:val="es-MX"/>
+                              </w:rPr>
+                              <w:t>Amore</w:t>
+                            </w:r>
+                            <w:proofErr w:type="spellEnd"/>
+                            <w:r>
+                              <w:rPr>
+                                <w:lang w:val="es-MX"/>
+                              </w:rPr>
+                              <w:t>, a crear un nuevo emprendimiento y que esté enfocada en la parte administrativa-financiera</w:t>
+                            </w:r>
+                          </w:p>
+                        </w:txbxContent>
+                      </wps:txbx>
+                      <wps:bodyPr rot="0" spcFirstLastPara="0" vertOverflow="overflow" horzOverflow="overflow" vert="horz" wrap="square" lIns="91440" tIns="45720" rIns="91440" bIns="45720" numCol="1" spcCol="0" rtlCol="0" fromWordArt="0" anchor="t" anchorCtr="0" forceAA="0" compatLnSpc="1">
+                        <a:prstTxWarp prst="textNoShape">
+                          <a:avLst/>
+                        </a:prstTxWarp>
+                        <a:noAutofit/>
+                      </wps:bodyPr>
+                    </wps:wsp>
+                  </a:graphicData>
+                </a:graphic>
+              </wp:anchor>
+            </w:drawing>
+          </mc:Choice>
+          <mc:Fallback>
+            <w:pict>
+              <v:shape w14:anchorId="1D0E0903" id="Cuadro de texto 16" o:spid="_x0000_s1075" type="#_x0000_t202" style="position:absolute;left:0;text-align:left;margin-left:-30.75pt;margin-top:303.9pt;width:529.5pt;height:76.5pt;z-index:251671552;visibility:visible;mso-wrap-style:square;mso-wrap-distance-left:9pt;mso-wrap-distance-top:0;mso-wrap-distance-right:9pt;mso-wrap-distance-bottom:0;mso-position-horizontal:absolute;mso-position-horizontal-relative:text;mso-position-vertical:absolute;mso-position-vertical-relative:text;v-text-anchor:top" o:gfxdata="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" fillcolor="white [3201]" strokeweight=".5pt">
+                <v:textbox>
+                  <w:txbxContent>
+                    <w:p>
+                      <w:pPr>
+                        <w:ind w:left="0"/>
+                        <w:rPr>
+                          <w:lang w:val="es-MX"/>
+                        </w:rPr>
+                      </w:pPr>
+                      <w:proofErr w:type="spellStart"/>
+                      <w:r>
+                        <w:rPr>
+                          <w:lang w:val="es-MX"/>
+                        </w:rPr>
+                        <w:t>Amore</w:t>
+                      </w:r>
+                      <w:proofErr w:type="spellEnd"/>
+                      <w:r>
+                        <w:rPr>
+                          <w:lang w:val="es-MX"/>
+                        </w:rPr>
+                        <w:t>, a crear un nuevo emprendimiento y que esté enfocada en la parte administrativa-financiera</w:t>
+                      </w:r>
+                    </w:p>
+                  </w:txbxContent>
+                </v:textbox>
+              </v:shape>
+            </w:pict>
+          </mc:Fallback>
+        </mc:AlternateContent>
+      </w:r>
+      <w:r>
+        <w:rPr>
+          <w:noProof/>
+          <w:color w:val="000000"/>
+          <w:sz w:val="22"/>
+          <w:lang w:val="es-AR" w:eastAsia="es-AR"/>
+        </w:rPr>
+        <mc:AlternateContent>
+          <mc:Choice Requires="wps">
+            <w:drawing>
+              <wp:anchor distT="0" distB="0" distL="114300" distR="114300" simplePos="0" relativeHeight="251670528" behindDoc="0" locked="0" layoutInCell="1" allowOverlap="1" wp14:anchorId="54C7D7D4" wp14:editId="32320B59">
+                <wp:simplePos x="0" y="0"/>
+                <wp:positionH relativeFrom="column">
+                  <wp:posOffset>-352425</wp:posOffset>
+                </wp:positionH>
+                <wp:positionV relativeFrom="paragraph">
+                  <wp:posOffset>2392680</wp:posOffset>
+                </wp:positionV>
+                <wp:extent cx="6648450" cy="942975"/>
+                <wp:effectExtent l="0" t="0" r="19050" b="28575"/>
+                <wp:wrapNone/>
+                <wp:docPr id="15" name="Cuadro de texto 15"/>
+                <wp:cNvGraphicFramePr/>
+                <a:graphic xmlns:a="http://schemas.openxmlformats.org/drawingml/2006/main">
+                  <a:graphicData uri="http://schemas.microsoft.com/office/word/2010/wordprocessingShape">
+                    <wps:wsp>
+                      <wps:cNvSpPr txBox="1"/>
+                      <wps:spPr>
+                        <a:xfrm>
+                          <a:off x="0" y="0"/>
+                          <a:ext cx="6648450" cy="942975"/>
+                        </a:xfrm>
+                        <a:prstGeom prst="rect">
+                          <a:avLst/>
+                        </a:prstGeom>
+                        <a:solidFill>
+                          <a:schemeClr val="lt1"/>
+                        </a:solidFill>
+                        <a:ln w="6350">
+                          <a:solidFill>
+                            <a:prstClr val="black"/>
+                          </a:solidFill>
+                        </a:ln>
+                        <a:effectLst/>
+                      </wps:spPr>
+                      <wps:style>
+                        <a:lnRef idx="0">
+                          <a:schemeClr val="accent1"/>
+                        </a:lnRef>
+                        <a:fillRef idx="0">
+                          <a:schemeClr val="accent1"/>
+                        </a:fillRef>
+                        <a:effectRef idx="0">
+                          <a:schemeClr val="accent1"/>
+                        </a:effectRef>
+                        <a:fontRef idx="minor">
+                          <a:schemeClr val="dk1"/>
+                        </a:fontRef>
+                      </wps:style>
+                      <wps:txbx>
+                        <w:txbxContent>
+                          <w:p>
+                            <w:pPr>
+                              <w:ind w:left="0"/>
+                              <w:rPr>
+                                <w:lang w:val="es-MX"/>
+                              </w:rPr>
+                            </w:pPr>
+                            <w:proofErr w:type="spellStart"/>
+                            <w:r>
+                              <w:rPr>
+                                <w:lang w:val="es-MX"/>
+                              </w:rPr>
+                              <w:t>Amore</w:t>
+                            </w:r>
+                            <w:proofErr w:type="spellEnd"/>
+                            <w:r>
+                              <w:rPr>
+                                <w:lang w:val="es-MX"/>
+                              </w:rPr>
+                              <w:t xml:space="preserve"> es que pueda enfocar su estudio en la parte financiera-administración-ventas.</w:t>
+                            </w:r>
+                            <w:bookmarkStart w:id="0" w:name="_GoBack"/>
+                            <w:bookmarkEnd w:id="0"/>
+                          </w:p>
+                        </w:txbxContent>
+                      </wps:txbx>
+                      <wps:bodyPr rot="0" spcFirstLastPara="0" vertOverflow="overflow" horzOverflow="overflow" vert="horz" wrap="square" lIns="91440" tIns="45720" rIns="91440" bIns="45720" numCol="1" spcCol="0" rtlCol="0" fromWordArt="0" anchor="t" anchorCtr="0" forceAA="0" compatLnSpc="1">
+                        <a:prstTxWarp prst="textNoShape">
+                          <a:avLst/>
+                        </a:prstTxWarp>
+                        <a:noAutofit/>
+                      </wps:bodyPr>
+                    </wps:wsp>
+                  </a:graphicData>
+                </a:graphic>
+              </wp:anchor>
+            </w:drawing>
+          </mc:Choice>
+          <mc:Fallback>
+            <w:pict>
+              <v:shape w14:anchorId="54C7D7D4" id="Cuadro de texto 15" o:spid="_x0000_s1076" type="#_x0000_t202" style="position:absolute;left:0;text-align:left;margin-left:-27.75pt;margin-top:188.4pt;width:523.5pt;height:74.25pt;z-index:251670528;visibility:visible;mso-wrap-style:square;mso-wrap-distance-left:9pt;mso-wrap-distance-top:0;mso-wrap-distance-right:9pt;mso-wrap-distance-bottom:0;mso-position-horizontal:absolute;mso-position-horizontal-relative:text;mso-position-vertical:absolute;mso-position-vertical-relative:text;v-text-anchor:top" o:gfxdata="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" fillcolor="white [3201]" strokeweight=".5pt">
+                <v:textbox>
+                  <w:txbxContent>
+                    <w:p>
+                      <w:pPr>
+                        <w:ind w:left="0"/>
+                        <w:rPr>
+                          <w:lang w:val="es-MX"/>
+                        </w:rPr>
+                      </w:pPr>
+                      <w:proofErr w:type="spellStart"/>
+                      <w:r>
+                        <w:rPr>
+                          <w:lang w:val="es-MX"/>
+                        </w:rPr>
+                        <w:t>Amore</w:t>
+                      </w:r>
+                      <w:proofErr w:type="spellEnd"/>
+                      <w:r>
+                        <w:rPr>
+                          <w:lang w:val="es-MX"/>
+                        </w:rPr>
+                        <w:t xml:space="preserve"> es que pueda enfocar su estudio en la parte financiera-administración-ventas.</w:t>
+                      </w:r>
+                      <w:bookmarkStart w:id="1" w:name="_GoBack"/>
+                      <w:bookmarkEnd w:id="1"/>
+                    </w:p>
+                  </w:txbxContent>
+                </v:textbox>
+              </v:shape>
+            </w:pict>
+          </mc:Fallback>
+        </mc:AlternateContent>
+      </w:r>
+      <w:r>
+        <w:rPr>
+          <w:noProof/>
+          <w:color w:val="000000"/>
+          <w:sz w:val="22"/>
+          <w:lang w:val="es-AR" w:eastAsia="es-AR"/>
+        </w:rPr>
+        <mc:AlternateContent>
+          <mc:Choice Requires="wps">
+            <w:drawing>
+              <wp:anchor distT="0" distB="0" distL="114300" distR="114300" simplePos="0" relativeHeight="251669504" behindDoc="0" locked="0" layoutInCell="1" allowOverlap="1" wp14:anchorId="7918E9E3" wp14:editId="140EA092">
+                <wp:simplePos x="0" y="0"/>
+                <wp:positionH relativeFrom="column">
+                  <wp:posOffset>-352425</wp:posOffset>
+                </wp:positionH>
+                <wp:positionV relativeFrom="paragraph">
+                  <wp:posOffset>925830</wp:posOffset>
+                </wp:positionV>
+                <wp:extent cx="6667500" cy="962025"/>
+                <wp:effectExtent l="0" t="0" r="19050" b="28575"/>
+                <wp:wrapNone/>
+                <wp:docPr id="11" name="Cuadro de texto 11"/>
+                <wp:cNvGraphicFramePr/>
+                <a:graphic xmlns:a="http://schemas.openxmlformats.org/drawingml/2006/main">
+                  <a:graphicData uri="http://schemas.microsoft.com/office/word/2010/wordprocessingShape">
+                    <wps:wsp>
+                      <wps:cNvSpPr txBox="1"/>
+                      <wps:spPr>
+                        <a:xfrm>
+                          <a:off x="0" y="0"/>
+                          <a:ext cx="6667500" cy="962025"/>
+                        </a:xfrm>
+                        <a:prstGeom prst="rect">
+                          <a:avLst/>
+                        </a:prstGeom>
+                        <a:solidFill>
+                          <a:schemeClr val="lt1"/>
+                        </a:solidFill>
+                        <a:ln w="6350">
+                          <a:solidFill>
+                            <a:prstClr val="black"/>
+                          </a:solidFill>
+                        </a:ln>
+                        <a:effectLst/>
+                      </wps:spPr>
+                      <wps:style>
+                        <a:lnRef idx="0">
+                          <a:schemeClr val="accent1"/>
+                        </a:lnRef>
+                        <a:fillRef idx="0">
+                          <a:schemeClr val="accent1"/>
+                        </a:fillRef>
+                        <a:effectRef idx="0">
+                          <a:schemeClr val="accent1"/>
+                        </a:effectRef>
+                        <a:fontRef idx="minor">
+                          <a:schemeClr val="dk1"/>
+                        </a:fontRef>
+                      </wps:style>
+                      <wps:txbx>
+                        <w:txbxContent>
+                          <w:p>
+                            <w:pPr>
+                              <w:ind w:left="0"/>
+                              <w:rPr>
+                                <w:lang w:val="es-MX"/>
+                              </w:rPr>
+                            </w:pPr>
+                            <w:r>
+                              <w:rPr>
+                                <w:lang w:val="es-MX"/>
+                              </w:rPr>
+                              <w:t>Estudiar lo máximo que pueda</w:t>
+                            </w:r>
+                          </w:p>
+                        </w:txbxContent>
+                      </wps:txbx>
+                      <wps:bodyPr rot="0" spcFirstLastPara="0" vertOverflow="overflow" horzOverflow="overflow" vert="horz" wrap="square" lIns="91440" tIns="45720" rIns="91440" bIns="45720" numCol="1" spcCol="0" rtlCol="0" fromWordArt="0" anchor="t" anchorCtr="0" forceAA="0" compatLnSpc="1">
+                        <a:prstTxWarp prst="textNoShape">
+                          <a:avLst/>
+                        </a:prstTxWarp>
+                        <a:noAutofit/>
+                      </wps:bodyPr>
+                    </wps:wsp>
+                  </a:graphicData>
+                </a:graphic>
+              </wp:anchor>
+            </w:drawing>
+          </mc:Choice>
+          <mc:Fallback>
+            <w:pict>
+              <v:shape w14:anchorId="7918E9E3" id="Cuadro de texto 11" o:spid="_x0000_s1077" type="#_x0000_t202" style="position:absolute;left:0;text-align:left;margin-left:-27.75pt;margin-top:72.9pt;width:525pt;height:75.75pt;z-index:251669504;visibility:visible;mso-wrap-style:square;mso-wrap-distance-left:9pt;mso-wrap-distance-top:0;mso-wrap-distance-right:9pt;mso-wrap-distance-bottom:0;mso-position-horizontal:absolute;mso-position-horizontal-relative:text;mso-position-vertical:absolute;mso-position-vertical-relative:text;v-text-anchor:top" o:gfxdata="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" fillcolor="white [3201]" strokeweight=".5pt">
+                <v:textbox>
+                  <w:txbxContent>
+                    <w:p>
+                      <w:pPr>
+                        <w:ind w:left="0"/>
+                        <w:rPr>
+                          <w:lang w:val="es-MX"/>
+                        </w:rPr>
+                      </w:pPr>
+                      <w:r>
+                        <w:rPr>
+                          <w:lang w:val="es-MX"/>
+                        </w:rPr>
+                        <w:t>Estudiar lo máximo que pueda</w:t>
+                      </w:r>
+                    </w:p>
+                  </w:txbxContent>
+                </v:textbox>
+              </v:shape>
+            </w:pict>
+          </mc:Fallback>
+        </mc:AlternateContent>
+      </w:r>
+      <w:r>
+        <w:rPr>
+          <w:noProof/>
+          <w:color w:val="000000"/>
+          <w:sz w:val="22"/>
+          <w:lang w:val="es-AR" w:eastAsia="es-AR"/>
+        </w:rPr>
+        <mc:AlternateContent>
           <mc:Choice Requires="wpg">
             <w:drawing>
-              <wp:inline distT="0" distB="0" distL="0" distR="0" wp14:anchorId="52D08C94" wp14:editId="25ADFDFC">
+              <wp:inline distT="0" distB="0" distL="0" distR="0" wp14:anchorId="52D08C94" wp14:editId="3C7FFB9A">
                 <wp:extent cx="6858000" cy="7326300"/>
-                <wp:effectExtent l="0" t="0" r="0" b="0"/>
+                <wp:effectExtent l="0" t="0" r="19050" b="27305"/>
                 <wp:docPr id="1287" name="Group 1287"/>
                 <wp:cNvGraphicFramePr/>
                 <a:graphic xmlns:a="http://schemas.openxmlformats.org/drawingml/2006/main">
@@ -3549,262 +5011,225 @@
               </wp:inline>
             </w:drawing>
           </mc:Choice>
-          <mc:Fallback xmlns:a="http://schemas.openxmlformats.org/drawingml/2006/main">
+          <mc:Fallback>
             <w:pict>
-              <v:group id="Group 1287" style="width:540pt;height:576.874pt;mso-position-horizontal-relative:char;mso-position-vertical-relative:line" coordsize="68580,73263">
-                <v:shape id="Picture 153" style="position:absolute;width:60313;height:2529;left:1008;top:0;" filled="f">
-                  <v:imagedata r:id="rId56"/>
+              <v:group w14:anchorId="52D08C94" id="Group 1287" o:spid="_x0000_s1078" style="width:540pt;height:576.85pt;mso-position-horizontal-relative:char;mso-position-vertical-relative:line" coordsize="68580,73263" o:gfxdata="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">
+                <v:shape id="Picture 153" o:spid="_x0000_s1079" type="#_x0000_t75" style="position:absolute;left:1008;width:60314;height:2529;visibility:visible;mso-wrap-style:square" o:gfxdata="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">
+                  <v:imagedata r:id="rId56" o:title=""/>
                 </v:shape>
-                <v:rect id="Rectangle 154" style="position:absolute;width:531;height:2887;left:1008;top:3944;" filled="f" stroked="f">
+                <v:rect id="Rectangle 154" o:spid="_x0000_s1080" style="position:absolute;left:1008;top:3944;width:532;height:2887;visibility:visible;mso-wrap-style:square;v-text-anchor:top" o:gfxdata="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" filled="f" stroked="f">
                   <v:textbox inset="0,0,0,0">
                     <w:txbxContent>
                       <w:p>
                         <w:pPr>
-                          <w:spacing w:before="0" w:after="160" w:line="259" w:lineRule="auto"/>
+                          <w:spacing w:after="160" w:line="259" w:lineRule="auto"/>
                           <w:ind w:left="0" w:firstLine="0"/>
                         </w:pPr>
                         <w:r>
-                          <w:rPr>
-                            <w:rFonts w:cs="Calibri" w:hAnsi="Calibri" w:eastAsia="Calibri" w:ascii="Calibri"/>
-                          </w:rPr>
                           <w:t xml:space="preserve"> </w:t>
                         </w:r>
                       </w:p>
                     </w:txbxContent>
                   </v:textbox>
                 </v:rect>
-                <v:rect id="Rectangle 155" style="position:absolute;width:532;height:2892;left:1008;top:7690;" filled="f" stroked="f">
+                <v:rect id="Rectangle 155" o:spid="_x0000_s1081" style="position:absolute;left:1008;top:7690;width:533;height:2892;visibility:visible;mso-wrap-style:square;v-text-anchor:top" o:gfxdata="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" filled="f" stroked="f">
                   <v:textbox inset="0,0,0,0">
                     <w:txbxContent>
                       <w:p>
                         <w:pPr>
-                          <w:spacing w:before="0" w:after="160" w:line="259" w:lineRule="auto"/>
+                          <w:spacing w:after="160" w:line="259" w:lineRule="auto"/>
                           <w:ind w:left="0" w:firstLine="0"/>
                         </w:pPr>
                         <w:r>
-                          <w:rPr>
-                            <w:rFonts w:cs="Calibri" w:hAnsi="Calibri" w:eastAsia="Calibri" w:ascii="Calibri"/>
-                            <w:sz w:val="26"/>
-                          </w:rPr>
                           <w:t xml:space="preserve"> </w:t>
                         </w:r>
                       </w:p>
                     </w:txbxContent>
                   </v:textbox>
                 </v:rect>
-                <v:rect id="Rectangle 156" style="position:absolute;width:531;height:2887;left:1008;top:11414;" filled="f" stroked="f">
+                <v:rect id="Rectangle 156" o:spid="_x0000_s1082" style="position:absolute;left:1008;top:11414;width:532;height:2887;visibility:visible;mso-wrap-style:square;v-text-anchor:top" o:gfxdata="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" filled="f" stroked="f">
                   <v:textbox inset="0,0,0,0">
                     <w:txbxContent>
                       <w:p>
                         <w:pPr>
-                          <w:spacing w:before="0" w:after="160" w:line="259" w:lineRule="auto"/>
+                          <w:spacing w:after="160" w:line="259" w:lineRule="auto"/>
                           <w:ind w:left="0" w:firstLine="0"/>
                         </w:pPr>
                         <w:r>
-                          <w:rPr>
-                            <w:rFonts w:cs="Calibri" w:hAnsi="Calibri" w:eastAsia="Calibri" w:ascii="Calibri"/>
-                          </w:rPr>
                           <w:t xml:space="preserve"> </w:t>
                         </w:r>
                       </w:p>
                     </w:txbxContent>
                   </v:textbox>
                 </v:rect>
-                <v:shape id="Picture 158" style="position:absolute;width:24758;height:2529;left:1008;top:14754;" filled="f">
-                  <v:imagedata r:id="rId57"/>
+                <v:shape id="Picture 158" o:spid="_x0000_s1083" type="#_x0000_t75" style="position:absolute;left:1008;top:14754;width:24759;height:2530;visibility:visible;mso-wrap-style:square" o:gfxdata="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">
+                  <v:imagedata r:id="rId57" o:title=""/>
                 </v:shape>
-                <v:rect id="Rectangle 159" style="position:absolute;width:532;height:2892;left:1008;top:18696;" filled="f" stroked="f">
+                <v:rect id="Rectangle 159" o:spid="_x0000_s1084" style="position:absolute;left:1008;top:18696;width:533;height:2892;visibility:visible;mso-wrap-style:square;v-text-anchor:top" o:gfxdata="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" filled="f" stroked="f">
                   <v:textbox inset="0,0,0,0">
                     <w:txbxContent>
                       <w:p>
                         <w:pPr>
-                          <w:spacing w:before="0" w:after="160" w:line="259" w:lineRule="auto"/>
+                          <w:spacing w:after="160" w:line="259" w:lineRule="auto"/>
                           <w:ind w:left="0" w:firstLine="0"/>
                         </w:pPr>
                         <w:r>
-                          <w:rPr>
-                            <w:rFonts w:cs="Calibri" w:hAnsi="Calibri" w:eastAsia="Calibri" w:ascii="Calibri"/>
-                            <w:sz w:val="26"/>
-                          </w:rPr>
                           <w:t xml:space="preserve"> </w:t>
                         </w:r>
                       </w:p>
                     </w:txbxContent>
                   </v:textbox>
                 </v:rect>
-                <v:rect id="Rectangle 160" style="position:absolute;width:531;height:2887;left:1008;top:22421;" filled="f" stroked="f">
+                <v:rect id="Rectangle 160" o:spid="_x0000_s1085" style="position:absolute;left:1008;top:22421;width:532;height:2887;visibility:visible;mso-wrap-style:square;v-text-anchor:top" o:gfxdata="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" filled="f" stroked="f">
                   <v:textbox inset="0,0,0,0">
                     <w:txbxContent>
                       <w:p>
                         <w:pPr>
-                          <w:spacing w:before="0" w:after="160" w:line="259" w:lineRule="auto"/>
+                          <w:spacing w:after="160" w:line="259" w:lineRule="auto"/>
                           <w:ind w:left="0" w:firstLine="0"/>
                         </w:pPr>
                         <w:r>
-                          <w:rPr>
-                            <w:rFonts w:cs="Calibri" w:hAnsi="Calibri" w:eastAsia="Calibri" w:ascii="Calibri"/>
-                          </w:rPr>
                           <w:t xml:space="preserve"> </w:t>
                         </w:r>
                       </w:p>
                     </w:txbxContent>
                   </v:textbox>
                 </v:rect>
-                <v:rect id="Rectangle 161" style="position:absolute;width:531;height:2887;left:1008;top:26170;" filled="f" stroked="f">
+                <v:rect id="Rectangle 161" o:spid="_x0000_s1086" style="position:absolute;left:1008;top:26170;width:532;height:2887;visibility:visible;mso-wrap-style:square;v-text-anchor:top" o:gfxdata="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" filled="f" stroked="f">
                   <v:textbox inset="0,0,0,0">
                     <w:txbxContent>
                       <w:p>
                         <w:pPr>
-                          <w:spacing w:before="0" w:after="160" w:line="259" w:lineRule="auto"/>
+                          <w:spacing w:after="160" w:line="259" w:lineRule="auto"/>
                           <w:ind w:left="0" w:firstLine="0"/>
                         </w:pPr>
                         <w:r>
-                          <w:rPr>
-                            <w:rFonts w:cs="Calibri" w:hAnsi="Calibri" w:eastAsia="Calibri" w:ascii="Calibri"/>
-                          </w:rPr>
                           <w:t xml:space="preserve"> </w:t>
                         </w:r>
                       </w:p>
                     </w:txbxContent>
                   </v:textbox>
                 </v:rect>
-                <v:shape id="Picture 163" style="position:absolute;width:39133;height:2532;left:1008;top:29477;" filled="f">
-                  <v:imagedata r:id="rId58"/>
+                <v:shape id="Picture 163" o:spid="_x0000_s1087" type="#_x0000_t75" style="position:absolute;left:1008;top:29477;width:39134;height:2533;visibility:visible;mso-wrap-style:square" o:gfxdata="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">
+                  <v:imagedata r:id="rId58" o:title=""/>
                 </v:shape>
-                <v:rect id="Rectangle 164" style="position:absolute;width:531;height:2887;left:1008;top:33458;" filled="f" stroked="f">
+                <v:rect id="Rectangle 164" o:spid="_x0000_s1088" style="position:absolute;left:1008;top:33458;width:532;height:2887;visibility:visible;mso-wrap-style:square;v-text-anchor:top" o:gfxdata="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" filled="f" stroked="f">
                   <v:textbox inset="0,0,0,0">
                     <w:txbxContent>
                       <w:p>
                         <w:pPr>
-                          <w:spacing w:before="0" w:after="160" w:line="259" w:lineRule="auto"/>
+                          <w:spacing w:after="160" w:line="259" w:lineRule="auto"/>
                           <w:ind w:left="0" w:firstLine="0"/>
                         </w:pPr>
                         <w:r>
-                          <w:rPr>
-                            <w:rFonts w:cs="Calibri" w:hAnsi="Calibri" w:eastAsia="Calibri" w:ascii="Calibri"/>
-                          </w:rPr>
                           <w:t xml:space="preserve"> </w:t>
                         </w:r>
                       </w:p>
                     </w:txbxContent>
                   </v:textbox>
                 </v:rect>
-                <v:rect id="Rectangle 165" style="position:absolute;width:531;height:2887;left:1008;top:37176;" filled="f" stroked="f">
+                <v:rect id="Rectangle 165" o:spid="_x0000_s1089" style="position:absolute;left:1008;top:37176;width:532;height:2887;visibility:visible;mso-wrap-style:square;v-text-anchor:top" o:gfxdata="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" filled="f" stroked="f">
                   <v:textbox inset="0,0,0,0">
                     <w:txbxContent>
                       <w:p>
                         <w:pPr>
-                          <w:spacing w:before="0" w:after="160" w:line="259" w:lineRule="auto"/>
+                          <w:spacing w:after="160" w:line="259" w:lineRule="auto"/>
                           <w:ind w:left="0" w:firstLine="0"/>
                         </w:pPr>
                         <w:r>
-                          <w:rPr>
-                            <w:rFonts w:cs="Calibri" w:hAnsi="Calibri" w:eastAsia="Calibri" w:ascii="Calibri"/>
-                          </w:rPr>
                           <w:t xml:space="preserve"> </w:t>
                         </w:r>
                       </w:p>
                     </w:txbxContent>
                   </v:textbox>
                 </v:rect>
-                <v:rect id="Rectangle 166" style="position:absolute;width:531;height:2887;left:1008;top:40928;" filled="f" stroked="f">
+                <v:rect id="Rectangle 166" o:spid="_x0000_s1090" style="position:absolute;left:1008;top:40928;width:532;height:2887;visibility:visible;mso-wrap-style:square;v-text-anchor:top" o:gfxdata="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" filled="f" stroked="f">
                   <v:textbox inset="0,0,0,0">
                     <w:txbxContent>
                       <w:p>
                         <w:pPr>
-                          <w:spacing w:before="0" w:after="160" w:line="259" w:lineRule="auto"/>
+                          <w:spacing w:after="160" w:line="259" w:lineRule="auto"/>
                           <w:ind w:left="0" w:firstLine="0"/>
                         </w:pPr>
                         <w:r>
-                          <w:rPr>
-                            <w:rFonts w:cs="Calibri" w:hAnsi="Calibri" w:eastAsia="Calibri" w:ascii="Calibri"/>
-                          </w:rPr>
                           <w:t xml:space="preserve"> </w:t>
                         </w:r>
                       </w:p>
                     </w:txbxContent>
                   </v:textbox>
                 </v:rect>
-                <v:shape id="Picture 168" style="position:absolute;width:38520;height:2529;left:1008;top:44237;" filled="f">
-                  <v:imagedata r:id="rId59"/>
+                <v:shape id="Picture 168" o:spid="_x0000_s1091" type="#_x0000_t75" style="position:absolute;left:1008;top:44237;width:38521;height:2530;visibility:visible;mso-wrap-style:square" o:gfxdata="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">
+                  <v:imagedata r:id="rId59" o:title=""/>
                 </v:shape>
-                <v:rect id="Rectangle 169" style="position:absolute;width:531;height:2887;left:1008;top:48182;" filled="f" stroked="f">
+                <v:rect id="Rectangle 169" o:spid="_x0000_s1092" style="position:absolute;left:1008;top:48182;width:532;height:2887;visibility:visible;mso-wrap-style:square;v-text-anchor:top" o:gfxdata="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" filled="f" stroked="f">
                   <v:textbox inset="0,0,0,0">
                     <w:txbxContent>
                       <w:p>
                         <w:pPr>
-                          <w:spacing w:before="0" w:after="160" w:line="259" w:lineRule="auto"/>
+                          <w:spacing w:after="160" w:line="259" w:lineRule="auto"/>
                           <w:ind w:left="0" w:firstLine="0"/>
                         </w:pPr>
                         <w:r>
-                          <w:rPr>
-                            <w:rFonts w:cs="Calibri" w:hAnsi="Calibri" w:eastAsia="Calibri" w:ascii="Calibri"/>
-                          </w:rPr>
                           <w:t xml:space="preserve"> </w:t>
                         </w:r>
                       </w:p>
                     </w:txbxContent>
                   </v:textbox>
                 </v:rect>
-                <v:rect id="Rectangle 170" style="position:absolute;width:531;height:2887;left:1008;top:51935;" filled="f" stroked="f">
+                <v:rect id="Rectangle 170" o:spid="_x0000_s1093" style="position:absolute;left:1008;top:51935;width:532;height:2887;visibility:visible;mso-wrap-style:square;v-text-anchor:top" o:gfxdata="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" filled="f" stroked="f">
                   <v:textbox inset="0,0,0,0">
                     <w:txbxContent>
                       <w:p>
                         <w:pPr>
-                          <w:spacing w:before="0" w:after="160" w:line="259" w:lineRule="auto"/>
+                          <w:spacing w:after="160" w:line="259" w:lineRule="auto"/>
                           <w:ind w:left="0" w:firstLine="0"/>
                         </w:pPr>
                         <w:r>
-                          <w:rPr>
-                            <w:rFonts w:cs="Calibri" w:hAnsi="Calibri" w:eastAsia="Calibri" w:ascii="Calibri"/>
-                          </w:rPr>
                           <w:t xml:space="preserve"> </w:t>
                         </w:r>
                       </w:p>
                     </w:txbxContent>
                   </v:textbox>
                 </v:rect>
-                <v:rect id="Rectangle 171" style="position:absolute;width:531;height:2887;left:1008;top:55653;" filled="f" stroked="f">
+                <v:rect id="Rectangle 171" o:spid="_x0000_s1094" style="position:absolute;left:1008;top:55653;width:532;height:2887;visibility:visible;mso-wrap-style:square;v-text-anchor:top" o:gfxdata="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" filled="f" stroked="f">
                   <v:textbox inset="0,0,0,0">
                     <w:txbxContent>
                       <w:p>
                         <w:pPr>
-                          <w:spacing w:before="0" w:after="160" w:line="259" w:lineRule="auto"/>
+                          <w:spacing w:after="160" w:line="259" w:lineRule="auto"/>
                           <w:ind w:left="0" w:firstLine="0"/>
                         </w:pPr>
                         <w:r>
-                          <w:rPr>
-                            <w:rFonts w:cs="Calibri" w:hAnsi="Calibri" w:eastAsia="Calibri" w:ascii="Calibri"/>
-                          </w:rPr>
                           <w:t xml:space="preserve"> </w:t>
                         </w:r>
                       </w:p>
                     </w:txbxContent>
                   </v:textbox>
                 </v:rect>
-                <v:shape id="Picture 173" style="position:absolute;width:42101;height:2529;left:1008;top:58994;" filled="f">
-                  <v:imagedata r:id="rId60"/>
+                <v:shape id="Picture 173" o:spid="_x0000_s1095" type="#_x0000_t75" style="position:absolute;left:1008;top:58994;width:42102;height:2529;visibility:visible;mso-wrap-style:square" o:gfxdata="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">
+                  <v:imagedata r:id="rId60" o:title=""/>
                 </v:shape>
-                <v:shape id="Shape 175" style="position:absolute;width:68580;height:10867;left:0;top:3034;" coordsize="6858000,1086739" path="m135852,0c60833,0,0,60833,0,135890l0,950976c0,1026034,60833,1086739,135852,1086739l6722110,1086739c6797168,1086739,6858000,1026034,6858000,950976l6858000,135890c6858000,60833,6797168,0,6722110,0x">
-                  <v:stroke weight="1pt" endcap="flat" joinstyle="miter" miterlimit="10" on="true" color="#60c9ac"/>
-                  <v:fill on="false" color="#000000" opacity="0"/>
+                <v:shape id="Shape 175" o:spid="_x0000_s1096" style="position:absolute;top:3034;width:68580;height:10867;visibility:visible;mso-wrap-style:square;v-text-anchor:top" coordsize="6858000,1086739" o:gfxdata="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" path="m135852,c60833,,,60833,,135890l,950976v,75058,60833,135763,135852,135763l6722110,1086739v75058,,135890,-60705,135890,-135763l6858000,135890c6858000,60833,6797168,,6722110,l135852,xe" filled="f" strokecolor="#60c9ac" strokeweight="1pt">
+                  <v:stroke miterlimit="83231f" joinstyle="miter"/>
+                  <v:path arrowok="t" textboxrect="0,0,6858000,1086739"/>
                 </v:shape>
-                <v:shape id="Shape 177" style="position:absolute;width:68580;height:10867;left:0;top:17593;" coordsize="6858000,1086739" path="m135852,0c60833,0,0,60833,0,135890l0,950976c0,1025906,60833,1086739,135852,1086739l6722110,1086739c6797168,1086739,6858000,1025906,6858000,950976l6858000,135890c6858000,60833,6797168,0,6722110,0x">
-                  <v:stroke weight="1pt" endcap="flat" joinstyle="miter" miterlimit="10" on="true" color="#60c9ac"/>
-                  <v:fill on="false" color="#000000" opacity="0"/>
+                <v:shape id="Shape 177" o:spid="_x0000_s1097" style="position:absolute;top:17593;width:68580;height:10867;visibility:visible;mso-wrap-style:square;v-text-anchor:top" coordsize="6858000,1086739" o:gfxdata="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" path="m135852,c60833,,,60833,,135890l,950976v,74930,60833,135763,135852,135763l6722110,1086739v75058,,135890,-60833,135890,-135763l6858000,135890c6858000,60833,6797168,,6722110,l135852,xe" filled="f" strokecolor="#60c9ac" strokeweight="1pt">
+                  <v:stroke miterlimit="83231f" joinstyle="miter"/>
+                  <v:path arrowok="t" textboxrect="0,0,6858000,1086739"/>
                 </v:shape>
-                <v:shape id="Shape 179" style="position:absolute;width:68580;height:10867;left:0;top:32302;" coordsize="6858000,1086739" path="m135852,0c60833,0,0,60833,0,135890l0,950976c0,1025906,60833,1086739,135852,1086739l6722110,1086739c6797168,1086739,6858000,1025906,6858000,950976l6858000,135890c6858000,60833,6797168,0,6722110,0x">
-                  <v:stroke weight="1pt" endcap="flat" joinstyle="miter" miterlimit="10" on="true" color="#60c9ac"/>
-                  <v:fill on="false" color="#000000" opacity="0"/>
+                <v:shape id="Shape 179" o:spid="_x0000_s1098" style="position:absolute;top:32302;width:68580;height:10867;visibility:visible;mso-wrap-style:square;v-text-anchor:top" coordsize="6858000,1086739" o:gfxdata="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" path="m135852,c60833,,,60833,,135890l,950976v,74930,60833,135763,135852,135763l6722110,1086739v75058,,135890,-60833,135890,-135763l6858000,135890c6858000,60833,6797168,,6722110,l135852,xe" filled="f" strokecolor="#60c9ac" strokeweight="1pt">
+                  <v:stroke miterlimit="83231f" joinstyle="miter"/>
+                  <v:path arrowok="t" textboxrect="0,0,6858000,1086739"/>
                 </v:shape>
-                <v:shape id="Shape 181" style="position:absolute;width:68580;height:10867;left:0;top:47011;" coordsize="6858000,1086739" path="m135852,0c60833,0,0,60833,0,135890l0,950976c0,1025906,60833,1086739,135852,1086739l6722110,1086739c6797168,1086739,6858000,1025906,6858000,950976l6858000,135890c6858000,60833,6797168,0,6722110,0x">
-                  <v:stroke weight="1pt" endcap="flat" joinstyle="miter" miterlimit="10" on="true" color="#60c9ac"/>
-                  <v:fill on="false" color="#000000" opacity="0"/>
+                <v:shape id="Shape 181" o:spid="_x0000_s1099" style="position:absolute;top:47011;width:68580;height:10867;visibility:visible;mso-wrap-style:square;v-text-anchor:top" coordsize="6858000,1086739" o:gfxdata="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" path="m135852,c60833,,,60833,,135890l,950976v,74930,60833,135763,135852,135763l6722110,1086739v75058,,135890,-60833,135890,-135763l6858000,135890c6858000,60833,6797168,,6722110,l135852,xe" filled="f" strokecolor="#60c9ac" strokeweight="1pt">
+                  <v:stroke miterlimit="83231f" joinstyle="miter"/>
+                  <v:path arrowok="t" textboxrect="0,0,6858000,1086739"/>
                 </v:shape>
-                <v:shape id="Shape 183" style="position:absolute;width:68580;height:10867;left:0;top:62395;" coordsize="6858000,1086790" path="m135852,0c60833,0,0,60833,0,135890l0,950976c0,1025957,60833,1086790,135852,1086790l6722110,1086790c6797168,1086790,6858000,1025957,6858000,950976l6858000,135890c6858000,60833,6797168,0,6722110,0x">
-                  <v:stroke weight="1pt" endcap="flat" joinstyle="miter" miterlimit="10" on="true" color="#60c9ac"/>
-                  <v:fill on="false" color="#000000" opacity="0"/>
+                <v:shape id="Shape 183" o:spid="_x0000_s1100" style="position:absolute;top:62395;width:68580;height:10868;visibility:visible;mso-wrap-style:square;v-text-anchor:top" coordsize="6858000,1086790" o:gfxdata="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" path="m135852,c60833,,,60833,,135890l,950976v,74981,60833,135814,135852,135814l6722110,1086790v75058,,135890,-60833,135890,-135814l6858000,135890c6858000,60833,6797168,,6722110,l135852,xe" filled="f" strokecolor="#60c9ac" strokeweight="1pt">
+                  <v:stroke miterlimit="83231f" joinstyle="miter"/>
+                  <v:path arrowok="t" textboxrect="0,0,6858000,1086790"/>
                 </v:shape>
+                <w10:anchorlock/>
               </v:group>
             </w:pict>
           </mc:Fallback>
@@ -3821,6 +5246,7 @@
           <w:noProof/>
           <w:color w:val="000000"/>
           <w:sz w:val="22"/>
+          <w:lang w:val="es-AR" w:eastAsia="es-AR"/>
         </w:rPr>
         <mc:AlternateContent>
           <mc:Choice Requires="wpg">
@@ -3890,7 +5316,7 @@
               </wp:inline>
             </w:drawing>
           </mc:Choice>
-          <mc:Fallback xmlns:a="http://schemas.openxmlformats.org/drawingml/2006/main">
+          <mc:Fallback xmlns:a="http://schemas.openxmlformats.org/drawingml/2006/main" xmlns:w16se="http://schemas.microsoft.com/office/word/2015/wordml/symex" xmlns:w16sdtdh="http://schemas.microsoft.com/office/word/2020/wordml/sdtdatahash" xmlns:w16="http://schemas.microsoft.com/office/word/2018/wordml" xmlns:w16cid="http://schemas.microsoft.com/office/word/2016/wordml/cid" xmlns:w16cex="http://schemas.microsoft.com/office/word/2018/wordml/cex" xmlns:am3d="http://schemas.microsoft.com/office/drawing/2017/model3d" xmlns:aink="http://schemas.microsoft.com/office/drawing/2016/ink" xmlns:cx8="http://schemas.microsoft.com/office/drawing/2016/5/14/chartex" xmlns:cx7="http://schemas.microsoft.com/office/drawing/2016/5/13/chartex" xmlns:cx6="http://schemas.microsoft.com/office/drawing/2016/5/12/chartex" xmlns:cx5="http://schemas.microsoft.com/office/drawing/2016/5/11/chartex" xmlns:cx4="http://schemas.microsoft.com/office/drawing/2016/5/10/chartex" xmlns:cx3="http://schemas.microsoft.com/office/drawing/2016/5/9/chartex" xmlns:cx2="http://schemas.microsoft.com/office/drawing/2015/10/21/chartex" xmlns:cx1="http://schemas.microsoft.com/office/drawing/2015/9/8/chartex" xmlns:cx="http://schemas.microsoft.com/office/drawing/2014/chartex">
             <w:pict>
               <v:group id="Group 1311" style="width:286.82pt;height:51.12pt;mso-position-horizontal-relative:char;mso-position-vertical-relative:line" coordsize="36426,6492">
                 <v:shape id="Picture 190" style="position:absolute;width:36426;height:3992;left:0;top:0;" filled="f">
@@ -3928,14 +5354,142 @@
           <w:noProof/>
           <w:color w:val="000000"/>
           <w:sz w:val="22"/>
+          <w:lang w:val="es-AR" w:eastAsia="es-AR"/>
         </w:rPr>
         <w:lastRenderedPageBreak/>
         <mc:AlternateContent>
+          <mc:Choice Requires="wps">
+            <w:drawing>
+              <wp:anchor distT="0" distB="0" distL="114300" distR="114300" simplePos="0" relativeHeight="251674624" behindDoc="0" locked="0" layoutInCell="1" allowOverlap="1" wp14:anchorId="2258AF79" wp14:editId="51683B36">
+                <wp:simplePos x="0" y="0"/>
+                <wp:positionH relativeFrom="column">
+                  <wp:posOffset>-257175</wp:posOffset>
+                </wp:positionH>
+                <wp:positionV relativeFrom="paragraph">
+                  <wp:posOffset>830580</wp:posOffset>
+                </wp:positionV>
+                <wp:extent cx="6534150" cy="1571625"/>
+                <wp:effectExtent l="0" t="0" r="19050" b="28575"/>
+                <wp:wrapNone/>
+                <wp:docPr id="19" name="Cuadro de texto 19"/>
+                <wp:cNvGraphicFramePr/>
+                <a:graphic xmlns:a="http://schemas.openxmlformats.org/drawingml/2006/main">
+                  <a:graphicData uri="http://schemas.microsoft.com/office/word/2010/wordprocessingShape">
+                    <wps:wsp>
+                      <wps:cNvSpPr txBox="1"/>
+                      <wps:spPr>
+                        <a:xfrm>
+                          <a:off x="0" y="0"/>
+                          <a:ext cx="6534150" cy="1571625"/>
+                        </a:xfrm>
+                        <a:prstGeom prst="rect">
+                          <a:avLst/>
+                        </a:prstGeom>
+                        <a:solidFill>
+                          <a:schemeClr val="lt1"/>
+                        </a:solidFill>
+                        <a:ln w="6350">
+                          <a:solidFill>
+                            <a:prstClr val="black"/>
+                          </a:solidFill>
+                        </a:ln>
+                        <a:effectLst/>
+                      </wps:spPr>
+                      <wps:style>
+                        <a:lnRef idx="0">
+                          <a:schemeClr val="accent1"/>
+                        </a:lnRef>
+                        <a:fillRef idx="0">
+                          <a:schemeClr val="accent1"/>
+                        </a:fillRef>
+                        <a:effectRef idx="0">
+                          <a:schemeClr val="accent1"/>
+                        </a:effectRef>
+                        <a:fontRef idx="minor">
+                          <a:schemeClr val="dk1"/>
+                        </a:fontRef>
+                      </wps:style>
+                      <wps:txbx>
+                        <w:txbxContent>
+                          <w:p>
+                            <w:pPr>
+                              <w:ind w:left="0"/>
+                              <w:rPr>
+                                <w:lang w:val="es-MX"/>
+                              </w:rPr>
+                            </w:pPr>
+                            <w:r>
+                              <w:rPr>
+                                <w:lang w:val="es-MX"/>
+                              </w:rPr>
+                              <w:t>Terminar 9 cursos. Adquirir rutina de estudio. Organizar taller y la casa. Crear un plan de emergencia y ahorro</w:t>
+                            </w:r>
+                            <w:r>
+                              <w:rPr>
+                                <w:lang w:val="es-MX"/>
+                              </w:rPr>
+                              <w:t>. Crear un plan y presupuesto para terminar la segunda planta y mudarse.</w:t>
+                            </w:r>
+                          </w:p>
+                        </w:txbxContent>
+                      </wps:txbx>
+                      <wps:bodyPr rot="0" spcFirstLastPara="0" vertOverflow="overflow" horzOverflow="overflow" vert="horz" wrap="square" lIns="91440" tIns="45720" rIns="91440" bIns="45720" numCol="1" spcCol="0" rtlCol="0" fromWordArt="0" anchor="t" anchorCtr="0" forceAA="0" compatLnSpc="1">
+                        <a:prstTxWarp prst="textNoShape">
+                          <a:avLst/>
+                        </a:prstTxWarp>
+                        <a:noAutofit/>
+                      </wps:bodyPr>
+                    </wps:wsp>
+                  </a:graphicData>
+                </a:graphic>
+              </wp:anchor>
+            </w:drawing>
+          </mc:Choice>
+          <mc:Fallback>
+            <w:pict>
+              <v:shape w14:anchorId="2258AF79" id="Cuadro de texto 19" o:spid="_x0000_s1101" type="#_x0000_t202" style="position:absolute;left:0;text-align:left;margin-left:-20.25pt;margin-top:65.4pt;width:514.5pt;height:123.75pt;z-index:251674624;visibility:visible;mso-wrap-style:square;mso-wrap-distance-left:9pt;mso-wrap-distance-top:0;mso-wrap-distance-right:9pt;mso-wrap-distance-bottom:0;mso-position-horizontal:absolute;mso-position-horizontal-relative:text;mso-position-vertical:absolute;mso-position-vertical-relative:text;v-text-anchor:top" o:gfxdata="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" fillcolor="white [3201]" strokeweight=".5pt">
+                <v:textbox>
+                  <w:txbxContent>
+                    <w:p>
+                      <w:pPr>
+                        <w:ind w:left="0"/>
+                        <w:rPr>
+                          <w:lang w:val="es-MX"/>
+                        </w:rPr>
+                      </w:pPr>
+                      <w:r>
+                        <w:rPr>
+                          <w:lang w:val="es-MX"/>
+                        </w:rPr>
+                        <w:t>Terminar 9 cursos. Adquirir rutina de estudio. Organizar taller y la casa. Crear un plan de emergencia y ahorro</w:t>
+                      </w:r>
+                      <w:r>
+                        <w:rPr>
+                          <w:lang w:val="es-MX"/>
+                        </w:rPr>
+                        <w:t>. Crear un plan y presupuesto para terminar la segunda planta y mudarse.</w:t>
+                      </w:r>
+                    </w:p>
+                  </w:txbxContent>
+                </v:textbox>
+              </v:shape>
+            </w:pict>
+          </mc:Fallback>
+        </mc:AlternateContent>
+      </w:r>
+      <w:r>
+        <w:rPr>
+          <w:noProof/>
+          <w:color w:val="000000"/>
+          <w:sz w:val="22"/>
+          <w:lang w:val="es-AR" w:eastAsia="es-AR"/>
+        </w:rPr>
+        <mc:AlternateContent>
           <mc:Choice Requires="wpg">
             <w:drawing>
-              <wp:inline distT="0" distB="0" distL="0" distR="0" wp14:anchorId="3A285646" wp14:editId="38828E27">
+              <wp:inline distT="0" distB="0" distL="0" distR="0" wp14:anchorId="3A285646" wp14:editId="12DD5DE8">
                 <wp:extent cx="6858000" cy="2603340"/>
-                <wp:effectExtent l="0" t="0" r="0" b="0"/>
+                <wp:effectExtent l="0" t="0" r="19050" b="0"/>
                 <wp:docPr id="1312" name="Group 1312"/>
                 <wp:cNvGraphicFramePr/>
                 <a:graphic xmlns:a="http://schemas.openxmlformats.org/drawingml/2006/main">
@@ -4148,21 +5702,20 @@
               </wp:inline>
             </w:drawing>
           </mc:Choice>
-          <mc:Fallback xmlns:a="http://schemas.openxmlformats.org/drawingml/2006/main">
+          <mc:Fallback>
             <w:pict>
-              <v:group id="Group 1312" style="width:540pt;height:204.987pt;mso-position-horizontal-relative:char;mso-position-vertical-relative:line" coordsize="68580,26033">
-                <v:rect id="Rectangle 194" style="position:absolute;width:599;height:2668;left:1008;top:0;" filled="f" stroked="f">
+              <v:group w14:anchorId="3A285646" id="Group 1312" o:spid="_x0000_s1102" style="width:540pt;height:205pt;mso-position-horizontal-relative:char;mso-position-vertical-relative:line" coordsize="68580,26033" o:gfxdata="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">
+                <v:rect id="Rectangle 194" o:spid="_x0000_s1103" style="position:absolute;left:1008;width:600;height:2668;visibility:visible;mso-wrap-style:square;v-text-anchor:top" o:gfxdata="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" filled="f" stroked="f">
                   <v:textbox inset="0,0,0,0">
                     <w:txbxContent>
                       <w:p>
                         <w:pPr>
-                          <w:spacing w:before="0" w:after="160" w:line="259" w:lineRule="auto"/>
+                          <w:spacing w:after="160" w:line="259" w:lineRule="auto"/>
                           <w:ind w:left="0" w:firstLine="0"/>
                         </w:pPr>
                         <w:r>
                           <w:rPr>
-                            <w:rFonts w:cs="Calibri" w:hAnsi="Calibri" w:eastAsia="Calibri" w:ascii="Calibri"/>
-                            <w:color w:val="b2b2b2"/>
+                            <w:color w:val="B2B2B2"/>
                           </w:rPr>
                           <w:t xml:space="preserve"> </w:t>
                         </w:r>
@@ -4170,49 +5723,44 @@
                     </w:txbxContent>
                   </v:textbox>
                 </v:rect>
-                <v:shape id="Picture 196" style="position:absolute;width:30005;height:2529;left:1008;top:2019;" filled="f">
-                  <v:imagedata r:id="rId66"/>
+                <v:shape id="Picture 196" o:spid="_x0000_s1104" type="#_x0000_t75" style="position:absolute;left:1008;top:2019;width:30005;height:2530;visibility:visible;mso-wrap-style:square" o:gfxdata="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">
+                  <v:imagedata r:id="rId66" o:title=""/>
                 </v:shape>
-                <v:rect id="Rectangle 197" style="position:absolute;width:531;height:2887;left:1008;top:20113;" filled="f" stroked="f">
+                <v:rect id="Rectangle 197" o:spid="_x0000_s1105" style="position:absolute;left:1008;top:20113;width:532;height:2887;visibility:visible;mso-wrap-style:square;v-text-anchor:top" o:gfxdata="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" filled="f" stroked="f">
                   <v:textbox inset="0,0,0,0">
                     <w:txbxContent>
                       <w:p>
                         <w:pPr>
-                          <w:spacing w:before="0" w:after="160" w:line="259" w:lineRule="auto"/>
+                          <w:spacing w:after="160" w:line="259" w:lineRule="auto"/>
                           <w:ind w:left="0" w:firstLine="0"/>
                         </w:pPr>
                         <w:r>
-                          <w:rPr>
-                            <w:rFonts w:cs="Calibri" w:hAnsi="Calibri" w:eastAsia="Calibri" w:ascii="Calibri"/>
-                          </w:rPr>
                           <w:t xml:space="preserve"> </w:t>
                         </w:r>
                       </w:p>
                     </w:txbxContent>
                   </v:textbox>
                 </v:rect>
-                <v:rect id="Rectangle 198" style="position:absolute;width:531;height:2887;left:1008;top:23862;" filled="f" stroked="f">
+                <v:rect id="Rectangle 198" o:spid="_x0000_s1106" style="position:absolute;left:1008;top:23862;width:532;height:2887;visibility:visible;mso-wrap-style:square;v-text-anchor:top" o:gfxdata="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" filled="f" stroked="f">
                   <v:textbox inset="0,0,0,0">
                     <w:txbxContent>
                       <w:p>
                         <w:pPr>
-                          <w:spacing w:before="0" w:after="160" w:line="259" w:lineRule="auto"/>
+                          <w:spacing w:after="160" w:line="259" w:lineRule="auto"/>
                           <w:ind w:left="0" w:firstLine="0"/>
                         </w:pPr>
                         <w:r>
-                          <w:rPr>
-                            <w:rFonts w:cs="Calibri" w:hAnsi="Calibri" w:eastAsia="Calibri" w:ascii="Calibri"/>
-                          </w:rPr>
                           <w:t xml:space="preserve"> </w:t>
                         </w:r>
                       </w:p>
                     </w:txbxContent>
                   </v:textbox>
                 </v:rect>
-                <v:shape id="Shape 208" style="position:absolute;width:68580;height:17124;left:0;top:5029;" coordsize="6858000,1712468" path="m214046,0c95847,0,0,95885,0,214122l0,1498346c0,1616583,95847,1712468,214046,1712468l6644006,1712468c6762115,1712468,6858000,1616583,6858000,1498346l6858000,214122c6858000,95885,6762115,0,6644006,0x">
-                  <v:stroke weight="1pt" endcap="flat" joinstyle="miter" miterlimit="10" on="true" color="#60c9ac"/>
-                  <v:fill on="false" color="#000000" opacity="0"/>
+                <v:shape id="Shape 208" o:spid="_x0000_s1107" style="position:absolute;top:5029;width:68580;height:17125;visibility:visible;mso-wrap-style:square;v-text-anchor:top" coordsize="6858000,1712468" o:gfxdata="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" path="m214046,c95847,,,95885,,214122l,1498346v,118237,95847,214122,214046,214122l6644006,1712468v118109,,213994,-95885,213994,-214122l6858000,214122c6858000,95885,6762115,,6644006,l214046,xe" filled="f" strokecolor="#60c9ac" strokeweight="1pt">
+                  <v:stroke miterlimit="83231f" joinstyle="miter"/>
+                  <v:path arrowok="t" textboxrect="0,0,6858000,1712468"/>
                 </v:shape>
+                <w10:anchorlock/>
               </v:group>
             </w:pict>
           </mc:Fallback>
@@ -4229,13 +5777,193 @@
           <w:noProof/>
           <w:color w:val="000000"/>
           <w:sz w:val="22"/>
+          <w:lang w:val="es-AR" w:eastAsia="es-AR"/>
+        </w:rPr>
+        <mc:AlternateContent>
+          <mc:Choice Requires="wps">
+            <w:drawing>
+              <wp:anchor distT="0" distB="0" distL="114300" distR="114300" simplePos="0" relativeHeight="251675648" behindDoc="0" locked="0" layoutInCell="1" allowOverlap="1" wp14:anchorId="7A89FF6A" wp14:editId="203B3FBB">
+                <wp:simplePos x="0" y="0"/>
+                <wp:positionH relativeFrom="column">
+                  <wp:posOffset>-333375</wp:posOffset>
+                </wp:positionH>
+                <wp:positionV relativeFrom="paragraph">
+                  <wp:posOffset>744220</wp:posOffset>
+                </wp:positionV>
+                <wp:extent cx="6648450" cy="1543050"/>
+                <wp:effectExtent l="0" t="0" r="19050" b="19050"/>
+                <wp:wrapNone/>
+                <wp:docPr id="20" name="Cuadro de texto 20"/>
+                <wp:cNvGraphicFramePr/>
+                <a:graphic xmlns:a="http://schemas.openxmlformats.org/drawingml/2006/main">
+                  <a:graphicData uri="http://schemas.microsoft.com/office/word/2010/wordprocessingShape">
+                    <wps:wsp>
+                      <wps:cNvSpPr txBox="1"/>
+                      <wps:spPr>
+                        <a:xfrm>
+                          <a:off x="0" y="0"/>
+                          <a:ext cx="6648450" cy="1543050"/>
+                        </a:xfrm>
+                        <a:prstGeom prst="rect">
+                          <a:avLst/>
+                        </a:prstGeom>
+                        <a:solidFill>
+                          <a:schemeClr val="lt1"/>
+                        </a:solidFill>
+                        <a:ln w="6350">
+                          <a:solidFill>
+                            <a:prstClr val="black"/>
+                          </a:solidFill>
+                        </a:ln>
+                        <a:effectLst/>
+                      </wps:spPr>
+                      <wps:style>
+                        <a:lnRef idx="0">
+                          <a:schemeClr val="accent1"/>
+                        </a:lnRef>
+                        <a:fillRef idx="0">
+                          <a:schemeClr val="accent1"/>
+                        </a:fillRef>
+                        <a:effectRef idx="0">
+                          <a:schemeClr val="accent1"/>
+                        </a:effectRef>
+                        <a:fontRef idx="minor">
+                          <a:schemeClr val="dk1"/>
+                        </a:fontRef>
+                      </wps:style>
+                      <wps:txbx>
+                        <w:txbxContent>
+                          <w:p>
+                            <w:pPr>
+                              <w:ind w:left="0"/>
+                              <w:rPr>
+                                <w:lang w:val="es-MX"/>
+                              </w:rPr>
+                            </w:pPr>
+                            <w:r>
+                              <w:rPr>
+                                <w:lang w:val="es-MX"/>
+                              </w:rPr>
+                              <w:t xml:space="preserve">Comprar una nueva suscripción a </w:t>
+                            </w:r>
+                            <w:proofErr w:type="spellStart"/>
+                            <w:r>
+                              <w:rPr>
+                                <w:lang w:val="es-MX"/>
+                              </w:rPr>
+                              <w:t>Platzi</w:t>
+                            </w:r>
+                            <w:proofErr w:type="spellEnd"/>
+                            <w:r>
+                              <w:rPr>
+                                <w:lang w:val="es-MX"/>
+                              </w:rPr>
+                              <w:t xml:space="preserve">. Terminar la segunda planta administrando lo mejor posible el dinero. Tener </w:t>
+                            </w:r>
+                            <w:r>
+                              <w:rPr>
+                                <w:lang w:val="es-MX"/>
+                              </w:rPr>
+                              <w:t>mis cuentas saneadas y no adqui</w:t>
+                            </w:r>
+                            <w:r>
+                              <w:rPr>
+                                <w:lang w:val="es-MX"/>
+                              </w:rPr>
+                              <w:t xml:space="preserve">rir nuevas deudas </w:t>
+                            </w:r>
+                            <w:r>
+                              <w:rPr>
+                                <w:lang w:val="es-MX"/>
+                              </w:rPr>
+                              <w:t>en lo posible. Empezar a tener encaminado plan de negocio de proyecto CNC.</w:t>
+                            </w:r>
+                          </w:p>
+                        </w:txbxContent>
+                      </wps:txbx>
+                      <wps:bodyPr rot="0" spcFirstLastPara="0" vertOverflow="overflow" horzOverflow="overflow" vert="horz" wrap="square" lIns="91440" tIns="45720" rIns="91440" bIns="45720" numCol="1" spcCol="0" rtlCol="0" fromWordArt="0" anchor="t" anchorCtr="0" forceAA="0" compatLnSpc="1">
+                        <a:prstTxWarp prst="textNoShape">
+                          <a:avLst/>
+                        </a:prstTxWarp>
+                        <a:noAutofit/>
+                      </wps:bodyPr>
+                    </wps:wsp>
+                  </a:graphicData>
+                </a:graphic>
+              </wp:anchor>
+            </w:drawing>
+          </mc:Choice>
+          <mc:Fallback>
+            <w:pict>
+              <v:shape w14:anchorId="7A89FF6A" id="Cuadro de texto 20" o:spid="_x0000_s1108" type="#_x0000_t202" style="position:absolute;left:0;text-align:left;margin-left:-26.25pt;margin-top:58.6pt;width:523.5pt;height:121.5pt;z-index:251675648;visibility:visible;mso-wrap-style:square;mso-wrap-distance-left:9pt;mso-wrap-distance-top:0;mso-wrap-distance-right:9pt;mso-wrap-distance-bottom:0;mso-position-horizontal:absolute;mso-position-horizontal-relative:text;mso-position-vertical:absolute;mso-position-vertical-relative:text;v-text-anchor:top" o:gfxdata="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" fillcolor="white [3201]" strokeweight=".5pt">
+                <v:textbox>
+                  <w:txbxContent>
+                    <w:p>
+                      <w:pPr>
+                        <w:ind w:left="0"/>
+                        <w:rPr>
+                          <w:lang w:val="es-MX"/>
+                        </w:rPr>
+                      </w:pPr>
+                      <w:r>
+                        <w:rPr>
+                          <w:lang w:val="es-MX"/>
+                        </w:rPr>
+                        <w:t xml:space="preserve">Comprar una nueva suscripción a </w:t>
+                      </w:r>
+                      <w:proofErr w:type="spellStart"/>
+                      <w:r>
+                        <w:rPr>
+                          <w:lang w:val="es-MX"/>
+                        </w:rPr>
+                        <w:t>Platzi</w:t>
+                      </w:r>
+                      <w:proofErr w:type="spellEnd"/>
+                      <w:r>
+                        <w:rPr>
+                          <w:lang w:val="es-MX"/>
+                        </w:rPr>
+                        <w:t xml:space="preserve">. Terminar la segunda planta administrando lo mejor posible el dinero. Tener </w:t>
+                      </w:r>
+                      <w:r>
+                        <w:rPr>
+                          <w:lang w:val="es-MX"/>
+                        </w:rPr>
+                        <w:t>mis cuentas saneadas y no adqui</w:t>
+                      </w:r>
+                      <w:r>
+                        <w:rPr>
+                          <w:lang w:val="es-MX"/>
+                        </w:rPr>
+                        <w:t xml:space="preserve">rir nuevas deudas </w:t>
+                      </w:r>
+                      <w:r>
+                        <w:rPr>
+                          <w:lang w:val="es-MX"/>
+                        </w:rPr>
+                        <w:t>en lo posible. Empezar a tener encaminado plan de negocio de proyecto CNC.</w:t>
+                      </w:r>
+                    </w:p>
+                  </w:txbxContent>
+                </v:textbox>
+              </v:shape>
+            </w:pict>
+          </mc:Fallback>
+        </mc:AlternateContent>
+      </w:r>
+      <w:r>
+        <w:rPr>
+          <w:noProof/>
+          <w:color w:val="000000"/>
+          <w:sz w:val="22"/>
+          <w:lang w:val="es-AR" w:eastAsia="es-AR"/>
         </w:rPr>
         <mc:AlternateContent>
           <mc:Choice Requires="wpg">
             <w:drawing>
-              <wp:inline distT="0" distB="0" distL="0" distR="0" wp14:anchorId="03943607" wp14:editId="67E9656F">
+              <wp:inline distT="0" distB="0" distL="0" distR="0" wp14:anchorId="03943607" wp14:editId="7CC15733">
                 <wp:extent cx="6858000" cy="2732561"/>
-                <wp:effectExtent l="0" t="0" r="0" b="0"/>
+                <wp:effectExtent l="0" t="0" r="19050" b="0"/>
                 <wp:docPr id="1313" name="Group 1313"/>
                 <wp:cNvGraphicFramePr/>
                 <a:graphic xmlns:a="http://schemas.openxmlformats.org/drawingml/2006/main">
@@ -4445,70 +6173,62 @@
               </wp:inline>
             </w:drawing>
           </mc:Choice>
-          <mc:Fallback xmlns:a="http://schemas.openxmlformats.org/drawingml/2006/main">
+          <mc:Fallback>
             <w:pict>
-              <v:group id="Group 1313" style="width:540pt;height:215.162pt;mso-position-horizontal-relative:char;mso-position-vertical-relative:line" coordsize="68580,27325">
-                <v:rect id="Rectangle 199" style="position:absolute;width:531;height:2887;left:1008;top:0;" filled="f" stroked="f">
+              <v:group w14:anchorId="03943607" id="Group 1313" o:spid="_x0000_s1109" style="width:540pt;height:215.15pt;mso-position-horizontal-relative:char;mso-position-vertical-relative:line" coordsize="68580,27325" o:gfxdata="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">
+                <v:rect id="Rectangle 199" o:spid="_x0000_s1110" style="position:absolute;left:1008;width:532;height:2887;visibility:visible;mso-wrap-style:square;v-text-anchor:top" o:gfxdata="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" filled="f" stroked="f">
                   <v:textbox inset="0,0,0,0">
                     <w:txbxContent>
                       <w:p>
                         <w:pPr>
-                          <w:spacing w:before="0" w:after="160" w:line="259" w:lineRule="auto"/>
+                          <w:spacing w:after="160" w:line="259" w:lineRule="auto"/>
                           <w:ind w:left="0" w:firstLine="0"/>
                         </w:pPr>
                         <w:r>
-                          <w:rPr>
-                            <w:rFonts w:cs="Calibri" w:hAnsi="Calibri" w:eastAsia="Calibri" w:ascii="Calibri"/>
-                          </w:rPr>
                           <w:t xml:space="preserve"> </w:t>
                         </w:r>
                       </w:p>
                     </w:txbxContent>
                   </v:textbox>
                 </v:rect>
-                <v:shape id="Picture 201" style="position:absolute;width:30005;height:2529;left:1008;top:3342;" filled="f">
-                  <v:imagedata r:id="rId68"/>
+                <v:shape id="Picture 201" o:spid="_x0000_s1111" type="#_x0000_t75" style="position:absolute;left:1008;top:3342;width:30005;height:2530;visibility:visible;mso-wrap-style:square" o:gfxdata="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">
+                  <v:imagedata r:id="rId68" o:title=""/>
                 </v:shape>
-                <v:rect id="Rectangle 202" style="position:absolute;width:531;height:2887;left:1008;top:21432;" filled="f" stroked="f">
+                <v:rect id="Rectangle 202" o:spid="_x0000_s1112" style="position:absolute;left:1008;top:21432;width:532;height:2887;visibility:visible;mso-wrap-style:square;v-text-anchor:top" o:gfxdata="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" filled="f" stroked="f">
                   <v:textbox inset="0,0,0,0">
                     <w:txbxContent>
                       <w:p>
                         <w:pPr>
-                          <w:spacing w:before="0" w:after="160" w:line="259" w:lineRule="auto"/>
+                          <w:spacing w:after="160" w:line="259" w:lineRule="auto"/>
                           <w:ind w:left="0" w:firstLine="0"/>
                         </w:pPr>
                         <w:r>
-                          <w:rPr>
-                            <w:rFonts w:cs="Calibri" w:hAnsi="Calibri" w:eastAsia="Calibri" w:ascii="Calibri"/>
-                          </w:rPr>
                           <w:t xml:space="preserve"> </w:t>
                         </w:r>
                       </w:p>
                     </w:txbxContent>
                   </v:textbox>
                 </v:rect>
-                <v:rect id="Rectangle 203" style="position:absolute;width:531;height:2887;left:1008;top:25154;" filled="f" stroked="f">
+                <v:rect id="Rectangle 203" o:spid="_x0000_s1113" style="position:absolute;left:1008;top:25154;width:532;height:2887;visibility:visible;mso-wrap-style:square;v-text-anchor:top" o:gfxdata="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" filled="f" stroked="f">
                   <v:textbox inset="0,0,0,0">
                     <w:txbxContent>
                       <w:p>
                         <w:pPr>
-                          <w:spacing w:before="0" w:after="160" w:line="259" w:lineRule="auto"/>
+                          <w:spacing w:after="160" w:line="259" w:lineRule="auto"/>
                           <w:ind w:left="0" w:firstLine="0"/>
                         </w:pPr>
                         <w:r>
-                          <w:rPr>
-                            <w:rFonts w:cs="Calibri" w:hAnsi="Calibri" w:eastAsia="Calibri" w:ascii="Calibri"/>
-                          </w:rPr>
                           <w:t xml:space="preserve"> </w:t>
                         </w:r>
                       </w:p>
                     </w:txbxContent>
                   </v:textbox>
                 </v:rect>
-                <v:shape id="Shape 210" style="position:absolute;width:68580;height:17123;left:0;top:6529;" coordsize="6858000,1712341" path="m214046,0c95847,0,0,95758,0,213995l0,1498346c0,1616456,95847,1712341,214046,1712341l6644006,1712341c6762115,1712341,6858000,1616456,6858000,1498346l6858000,213995c6858000,95758,6762115,0,6644006,0x">
-                  <v:stroke weight="1pt" endcap="flat" joinstyle="miter" miterlimit="10" on="true" color="#60c9ac"/>
-                  <v:fill on="false" color="#000000" opacity="0"/>
+                <v:shape id="Shape 210" o:spid="_x0000_s1114" style="position:absolute;top:6529;width:68580;height:17123;visibility:visible;mso-wrap-style:square;v-text-anchor:top" coordsize="6858000,1712341" o:gfxdata="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" path="m214046,c95847,,,95758,,213995l,1498346v,118110,95847,213995,214046,213995l6644006,1712341v118109,,213994,-95885,213994,-213995l6858000,213995c6858000,95758,6762115,,6644006,l214046,xe" filled="f" strokecolor="#60c9ac" strokeweight="1pt">
+                  <v:stroke miterlimit="83231f" joinstyle="miter"/>
+                  <v:path arrowok="t" textboxrect="0,0,6858000,1712341"/>
                 </v:shape>
+                <w10:anchorlock/>
               </v:group>
             </w:pict>
           </mc:Fallback>
@@ -4525,13 +6245,129 @@
           <w:noProof/>
           <w:color w:val="000000"/>
           <w:sz w:val="22"/>
+          <w:lang w:val="es-AR" w:eastAsia="es-AR"/>
+        </w:rPr>
+        <mc:AlternateContent>
+          <mc:Choice Requires="wps">
+            <w:drawing>
+              <wp:anchor distT="0" distB="0" distL="114300" distR="114300" simplePos="0" relativeHeight="251676672" behindDoc="0" locked="0" layoutInCell="1" allowOverlap="1" wp14:anchorId="7DD2837D" wp14:editId="420B3B97">
+                <wp:simplePos x="0" y="0"/>
+                <wp:positionH relativeFrom="column">
+                  <wp:posOffset>-356311</wp:posOffset>
+                </wp:positionH>
+                <wp:positionV relativeFrom="paragraph">
+                  <wp:posOffset>735330</wp:posOffset>
+                </wp:positionV>
+                <wp:extent cx="6671386" cy="1543050"/>
+                <wp:effectExtent l="0" t="0" r="15240" b="19050"/>
+                <wp:wrapNone/>
+                <wp:docPr id="22" name="Cuadro de texto 22"/>
+                <wp:cNvGraphicFramePr/>
+                <a:graphic xmlns:a="http://schemas.openxmlformats.org/drawingml/2006/main">
+                  <a:graphicData uri="http://schemas.microsoft.com/office/word/2010/wordprocessingShape">
+                    <wps:wsp>
+                      <wps:cNvSpPr txBox="1"/>
+                      <wps:spPr>
+                        <a:xfrm>
+                          <a:off x="0" y="0"/>
+                          <a:ext cx="6671386" cy="1543050"/>
+                        </a:xfrm>
+                        <a:prstGeom prst="rect">
+                          <a:avLst/>
+                        </a:prstGeom>
+                        <a:solidFill>
+                          <a:schemeClr val="lt1"/>
+                        </a:solidFill>
+                        <a:ln w="6350">
+                          <a:solidFill>
+                            <a:prstClr val="black"/>
+                          </a:solidFill>
+                        </a:ln>
+                        <a:effectLst/>
+                      </wps:spPr>
+                      <wps:style>
+                        <a:lnRef idx="0">
+                          <a:schemeClr val="accent1"/>
+                        </a:lnRef>
+                        <a:fillRef idx="0">
+                          <a:schemeClr val="accent1"/>
+                        </a:fillRef>
+                        <a:effectRef idx="0">
+                          <a:schemeClr val="accent1"/>
+                        </a:effectRef>
+                        <a:fontRef idx="minor">
+                          <a:schemeClr val="dk1"/>
+                        </a:fontRef>
+                      </wps:style>
+                      <wps:txbx>
+                        <w:txbxContent>
+                          <w:p>
+                            <w:pPr>
+                              <w:ind w:left="0"/>
+                              <w:rPr>
+                                <w:lang w:val="es-MX"/>
+                              </w:rPr>
+                            </w:pPr>
+                            <w:r>
+                              <w:rPr>
+                                <w:lang w:val="es-MX"/>
+                              </w:rPr>
+                              <w:t>Plan de emergencia para 6 meses. Solvencia suficiente. Ultimando detalles para proyecto CNC. Ir encaminado proyecto de cocina y lavandería moderna. Mantener o mejorar mi rutina de estudio para aprender nuevas habilidades cada vez más rápido.</w:t>
+                            </w:r>
+                          </w:p>
+                        </w:txbxContent>
+                      </wps:txbx>
+                      <wps:bodyPr rot="0" spcFirstLastPara="0" vertOverflow="overflow" horzOverflow="overflow" vert="horz" wrap="square" lIns="91440" tIns="45720" rIns="91440" bIns="45720" numCol="1" spcCol="0" rtlCol="0" fromWordArt="0" anchor="t" anchorCtr="0" forceAA="0" compatLnSpc="1">
+                        <a:prstTxWarp prst="textNoShape">
+                          <a:avLst/>
+                        </a:prstTxWarp>
+                        <a:noAutofit/>
+                      </wps:bodyPr>
+                    </wps:wsp>
+                  </a:graphicData>
+                </a:graphic>
+              </wp:anchor>
+            </w:drawing>
+          </mc:Choice>
+          <mc:Fallback>
+            <w:pict>
+              <v:shape w14:anchorId="7DD2837D" id="Cuadro de texto 22" o:spid="_x0000_s1115" type="#_x0000_t202" style="position:absolute;left:0;text-align:left;margin-left:-28.05pt;margin-top:57.9pt;width:525.3pt;height:121.5pt;z-index:251676672;visibility:visible;mso-wrap-style:square;mso-wrap-distance-left:9pt;mso-wrap-distance-top:0;mso-wrap-distance-right:9pt;mso-wrap-distance-bottom:0;mso-position-horizontal:absolute;mso-position-horizontal-relative:text;mso-position-vertical:absolute;mso-position-vertical-relative:text;v-text-anchor:top" o:gfxdata="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" fillcolor="white [3201]" strokeweight=".5pt">
+                <v:textbox>
+                  <w:txbxContent>
+                    <w:p>
+                      <w:pPr>
+                        <w:ind w:left="0"/>
+                        <w:rPr>
+                          <w:lang w:val="es-MX"/>
+                        </w:rPr>
+                      </w:pPr>
+                      <w:r>
+                        <w:rPr>
+                          <w:lang w:val="es-MX"/>
+                        </w:rPr>
+                        <w:t>Plan de emergencia para 6 meses. Solvencia suficiente. Ultimando detalles para proyecto CNC. Ir encaminado proyecto de cocina y lavandería moderna. Mantener o mejorar mi rutina de estudio para aprender nuevas habilidades cada vez más rápido.</w:t>
+                      </w:r>
+                    </w:p>
+                  </w:txbxContent>
+                </v:textbox>
+              </v:shape>
+            </w:pict>
+          </mc:Fallback>
+        </mc:AlternateContent>
+      </w:r>
+      <w:r>
+        <w:rPr>
+          <w:noProof/>
+          <w:color w:val="000000"/>
+          <w:sz w:val="22"/>
+          <w:lang w:val="es-AR" w:eastAsia="es-AR"/>
         </w:rPr>
         <mc:AlternateContent>
           <mc:Choice Requires="wpg">
             <w:drawing>
-              <wp:inline distT="0" distB="0" distL="0" distR="0" wp14:anchorId="7FE54AAE" wp14:editId="1A6F02FA">
+              <wp:inline distT="0" distB="0" distL="0" distR="0" wp14:anchorId="7FE54AAE" wp14:editId="4AEB5AE7">
                 <wp:extent cx="6858000" cy="2343533"/>
-                <wp:effectExtent l="0" t="0" r="0" b="0"/>
+                <wp:effectExtent l="0" t="0" r="19050" b="19050"/>
                 <wp:docPr id="1314" name="Group 1314"/>
                 <wp:cNvGraphicFramePr/>
                 <a:graphic xmlns:a="http://schemas.openxmlformats.org/drawingml/2006/main">
@@ -4677,34 +6513,32 @@
               </wp:inline>
             </w:drawing>
           </mc:Choice>
-          <mc:Fallback xmlns:a="http://schemas.openxmlformats.org/drawingml/2006/main">
+          <mc:Fallback>
             <w:pict>
-              <v:group id="Group 1314" style="width:540pt;height:184.53pt;mso-position-horizontal-relative:char;mso-position-vertical-relative:line" coordsize="68580,23435">
-                <v:rect id="Rectangle 204" style="position:absolute;width:531;height:2887;left:1008;top:0;" filled="f" stroked="f">
+              <v:group w14:anchorId="7FE54AAE" id="Group 1314" o:spid="_x0000_s1116" style="width:540pt;height:184.55pt;mso-position-horizontal-relative:char;mso-position-vertical-relative:line" coordsize="68580,23435" o:gfxdata="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">
+                <v:rect id="Rectangle 204" o:spid="_x0000_s1117" style="position:absolute;left:1008;width:532;height:2887;visibility:visible;mso-wrap-style:square;v-text-anchor:top" o:gfxdata="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" filled="f" stroked="f">
                   <v:textbox inset="0,0,0,0">
                     <w:txbxContent>
                       <w:p>
                         <w:pPr>
-                          <w:spacing w:before="0" w:after="160" w:line="259" w:lineRule="auto"/>
+                          <w:spacing w:after="160" w:line="259" w:lineRule="auto"/>
                           <w:ind w:left="0" w:firstLine="0"/>
                         </w:pPr>
                         <w:r>
-                          <w:rPr>
-                            <w:rFonts w:cs="Calibri" w:hAnsi="Calibri" w:eastAsia="Calibri" w:ascii="Calibri"/>
-                          </w:rPr>
                           <w:t xml:space="preserve"> </w:t>
                         </w:r>
                       </w:p>
                     </w:txbxContent>
                   </v:textbox>
                 </v:rect>
-                <v:shape id="Picture 206" style="position:absolute;width:31046;height:2532;left:1008;top:3309;" filled="f">
-                  <v:imagedata r:id="rId70"/>
+                <v:shape id="Picture 206" o:spid="_x0000_s1118" type="#_x0000_t75" style="position:absolute;left:1008;top:3309;width:31047;height:2533;visibility:visible;mso-wrap-style:square" o:gfxdata="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">
+                  <v:imagedata r:id="rId70" o:title=""/>
                 </v:shape>
-                <v:shape id="Shape 212" style="position:absolute;width:68580;height:17123;left:0;top:6311;" coordsize="6858000,1712341" path="m214046,0c95847,0,0,95759,0,213995l0,1498295c0,1616494,95847,1712341,214046,1712341l6644006,1712341c6762115,1712341,6858000,1616494,6858000,1498295l6858000,213995c6858000,95759,6762115,0,6644006,0x">
-                  <v:stroke weight="1pt" endcap="flat" joinstyle="miter" miterlimit="10" on="true" color="#60c9ac"/>
-                  <v:fill on="false" color="#000000" opacity="0"/>
+                <v:shape id="Shape 212" o:spid="_x0000_s1119" style="position:absolute;top:6311;width:68580;height:17124;visibility:visible;mso-wrap-style:square;v-text-anchor:top" coordsize="6858000,1712341" o:gfxdata="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" path="m214046,c95847,,,95759,,213995l,1498295v,118199,95847,214046,214046,214046l6644006,1712341v118109,,213994,-95847,213994,-214046l6858000,213995c6858000,95759,6762115,,6644006,l214046,xe" filled="f" strokecolor="#60c9ac" strokeweight="1pt">
+                  <v:stroke miterlimit="83231f" joinstyle="miter"/>
+                  <v:path arrowok="t" textboxrect="0,0,6858000,1712341"/>
                 </v:shape>
+                <w10:anchorlock/>
               </v:group>
             </w:pict>
           </mc:Fallback>
@@ -4725,7 +6559,7 @@
 </file>
 
 <file path=word/endnotes.xml><?xml version="1.0" encoding="utf-8"?>
-<w:endnotes xmlns:wpc="http://schemas.microsoft.com/office/word/2010/wordprocessingCanvas" xmlns:cx="http://schemas.microsoft.com/office/drawing/2014/chartex" xmlns:cx1="http://schemas.microsoft.com/office/drawing/2015/9/8/chartex" xmlns:cx2="http://schemas.microsoft.com/office/drawing/2015/10/21/chartex" xmlns:cx3="http://schemas.microsoft.com/office/drawing/2016/5/9/chartex" xmlns:cx4="http://schemas.microsoft.com/office/drawing/2016/5/10/chartex" xmlns:cx5="http://schemas.microsoft.com/office/drawing/2016/5/11/chartex" xmlns:cx6="http://schemas.microsoft.com/office/drawing/2016/5/12/chartex" xmlns:cx7="http://schemas.microsoft.com/office/drawing/2016/5/13/chartex" xmlns:cx8="http://schemas.microsoft.com/office/drawing/2016/5/14/chartex" xmlns:mc="http://schemas.openxmlformats.org/markup-compatibility/2006" xmlns:aink="http://schemas.microsoft.com/office/drawing/2016/ink" xmlns:am3d="http://schemas.microsoft.com/office/drawing/2017/model3d" xmlns:o="urn:schemas-microsoft-com:office:office" xmlns:r="http://schemas.openxmlformats.org/officeDocument/2006/relationships" xmlns:m="http://schemas.openxmlformats.org/officeDocument/2006/math" xmlns:v="urn:schemas-microsoft-com:vml" xmlns:wp14="http://schemas.microsoft.com/office/word/2010/wordprocessingDrawing" xmlns:wp="http://schemas.openxmlformats.org/drawingml/2006/wordprocessingDrawing" xmlns:w10="urn:schemas-microsoft-com:office:word" xmlns:w="http://schemas.openxmlformats.org/wordprocessingml/2006/main" xmlns:w14="http://schemas.microsoft.com/office/word/2010/wordml" xmlns:w15="http://schemas.microsoft.com/office/word/2012/wordml" xmlns:w16cex="http://schemas.microsoft.com/office/word/2018/wordml/cex" xmlns:w16cid="http://schemas.microsoft.com/office/word/2016/wordml/cid" xmlns:w16="http://schemas.microsoft.com/office/word/2018/wordml" xmlns:w16sdtdh="http://schemas.microsoft.com/office/word/2020/wordml/sdtdatahash" xmlns:w16se="http://schemas.microsoft.com/office/word/2015/wordml/symex" xmlns:wpg="http://schemas.microsoft.com/office/word/2010/wordprocessingGroup" xmlns:wpi="http://schemas.microsoft.com/office/word/2010/wordprocessingInk" xmlns:wne="http://schemas.microsoft.com/office/word/2006/wordml" xmlns:wps="http://schemas.microsoft.com/office/word/2010/wordprocessingShape" mc:Ignorable="w14 w15 w16se w16cid w16 w16cex w16sdtdh wp14">
+<w:endnotes xmlns:wpc="http://schemas.microsoft.com/office/word/2010/wordprocessingCanvas" xmlns:mc="http://schemas.openxmlformats.org/markup-compatibility/2006" xmlns:o="urn:schemas-microsoft-com:office:office" xmlns:r="http://schemas.openxmlformats.org/officeDocument/2006/relationships" xmlns:m="http://schemas.openxmlformats.org/officeDocument/2006/math" xmlns:v="urn:schemas-microsoft-com:vml" xmlns:wp14="http://schemas.microsoft.com/office/word/2010/wordprocessingDrawing" xmlns:wp="http://schemas.openxmlformats.org/drawingml/2006/wordprocessingDrawing" xmlns:w10="urn:schemas-microsoft-com:office:word" xmlns:w="http://schemas.openxmlformats.org/wordprocessingml/2006/main" xmlns:w14="http://schemas.microsoft.com/office/word/2010/wordml" xmlns:w15="http://schemas.microsoft.com/office/word/2012/wordml" xmlns:wpg="http://schemas.microsoft.com/office/word/2010/wordprocessingGroup" xmlns:wpi="http://schemas.microsoft.com/office/word/2010/wordprocessingInk" xmlns:wne="http://schemas.microsoft.com/office/word/2006/wordml" xmlns:wps="http://schemas.microsoft.com/office/word/2010/wordprocessingShape" mc:Ignorable="w14 w15 wp14">
   <w:endnote w:type="separator" w:id="-1">
     <w:p>
       <w:pPr>
@@ -4750,7 +6584,7 @@
 </file>
 
 <file path=word/footnotes.xml><?xml version="1.0" encoding="utf-8"?>
-<w:footnotes xmlns:wpc="http://schemas.microsoft.com/office/word/2010/wordprocessingCanvas" xmlns:cx="http://schemas.microsoft.com/office/drawing/2014/chartex" xmlns:cx1="http://schemas.microsoft.com/office/drawing/2015/9/8/chartex" xmlns:cx2="http://schemas.microsoft.com/office/drawing/2015/10/21/chartex" xmlns:cx3="http://schemas.microsoft.com/office/drawing/2016/5/9/chartex" xmlns:cx4="http://schemas.microsoft.com/office/drawing/2016/5/10/chartex" xmlns:cx5="http://schemas.microsoft.com/office/drawing/2016/5/11/chartex" xmlns:cx6="http://schemas.microsoft.com/office/drawing/2016/5/12/chartex" xmlns:cx7="http://schemas.microsoft.com/office/drawing/2016/5/13/chartex" xmlns:cx8="http://schemas.microsoft.com/office/drawing/2016/5/14/chartex" xmlns:mc="http://schemas.openxmlformats.org/markup-compatibility/2006" xmlns:aink="http://schemas.microsoft.com/office/drawing/2016/ink" xmlns:am3d="http://schemas.microsoft.com/office/drawing/2017/model3d" xmlns:o="urn:schemas-microsoft-com:office:office" xmlns:r="http://schemas.openxmlformats.org/officeDocument/2006/relationships" xmlns:m="http://schemas.openxmlformats.org/officeDocument/2006/math" xmlns:v="urn:schemas-microsoft-com:vml" xmlns:wp14="http://schemas.microsoft.com/office/word/2010/wordprocessingDrawing" xmlns:wp="http://schemas.openxmlformats.org/drawingml/2006/wordprocessingDrawing" xmlns:w10="urn:schemas-microsoft-com:office:word" xmlns:w="http://schemas.openxmlformats.org/wordprocessingml/2006/main" xmlns:w14="http://schemas.microsoft.com/office/word/2010/wordml" xmlns:w15="http://schemas.microsoft.com/office/word/2012/wordml" xmlns:w16cex="http://schemas.microsoft.com/office/word/2018/wordml/cex" xmlns:w16cid="http://schemas.microsoft.com/office/word/2016/wordml/cid" xmlns:w16="http://schemas.microsoft.com/office/word/2018/wordml" xmlns:w16sdtdh="http://schemas.microsoft.com/office/word/2020/wordml/sdtdatahash" xmlns:w16se="http://schemas.microsoft.com/office/word/2015/wordml/symex" xmlns:wpg="http://schemas.microsoft.com/office/word/2010/wordprocessingGroup" xmlns:wpi="http://schemas.microsoft.com/office/word/2010/wordprocessingInk" xmlns:wne="http://schemas.microsoft.com/office/word/2006/wordml" xmlns:wps="http://schemas.microsoft.com/office/word/2010/wordprocessingShape" mc:Ignorable="w14 w15 w16se w16cid w16 w16cex w16sdtdh wp14">
+<w:footnotes xmlns:wpc="http://schemas.microsoft.com/office/word/2010/wordprocessingCanvas" xmlns:mc="http://schemas.openxmlformats.org/markup-compatibility/2006" xmlns:o="urn:schemas-microsoft-com:office:office" xmlns:r="http://schemas.openxmlformats.org/officeDocument/2006/relationships" xmlns:m="http://schemas.openxmlformats.org/officeDocument/2006/math" xmlns:v="urn:schemas-microsoft-com:vml" xmlns:wp14="http://schemas.microsoft.com/office/word/2010/wordprocessingDrawing" xmlns:wp="http://schemas.openxmlformats.org/drawingml/2006/wordprocessingDrawing" xmlns:w10="urn:schemas-microsoft-com:office:word" xmlns:w="http://schemas.openxmlformats.org/wordprocessingml/2006/main" xmlns:w14="http://schemas.microsoft.com/office/word/2010/wordml" xmlns:w15="http://schemas.microsoft.com/office/word/2012/wordml" xmlns:wpg="http://schemas.microsoft.com/office/word/2010/wordprocessingGroup" xmlns:wpi="http://schemas.microsoft.com/office/word/2010/wordprocessingInk" xmlns:wne="http://schemas.microsoft.com/office/word/2006/wordml" xmlns:wps="http://schemas.microsoft.com/office/word/2010/wordprocessingShape" mc:Ignorable="w14 w15 wp14">
   <w:footnote w:type="separator" w:id="-1">
     <w:p>
       <w:pPr>
@@ -4775,7 +6609,7 @@
 </file>
 
 <file path=word/header1.xml><?xml version="1.0" encoding="utf-8"?>
-<w:hdr xmlns:wpc="http://schemas.microsoft.com/office/word/2010/wordprocessingCanvas" xmlns:cx="http://schemas.microsoft.com/office/drawing/2014/chartex" xmlns:cx1="http://schemas.microsoft.com/office/drawing/2015/9/8/chartex" xmlns:cx2="http://schemas.microsoft.com/office/drawing/2015/10/21/chartex" xmlns:cx3="http://schemas.microsoft.com/office/drawing/2016/5/9/chartex" xmlns:cx4="http://schemas.microsoft.com/office/drawing/2016/5/10/chartex" xmlns:cx5="http://schemas.microsoft.com/office/drawing/2016/5/11/chartex" xmlns:cx6="http://schemas.microsoft.com/office/drawing/2016/5/12/chartex" xmlns:cx7="http://schemas.microsoft.com/office/drawing/2016/5/13/chartex" xmlns:cx8="http://schemas.microsoft.com/office/drawing/2016/5/14/chartex" xmlns:mc="http://schemas.openxmlformats.org/markup-compatibility/2006" xmlns:aink="http://schemas.microsoft.com/office/drawing/2016/ink" xmlns:am3d="http://schemas.microsoft.com/office/drawing/2017/model3d" xmlns:o="urn:schemas-microsoft-com:office:office" xmlns:r="http://schemas.openxmlformats.org/officeDocument/2006/relationships" xmlns:m="http://schemas.openxmlformats.org/officeDocument/2006/math" xmlns:v="urn:schemas-microsoft-com:vml" xmlns:wp14="http://schemas.microsoft.com/office/word/2010/wordprocessingDrawing" xmlns:wp="http://schemas.openxmlformats.org/drawingml/2006/wordprocessingDrawing" xmlns:w10="urn:schemas-microsoft-com:office:word" xmlns:w="http://schemas.openxmlformats.org/wordprocessingml/2006/main" xmlns:w14="http://schemas.microsoft.com/office/word/2010/wordml" xmlns:w15="http://schemas.microsoft.com/office/word/2012/wordml" xmlns:w16cex="http://schemas.microsoft.com/office/word/2018/wordml/cex" xmlns:w16cid="http://schemas.microsoft.com/office/word/2016/wordml/cid" xmlns:w16="http://schemas.microsoft.com/office/word/2018/wordml" xmlns:w16sdtdh="http://schemas.microsoft.com/office/word/2020/wordml/sdtdatahash" xmlns:w16se="http://schemas.microsoft.com/office/word/2015/wordml/symex" xmlns:wpg="http://schemas.microsoft.com/office/word/2010/wordprocessingGroup" xmlns:wpi="http://schemas.microsoft.com/office/word/2010/wordprocessingInk" xmlns:wne="http://schemas.microsoft.com/office/word/2006/wordml" xmlns:wps="http://schemas.microsoft.com/office/word/2010/wordprocessingShape" mc:Ignorable="w14 w15 w16se w16cid w16 w16cex w16sdtdh wp14">
+<w:hdr xmlns:wpc="http://schemas.microsoft.com/office/word/2010/wordprocessingCanvas" xmlns:mc="http://schemas.openxmlformats.org/markup-compatibility/2006" xmlns:o="urn:schemas-microsoft-com:office:office" xmlns:r="http://schemas.openxmlformats.org/officeDocument/2006/relationships" xmlns:m="http://schemas.openxmlformats.org/officeDocument/2006/math" xmlns:v="urn:schemas-microsoft-com:vml" xmlns:wp14="http://schemas.microsoft.com/office/word/2010/wordprocessingDrawing" xmlns:wp="http://schemas.openxmlformats.org/drawingml/2006/wordprocessingDrawing" xmlns:w10="urn:schemas-microsoft-com:office:word" xmlns:w="http://schemas.openxmlformats.org/wordprocessingml/2006/main" xmlns:w14="http://schemas.microsoft.com/office/word/2010/wordml" xmlns:w15="http://schemas.microsoft.com/office/word/2012/wordml" xmlns:wpg="http://schemas.microsoft.com/office/word/2010/wordprocessingGroup" xmlns:wpi="http://schemas.microsoft.com/office/word/2010/wordprocessingInk" xmlns:wne="http://schemas.microsoft.com/office/word/2006/wordml" xmlns:wps="http://schemas.microsoft.com/office/word/2010/wordprocessingShape" mc:Ignorable="w14 w15 wp14">
   <w:p>
     <w:pPr>
       <w:spacing w:after="160" w:line="259" w:lineRule="auto"/>
@@ -4786,7 +6620,7 @@
 </file>
 
 <file path=word/header2.xml><?xml version="1.0" encoding="utf-8"?>
-<w:hdr xmlns:wpc="http://schemas.microsoft.com/office/word/2010/wordprocessingCanvas" xmlns:cx="http://schemas.microsoft.com/office/drawing/2014/chartex" xmlns:cx1="http://schemas.microsoft.com/office/drawing/2015/9/8/chartex" xmlns:cx2="http://schemas.microsoft.com/office/drawing/2015/10/21/chartex" xmlns:cx3="http://schemas.microsoft.com/office/drawing/2016/5/9/chartex" xmlns:cx4="http://schemas.microsoft.com/office/drawing/2016/5/10/chartex" xmlns:cx5="http://schemas.microsoft.com/office/drawing/2016/5/11/chartex" xmlns:cx6="http://schemas.microsoft.com/office/drawing/2016/5/12/chartex" xmlns:cx7="http://schemas.microsoft.com/office/drawing/2016/5/13/chartex" xmlns:cx8="http://schemas.microsoft.com/office/drawing/2016/5/14/chartex" xmlns:mc="http://schemas.openxmlformats.org/markup-compatibility/2006" xmlns:aink="http://schemas.microsoft.com/office/drawing/2016/ink" xmlns:am3d="http://schemas.microsoft.com/office/drawing/2017/model3d" xmlns:o="urn:schemas-microsoft-com:office:office" xmlns:r="http://schemas.openxmlformats.org/officeDocument/2006/relationships" xmlns:m="http://schemas.openxmlformats.org/officeDocument/2006/math" xmlns:v="urn:schemas-microsoft-com:vml" xmlns:wp14="http://schemas.microsoft.com/office/word/2010/wordprocessingDrawing" xmlns:wp="http://schemas.openxmlformats.org/drawingml/2006/wordprocessingDrawing" xmlns:w10="urn:schemas-microsoft-com:office:word" xmlns:w="http://schemas.openxmlformats.org/wordprocessingml/2006/main" xmlns:w14="http://schemas.microsoft.com/office/word/2010/wordml" xmlns:w15="http://schemas.microsoft.com/office/word/2012/wordml" xmlns:w16cex="http://schemas.microsoft.com/office/word/2018/wordml/cex" xmlns:w16cid="http://schemas.microsoft.com/office/word/2016/wordml/cid" xmlns:w16="http://schemas.microsoft.com/office/word/2018/wordml" xmlns:w16sdtdh="http://schemas.microsoft.com/office/word/2020/wordml/sdtdatahash" xmlns:w16se="http://schemas.microsoft.com/office/word/2015/wordml/symex" xmlns:wpg="http://schemas.microsoft.com/office/word/2010/wordprocessingGroup" xmlns:wpi="http://schemas.microsoft.com/office/word/2010/wordprocessingInk" xmlns:wne="http://schemas.microsoft.com/office/word/2006/wordml" xmlns:wps="http://schemas.microsoft.com/office/word/2010/wordprocessingShape" mc:Ignorable="w14 w15 w16se w16cid w16 w16cex w16sdtdh wp14">
+<w:hdr xmlns:wpc="http://schemas.microsoft.com/office/word/2010/wordprocessingCanvas" xmlns:mc="http://schemas.openxmlformats.org/markup-compatibility/2006" xmlns:o="urn:schemas-microsoft-com:office:office" xmlns:r="http://schemas.openxmlformats.org/officeDocument/2006/relationships" xmlns:m="http://schemas.openxmlformats.org/officeDocument/2006/math" xmlns:v="urn:schemas-microsoft-com:vml" xmlns:wp14="http://schemas.microsoft.com/office/word/2010/wordprocessingDrawing" xmlns:wp="http://schemas.openxmlformats.org/drawingml/2006/wordprocessingDrawing" xmlns:w10="urn:schemas-microsoft-com:office:word" xmlns:w="http://schemas.openxmlformats.org/wordprocessingml/2006/main" xmlns:w14="http://schemas.microsoft.com/office/word/2010/wordml" xmlns:w15="http://schemas.microsoft.com/office/word/2012/wordml" xmlns:wpg="http://schemas.microsoft.com/office/word/2010/wordprocessingGroup" xmlns:wpi="http://schemas.microsoft.com/office/word/2010/wordprocessingInk" xmlns:wne="http://schemas.microsoft.com/office/word/2006/wordml" xmlns:wps="http://schemas.microsoft.com/office/word/2010/wordprocessingShape" mc:Ignorable="w14 w15 wp14">
   <w:p>
     <w:pPr>
       <w:spacing w:after="0" w:line="259" w:lineRule="auto"/>
@@ -4797,6 +6631,7 @@
         <w:noProof/>
         <w:color w:val="000000"/>
         <w:sz w:val="22"/>
+        <w:lang w:val="es-AR" w:eastAsia="es-AR"/>
       </w:rPr>
       <mc:AlternateContent>
         <mc:Choice Requires="wpg">
@@ -4874,7 +6709,7 @@
             </wp:anchor>
           </w:drawing>
         </mc:Choice>
-        <mc:Fallback xmlns:a="http://schemas.openxmlformats.org/drawingml/2006/main">
+        <mc:Fallback xmlns:a="http://schemas.openxmlformats.org/drawingml/2006/main" xmlns:w16se="http://schemas.microsoft.com/office/word/2015/wordml/symex" xmlns:w16sdtdh="http://schemas.microsoft.com/office/word/2020/wordml/sdtdatahash" xmlns:w16="http://schemas.microsoft.com/office/word/2018/wordml" xmlns:w16cid="http://schemas.microsoft.com/office/word/2016/wordml/cid" xmlns:w16cex="http://schemas.microsoft.com/office/word/2018/wordml/cex" xmlns:am3d="http://schemas.microsoft.com/office/drawing/2017/model3d" xmlns:aink="http://schemas.microsoft.com/office/drawing/2016/ink" xmlns:cx8="http://schemas.microsoft.com/office/drawing/2016/5/14/chartex" xmlns:cx7="http://schemas.microsoft.com/office/drawing/2016/5/13/chartex" xmlns:cx6="http://schemas.microsoft.com/office/drawing/2016/5/12/chartex" xmlns:cx5="http://schemas.microsoft.com/office/drawing/2016/5/11/chartex" xmlns:cx4="http://schemas.microsoft.com/office/drawing/2016/5/10/chartex" xmlns:cx3="http://schemas.microsoft.com/office/drawing/2016/5/9/chartex" xmlns:cx2="http://schemas.microsoft.com/office/drawing/2015/10/21/chartex" xmlns:cx1="http://schemas.microsoft.com/office/drawing/2015/9/8/chartex" xmlns:cx="http://schemas.microsoft.com/office/drawing/2014/chartex">
           <w:pict>
             <v:group id="Group 1546" style="width:400.2pt;height:51.12pt;position:absolute;mso-position-horizontal-relative:page;mso-position-horizontal:absolute;margin-left:43.944pt;mso-position-vertical-relative:page;margin-top:45.86pt;" coordsize="50825,6492">
               <v:shape id="Picture 1547" style="position:absolute;width:50825;height:3992;left:0;top:0;" filled="f">
@@ -4892,6 +6727,7 @@
     <w:r>
       <w:rPr>
         <w:noProof/>
+        <w:lang w:val="es-AR" w:eastAsia="es-AR"/>
       </w:rPr>
       <w:drawing>
         <wp:anchor distT="0" distB="0" distL="114300" distR="114300" simplePos="0" relativeHeight="251659264" behindDoc="0" locked="0" layoutInCell="1" allowOverlap="0" wp14:anchorId="5EB9A677" wp14:editId="133411AE">
@@ -4946,7 +6782,7 @@
 </file>
 
 <file path=word/header3.xml><?xml version="1.0" encoding="utf-8"?>
-<w:hdr xmlns:wpc="http://schemas.microsoft.com/office/word/2010/wordprocessingCanvas" xmlns:cx="http://schemas.microsoft.com/office/drawing/2014/chartex" xmlns:cx1="http://schemas.microsoft.com/office/drawing/2015/9/8/chartex" xmlns:cx2="http://schemas.microsoft.com/office/drawing/2015/10/21/chartex" xmlns:cx3="http://schemas.microsoft.com/office/drawing/2016/5/9/chartex" xmlns:cx4="http://schemas.microsoft.com/office/drawing/2016/5/10/chartex" xmlns:cx5="http://schemas.microsoft.com/office/drawing/2016/5/11/chartex" xmlns:cx6="http://schemas.microsoft.com/office/drawing/2016/5/12/chartex" xmlns:cx7="http://schemas.microsoft.com/office/drawing/2016/5/13/chartex" xmlns:cx8="http://schemas.microsoft.com/office/drawing/2016/5/14/chartex" xmlns:mc="http://schemas.openxmlformats.org/markup-compatibility/2006" xmlns:aink="http://schemas.microsoft.com/office/drawing/2016/ink" xmlns:am3d="http://schemas.microsoft.com/office/drawing/2017/model3d" xmlns:o="urn:schemas-microsoft-com:office:office" xmlns:r="http://schemas.openxmlformats.org/officeDocument/2006/relationships" xmlns:m="http://schemas.openxmlformats.org/officeDocument/2006/math" xmlns:v="urn:schemas-microsoft-com:vml" xmlns:wp14="http://schemas.microsoft.com/office/word/2010/wordprocessingDrawing" xmlns:wp="http://schemas.openxmlformats.org/drawingml/2006/wordprocessingDrawing" xmlns:w10="urn:schemas-microsoft-com:office:word" xmlns:w="http://schemas.openxmlformats.org/wordprocessingml/2006/main" xmlns:w14="http://schemas.microsoft.com/office/word/2010/wordml" xmlns:w15="http://schemas.microsoft.com/office/word/2012/wordml" xmlns:w16cex="http://schemas.microsoft.com/office/word/2018/wordml/cex" xmlns:w16cid="http://schemas.microsoft.com/office/word/2016/wordml/cid" xmlns:w16="http://schemas.microsoft.com/office/word/2018/wordml" xmlns:w16sdtdh="http://schemas.microsoft.com/office/word/2020/wordml/sdtdatahash" xmlns:w16se="http://schemas.microsoft.com/office/word/2015/wordml/symex" xmlns:wpg="http://schemas.microsoft.com/office/word/2010/wordprocessingGroup" xmlns:wpi="http://schemas.microsoft.com/office/word/2010/wordprocessingInk" xmlns:wne="http://schemas.microsoft.com/office/word/2006/wordml" xmlns:wps="http://schemas.microsoft.com/office/word/2010/wordprocessingShape" mc:Ignorable="w14 w15 w16se w16cid w16 w16cex w16sdtdh wp14">
+<w:hdr xmlns:wpc="http://schemas.microsoft.com/office/word/2010/wordprocessingCanvas" xmlns:mc="http://schemas.openxmlformats.org/markup-compatibility/2006" xmlns:o="urn:schemas-microsoft-com:office:office" xmlns:r="http://schemas.openxmlformats.org/officeDocument/2006/relationships" xmlns:m="http://schemas.openxmlformats.org/officeDocument/2006/math" xmlns:v="urn:schemas-microsoft-com:vml" xmlns:wp14="http://schemas.microsoft.com/office/word/2010/wordprocessingDrawing" xmlns:wp="http://schemas.openxmlformats.org/drawingml/2006/wordprocessingDrawing" xmlns:w10="urn:schemas-microsoft-com:office:word" xmlns:w="http://schemas.openxmlformats.org/wordprocessingml/2006/main" xmlns:w14="http://schemas.microsoft.com/office/word/2010/wordml" xmlns:w15="http://schemas.microsoft.com/office/word/2012/wordml" xmlns:wpg="http://schemas.microsoft.com/office/word/2010/wordprocessingGroup" xmlns:wpi="http://schemas.microsoft.com/office/word/2010/wordprocessingInk" xmlns:wne="http://schemas.microsoft.com/office/word/2006/wordml" xmlns:wps="http://schemas.microsoft.com/office/word/2010/wordprocessingShape" mc:Ignorable="w14 w15 wp14">
   <w:p>
     <w:pPr>
       <w:spacing w:after="160" w:line="259" w:lineRule="auto"/>
@@ -4957,7 +6793,7 @@
 </file>
 
 <file path=word/header4.xml><?xml version="1.0" encoding="utf-8"?>
-<w:hdr xmlns:wpc="http://schemas.microsoft.com/office/word/2010/wordprocessingCanvas" xmlns:cx="http://schemas.microsoft.com/office/drawing/2014/chartex" xmlns:cx1="http://schemas.microsoft.com/office/drawing/2015/9/8/chartex" xmlns:cx2="http://schemas.microsoft.com/office/drawing/2015/10/21/chartex" xmlns:cx3="http://schemas.microsoft.com/office/drawing/2016/5/9/chartex" xmlns:cx4="http://schemas.microsoft.com/office/drawing/2016/5/10/chartex" xmlns:cx5="http://schemas.microsoft.com/office/drawing/2016/5/11/chartex" xmlns:cx6="http://schemas.microsoft.com/office/drawing/2016/5/12/chartex" xmlns:cx7="http://schemas.microsoft.com/office/drawing/2016/5/13/chartex" xmlns:cx8="http://schemas.microsoft.com/office/drawing/2016/5/14/chartex" xmlns:mc="http://schemas.openxmlformats.org/markup-compatibility/2006" xmlns:aink="http://schemas.microsoft.com/office/drawing/2016/ink" xmlns:am3d="http://schemas.microsoft.com/office/drawing/2017/model3d" xmlns:o="urn:schemas-microsoft-com:office:office" xmlns:r="http://schemas.openxmlformats.org/officeDocument/2006/relationships" xmlns:m="http://schemas.openxmlformats.org/officeDocument/2006/math" xmlns:v="urn:schemas-microsoft-com:vml" xmlns:wp14="http://schemas.microsoft.com/office/word/2010/wordprocessingDrawing" xmlns:wp="http://schemas.openxmlformats.org/drawingml/2006/wordprocessingDrawing" xmlns:w10="urn:schemas-microsoft-com:office:word" xmlns:w="http://schemas.openxmlformats.org/wordprocessingml/2006/main" xmlns:w14="http://schemas.microsoft.com/office/word/2010/wordml" xmlns:w15="http://schemas.microsoft.com/office/word/2012/wordml" xmlns:w16cex="http://schemas.microsoft.com/office/word/2018/wordml/cex" xmlns:w16cid="http://schemas.microsoft.com/office/word/2016/wordml/cid" xmlns:w16="http://schemas.microsoft.com/office/word/2018/wordml" xmlns:w16sdtdh="http://schemas.microsoft.com/office/word/2020/wordml/sdtdatahash" xmlns:w16se="http://schemas.microsoft.com/office/word/2015/wordml/symex" xmlns:wpg="http://schemas.microsoft.com/office/word/2010/wordprocessingGroup" xmlns:wpi="http://schemas.microsoft.com/office/word/2010/wordprocessingInk" xmlns:wne="http://schemas.microsoft.com/office/word/2006/wordml" xmlns:wps="http://schemas.microsoft.com/office/word/2010/wordprocessingShape" mc:Ignorable="w14 w15 w16se w16cid w16 w16cex w16sdtdh wp14">
+<w:hdr xmlns:wpc="http://schemas.microsoft.com/office/word/2010/wordprocessingCanvas" xmlns:mc="http://schemas.openxmlformats.org/markup-compatibility/2006" xmlns:o="urn:schemas-microsoft-com:office:office" xmlns:r="http://schemas.openxmlformats.org/officeDocument/2006/relationships" xmlns:m="http://schemas.openxmlformats.org/officeDocument/2006/math" xmlns:v="urn:schemas-microsoft-com:vml" xmlns:wp14="http://schemas.microsoft.com/office/word/2010/wordprocessingDrawing" xmlns:wp="http://schemas.openxmlformats.org/drawingml/2006/wordprocessingDrawing" xmlns:w10="urn:schemas-microsoft-com:office:word" xmlns:w="http://schemas.openxmlformats.org/wordprocessingml/2006/main" xmlns:w14="http://schemas.microsoft.com/office/word/2010/wordml" xmlns:w15="http://schemas.microsoft.com/office/word/2012/wordml" xmlns:wpg="http://schemas.microsoft.com/office/word/2010/wordprocessingGroup" xmlns:wpi="http://schemas.microsoft.com/office/word/2010/wordprocessingInk" xmlns:wne="http://schemas.microsoft.com/office/word/2006/wordml" xmlns:wps="http://schemas.microsoft.com/office/word/2010/wordprocessingShape" mc:Ignorable="w14 w15 wp14">
   <w:p>
     <w:pPr>
       <w:spacing w:after="0" w:line="259" w:lineRule="auto"/>
@@ -4966,6 +6802,7 @@
     <w:r>
       <w:rPr>
         <w:noProof/>
+        <w:lang w:val="es-AR" w:eastAsia="es-AR"/>
       </w:rPr>
       <w:drawing>
         <wp:anchor distT="0" distB="0" distL="114300" distR="114300" simplePos="0" relativeHeight="251660288" behindDoc="0" locked="0" layoutInCell="1" allowOverlap="0" wp14:anchorId="4F96E9A5" wp14:editId="6B8E49F0">
@@ -5014,7 +6851,7 @@
 </file>
 
 <file path=word/header5.xml><?xml version="1.0" encoding="utf-8"?>
-<w:hdr xmlns:wpc="http://schemas.microsoft.com/office/word/2010/wordprocessingCanvas" xmlns:cx="http://schemas.microsoft.com/office/drawing/2014/chartex" xmlns:cx1="http://schemas.microsoft.com/office/drawing/2015/9/8/chartex" xmlns:cx2="http://schemas.microsoft.com/office/drawing/2015/10/21/chartex" xmlns:cx3="http://schemas.microsoft.com/office/drawing/2016/5/9/chartex" xmlns:cx4="http://schemas.microsoft.com/office/drawing/2016/5/10/chartex" xmlns:cx5="http://schemas.microsoft.com/office/drawing/2016/5/11/chartex" xmlns:cx6="http://schemas.microsoft.com/office/drawing/2016/5/12/chartex" xmlns:cx7="http://schemas.microsoft.com/office/drawing/2016/5/13/chartex" xmlns:cx8="http://schemas.microsoft.com/office/drawing/2016/5/14/chartex" xmlns:mc="http://schemas.openxmlformats.org/markup-compatibility/2006" xmlns:aink="http://schemas.microsoft.com/office/drawing/2016/ink" xmlns:am3d="http://schemas.microsoft.com/office/drawing/2017/model3d" xmlns:o="urn:schemas-microsoft-com:office:office" xmlns:r="http://schemas.openxmlformats.org/officeDocument/2006/relationships" xmlns:m="http://schemas.openxmlformats.org/officeDocument/2006/math" xmlns:v="urn:schemas-microsoft-com:vml" xmlns:wp14="http://schemas.microsoft.com/office/word/2010/wordprocessingDrawing" xmlns:wp="http://schemas.openxmlformats.org/drawingml/2006/wordprocessingDrawing" xmlns:w10="urn:schemas-microsoft-com:office:word" xmlns:w="http://schemas.openxmlformats.org/wordprocessingml/2006/main" xmlns:w14="http://schemas.microsoft.com/office/word/2010/wordml" xmlns:w15="http://schemas.microsoft.com/office/word/2012/wordml" xmlns:w16cex="http://schemas.microsoft.com/office/word/2018/wordml/cex" xmlns:w16cid="http://schemas.microsoft.com/office/word/2016/wordml/cid" xmlns:w16="http://schemas.microsoft.com/office/word/2018/wordml" xmlns:w16sdtdh="http://schemas.microsoft.com/office/word/2020/wordml/sdtdatahash" xmlns:w16se="http://schemas.microsoft.com/office/word/2015/wordml/symex" xmlns:wpg="http://schemas.microsoft.com/office/word/2010/wordprocessingGroup" xmlns:wpi="http://schemas.microsoft.com/office/word/2010/wordprocessingInk" xmlns:wne="http://schemas.microsoft.com/office/word/2006/wordml" xmlns:wps="http://schemas.microsoft.com/office/word/2010/wordprocessingShape" mc:Ignorable="w14 w15 w16se w16cid w16 w16cex w16sdtdh wp14">
+<w:hdr xmlns:wpc="http://schemas.microsoft.com/office/word/2010/wordprocessingCanvas" xmlns:mc="http://schemas.openxmlformats.org/markup-compatibility/2006" xmlns:o="urn:schemas-microsoft-com:office:office" xmlns:r="http://schemas.openxmlformats.org/officeDocument/2006/relationships" xmlns:m="http://schemas.openxmlformats.org/officeDocument/2006/math" xmlns:v="urn:schemas-microsoft-com:vml" xmlns:wp14="http://schemas.microsoft.com/office/word/2010/wordprocessingDrawing" xmlns:wp="http://schemas.openxmlformats.org/drawingml/2006/wordprocessingDrawing" xmlns:w10="urn:schemas-microsoft-com:office:word" xmlns:w="http://schemas.openxmlformats.org/wordprocessingml/2006/main" xmlns:w14="http://schemas.microsoft.com/office/word/2010/wordml" xmlns:w15="http://schemas.microsoft.com/office/word/2012/wordml" xmlns:wpg="http://schemas.microsoft.com/office/word/2010/wordprocessingGroup" xmlns:wpi="http://schemas.microsoft.com/office/word/2010/wordprocessingInk" xmlns:wne="http://schemas.microsoft.com/office/word/2006/wordml" xmlns:wps="http://schemas.microsoft.com/office/word/2010/wordprocessingShape" mc:Ignorable="w14 w15 wp14">
   <w:p>
     <w:pPr>
       <w:spacing w:after="0" w:line="259" w:lineRule="auto"/>
@@ -5025,6 +6862,7 @@
         <w:noProof/>
         <w:color w:val="000000"/>
         <w:sz w:val="22"/>
+        <w:lang w:val="es-AR" w:eastAsia="es-AR"/>
       </w:rPr>
       <mc:AlternateContent>
         <mc:Choice Requires="wpg">
@@ -5102,7 +6940,7 @@
             </wp:anchor>
           </w:drawing>
         </mc:Choice>
-        <mc:Fallback xmlns:a="http://schemas.openxmlformats.org/drawingml/2006/main">
+        <mc:Fallback xmlns:a="http://schemas.openxmlformats.org/drawingml/2006/main" xmlns:w16se="http://schemas.microsoft.com/office/word/2015/wordml/symex" xmlns:w16sdtdh="http://schemas.microsoft.com/office/word/2020/wordml/sdtdatahash" xmlns:w16="http://schemas.microsoft.com/office/word/2018/wordml" xmlns:w16cid="http://schemas.microsoft.com/office/word/2016/wordml/cid" xmlns:w16cex="http://schemas.microsoft.com/office/word/2018/wordml/cex" xmlns:am3d="http://schemas.microsoft.com/office/drawing/2017/model3d" xmlns:aink="http://schemas.microsoft.com/office/drawing/2016/ink" xmlns:cx8="http://schemas.microsoft.com/office/drawing/2016/5/14/chartex" xmlns:cx7="http://schemas.microsoft.com/office/drawing/2016/5/13/chartex" xmlns:cx6="http://schemas.microsoft.com/office/drawing/2016/5/12/chartex" xmlns:cx5="http://schemas.microsoft.com/office/drawing/2016/5/11/chartex" xmlns:cx4="http://schemas.microsoft.com/office/drawing/2016/5/10/chartex" xmlns:cx3="http://schemas.microsoft.com/office/drawing/2016/5/9/chartex" xmlns:cx2="http://schemas.microsoft.com/office/drawing/2015/10/21/chartex" xmlns:cx1="http://schemas.microsoft.com/office/drawing/2015/9/8/chartex" xmlns:cx="http://schemas.microsoft.com/office/drawing/2014/chartex">
           <w:pict>
             <v:group id="Group 1570" style="width:400.2pt;height:51.12pt;position:absolute;mso-position-horizontal-relative:page;mso-position-horizontal:absolute;margin-left:43.944pt;mso-position-vertical-relative:page;margin-top:45.86pt;" coordsize="50825,6492">
               <v:shape id="Picture 1571" style="position:absolute;width:50825;height:3992;left:0;top:0;" filled="f">
@@ -5120,6 +6958,7 @@
     <w:r>
       <w:rPr>
         <w:noProof/>
+        <w:lang w:val="es-AR" w:eastAsia="es-AR"/>
       </w:rPr>
       <w:drawing>
         <wp:anchor distT="0" distB="0" distL="114300" distR="114300" simplePos="0" relativeHeight="251662336" behindDoc="0" locked="0" layoutInCell="1" allowOverlap="0" wp14:anchorId="2C6F35D0" wp14:editId="4170335F">
@@ -5174,7 +7013,7 @@
 </file>
 
 <file path=word/header6.xml><?xml version="1.0" encoding="utf-8"?>
-<w:hdr xmlns:wpc="http://schemas.microsoft.com/office/word/2010/wordprocessingCanvas" xmlns:cx="http://schemas.microsoft.com/office/drawing/2014/chartex" xmlns:cx1="http://schemas.microsoft.com/office/drawing/2015/9/8/chartex" xmlns:cx2="http://schemas.microsoft.com/office/drawing/2015/10/21/chartex" xmlns:cx3="http://schemas.microsoft.com/office/drawing/2016/5/9/chartex" xmlns:cx4="http://schemas.microsoft.com/office/drawing/2016/5/10/chartex" xmlns:cx5="http://schemas.microsoft.com/office/drawing/2016/5/11/chartex" xmlns:cx6="http://schemas.microsoft.com/office/drawing/2016/5/12/chartex" xmlns:cx7="http://schemas.microsoft.com/office/drawing/2016/5/13/chartex" xmlns:cx8="http://schemas.microsoft.com/office/drawing/2016/5/14/chartex" xmlns:mc="http://schemas.openxmlformats.org/markup-compatibility/2006" xmlns:aink="http://schemas.microsoft.com/office/drawing/2016/ink" xmlns:am3d="http://schemas.microsoft.com/office/drawing/2017/model3d" xmlns:o="urn:schemas-microsoft-com:office:office" xmlns:r="http://schemas.openxmlformats.org/officeDocument/2006/relationships" xmlns:m="http://schemas.openxmlformats.org/officeDocument/2006/math" xmlns:v="urn:schemas-microsoft-com:vml" xmlns:wp14="http://schemas.microsoft.com/office/word/2010/wordprocessingDrawing" xmlns:wp="http://schemas.openxmlformats.org/drawingml/2006/wordprocessingDrawing" xmlns:w10="urn:schemas-microsoft-com:office:word" xmlns:w="http://schemas.openxmlformats.org/wordprocessingml/2006/main" xmlns:w14="http://schemas.microsoft.com/office/word/2010/wordml" xmlns:w15="http://schemas.microsoft.com/office/word/2012/wordml" xmlns:w16cex="http://schemas.microsoft.com/office/word/2018/wordml/cex" xmlns:w16cid="http://schemas.microsoft.com/office/word/2016/wordml/cid" xmlns:w16="http://schemas.microsoft.com/office/word/2018/wordml" xmlns:w16sdtdh="http://schemas.microsoft.com/office/word/2020/wordml/sdtdatahash" xmlns:w16se="http://schemas.microsoft.com/office/word/2015/wordml/symex" xmlns:wpg="http://schemas.microsoft.com/office/word/2010/wordprocessingGroup" xmlns:wpi="http://schemas.microsoft.com/office/word/2010/wordprocessingInk" xmlns:wne="http://schemas.microsoft.com/office/word/2006/wordml" xmlns:wps="http://schemas.microsoft.com/office/word/2010/wordprocessingShape" mc:Ignorable="w14 w15 w16se w16cid w16 w16cex w16sdtdh wp14">
+<w:hdr xmlns:wpc="http://schemas.microsoft.com/office/word/2010/wordprocessingCanvas" xmlns:mc="http://schemas.openxmlformats.org/markup-compatibility/2006" xmlns:o="urn:schemas-microsoft-com:office:office" xmlns:r="http://schemas.openxmlformats.org/officeDocument/2006/relationships" xmlns:m="http://schemas.openxmlformats.org/officeDocument/2006/math" xmlns:v="urn:schemas-microsoft-com:vml" xmlns:wp14="http://schemas.microsoft.com/office/word/2010/wordprocessingDrawing" xmlns:wp="http://schemas.openxmlformats.org/drawingml/2006/wordprocessingDrawing" xmlns:w10="urn:schemas-microsoft-com:office:word" xmlns:w="http://schemas.openxmlformats.org/wordprocessingml/2006/main" xmlns:w14="http://schemas.microsoft.com/office/word/2010/wordml" xmlns:w15="http://schemas.microsoft.com/office/word/2012/wordml" xmlns:wpg="http://schemas.microsoft.com/office/word/2010/wordprocessingGroup" xmlns:wpi="http://schemas.microsoft.com/office/word/2010/wordprocessingInk" xmlns:wne="http://schemas.microsoft.com/office/word/2006/wordml" xmlns:wps="http://schemas.microsoft.com/office/word/2010/wordprocessingShape" mc:Ignorable="w14 w15 wp14">
   <w:p>
     <w:pPr>
       <w:spacing w:after="0" w:line="259" w:lineRule="auto"/>
@@ -5185,6 +7024,7 @@
         <w:noProof/>
         <w:color w:val="000000"/>
         <w:sz w:val="22"/>
+        <w:lang w:val="es-AR" w:eastAsia="es-AR"/>
       </w:rPr>
       <mc:AlternateContent>
         <mc:Choice Requires="wpg">
@@ -5262,7 +7102,7 @@
             </wp:anchor>
           </w:drawing>
         </mc:Choice>
-        <mc:Fallback xmlns:a="http://schemas.openxmlformats.org/drawingml/2006/main">
+        <mc:Fallback xmlns:a="http://schemas.openxmlformats.org/drawingml/2006/main" xmlns:w16se="http://schemas.microsoft.com/office/word/2015/wordml/symex" xmlns:w16sdtdh="http://schemas.microsoft.com/office/word/2020/wordml/sdtdatahash" xmlns:w16="http://schemas.microsoft.com/office/word/2018/wordml" xmlns:w16cid="http://schemas.microsoft.com/office/word/2016/wordml/cid" xmlns:w16cex="http://schemas.microsoft.com/office/word/2018/wordml/cex" xmlns:am3d="http://schemas.microsoft.com/office/drawing/2017/model3d" xmlns:aink="http://schemas.microsoft.com/office/drawing/2016/ink" xmlns:cx8="http://schemas.microsoft.com/office/drawing/2016/5/14/chartex" xmlns:cx7="http://schemas.microsoft.com/office/drawing/2016/5/13/chartex" xmlns:cx6="http://schemas.microsoft.com/office/drawing/2016/5/12/chartex" xmlns:cx5="http://schemas.microsoft.com/office/drawing/2016/5/11/chartex" xmlns:cx4="http://schemas.microsoft.com/office/drawing/2016/5/10/chartex" xmlns:cx3="http://schemas.microsoft.com/office/drawing/2016/5/9/chartex" xmlns:cx2="http://schemas.microsoft.com/office/drawing/2015/10/21/chartex" xmlns:cx1="http://schemas.microsoft.com/office/drawing/2015/9/8/chartex" xmlns:cx="http://schemas.microsoft.com/office/drawing/2014/chartex">
           <w:pict>
             <v:group id="Group 1559" style="width:400.2pt;height:51.12pt;position:absolute;mso-position-horizontal-relative:page;mso-position-horizontal:absolute;margin-left:43.944pt;mso-position-vertical-relative:page;margin-top:45.86pt;" coordsize="50825,6492">
               <v:shape id="Picture 1560" style="position:absolute;width:50825;height:3992;left:0;top:0;" filled="f">
@@ -5280,6 +7120,7 @@
     <w:r>
       <w:rPr>
         <w:noProof/>
+        <w:lang w:val="es-AR" w:eastAsia="es-AR"/>
       </w:rPr>
       <w:drawing>
         <wp:anchor distT="0" distB="0" distL="114300" distR="114300" simplePos="0" relativeHeight="251664384" behindDoc="0" locked="0" layoutInCell="1" allowOverlap="0" wp14:anchorId="698C801B" wp14:editId="4E1B8A10">
@@ -5334,7 +7175,7 @@
 </file>
 
 <file path=word/styles.xml><?xml version="1.0" encoding="utf-8"?>
-<w:styles xmlns:mc="http://schemas.openxmlformats.org/markup-compatibility/2006" xmlns:r="http://schemas.openxmlformats.org/officeDocument/2006/relationships" xmlns:w="http://schemas.openxmlformats.org/wordprocessingml/2006/main" xmlns:w14="http://schemas.microsoft.com/office/word/2010/wordml" xmlns:w15="http://schemas.microsoft.com/office/word/2012/wordml" xmlns:w16cex="http://schemas.microsoft.com/office/word/2018/wordml/cex" xmlns:w16cid="http://schemas.microsoft.com/office/word/2016/wordml/cid" xmlns:w16="http://schemas.microsoft.com/office/word/2018/wordml" xmlns:w16sdtdh="http://schemas.microsoft.com/office/word/2020/wordml/sdtdatahash" xmlns:w16se="http://schemas.microsoft.com/office/word/2015/wordml/symex" mc:Ignorable="w14 w15 w16se w16cid w16 w16cex w16sdtdh">
+<w:styles xmlns:mc="http://schemas.openxmlformats.org/markup-compatibility/2006" xmlns:r="http://schemas.openxmlformats.org/officeDocument/2006/relationships" xmlns:w="http://schemas.openxmlformats.org/wordprocessingml/2006/main" xmlns:w14="http://schemas.microsoft.com/office/word/2010/wordml" xmlns:w15="http://schemas.microsoft.com/office/word/2012/wordml" mc:Ignorable="w14 w15">
   <w:docDefaults>
     <w:rPrDefault>
       <w:rPr>
@@ -5350,7 +7191,7 @@
       </w:pPr>
     </w:pPrDefault>
   </w:docDefaults>
-  <w:latentStyles w:defLockedState="0" w:defUIPriority="99" w:defSemiHidden="0" w:defUnhideWhenUsed="0" w:defQFormat="0" w:count="376">
+  <w:latentStyles w:defLockedState="0" w:defUIPriority="99" w:defSemiHidden="0" w:defUnhideWhenUsed="0" w:defQFormat="0" w:count="371">
     <w:lsdException w:name="Normal" w:uiPriority="0" w:qFormat="1"/>
     <w:lsdException w:name="heading 1" w:uiPriority="9" w:qFormat="1"/>
     <w:lsdException w:name="heading 2" w:semiHidden="1" w:uiPriority="9" w:unhideWhenUsed="1" w:qFormat="1"/>
@@ -5722,11 +7563,6 @@
     <w:lsdException w:name="List Table 5 Dark Accent 6" w:uiPriority="50"/>
     <w:lsdException w:name="List Table 6 Colorful Accent 6" w:uiPriority="51"/>
     <w:lsdException w:name="List Table 7 Colorful Accent 6" w:uiPriority="52"/>
-    <w:lsdException w:name="Mention" w:semiHidden="1" w:unhideWhenUsed="1"/>
-    <w:lsdException w:name="Smart Hyperlink" w:semiHidden="1" w:unhideWhenUsed="1"/>
-    <w:lsdException w:name="Hashtag" w:semiHidden="1" w:unhideWhenUsed="1"/>
-    <w:lsdException w:name="Unresolved Mention" w:semiHidden="1" w:unhideWhenUsed="1"/>
-    <w:lsdException w:name="Smart Link" w:semiHidden="1" w:unhideWhenUsed="1"/>
   </w:latentStyles>
   <w:style w:type="paragraph" w:default="1" w:styleId="Normal">
     <w:name w:val="Normal"/>

</xml_diff>